<commit_message>
added natsec and climate-change (files and index references), also added index reference for wikicopy
</commit_message>
<xml_diff>
--- a/sandhoefner-resume.docx
+++ b/sandhoefner-resume.docx
@@ -5,15 +5,20 @@
     <w:p>
       <w:pPr>
         <w:pStyle w:val="ContactInfo"/>
-        <w:spacing w:before="0" w:after="40" w:line="276" w:lineRule="auto"/>
+        <w:spacing w:before="0" w:after="40"/>
+        <w:ind w:firstLine="720"/>
         <w:rPr>
-          <w:sz w:val="20"/>
+          <w:rFonts w:ascii="Tahoma" w:hAnsi="Tahoma" w:cs="Tahoma"/>
+          <w:sz w:val="19"/>
+          <w:szCs w:val="19"/>
         </w:rPr>
       </w:pPr>
       <w:sdt>
         <w:sdtPr>
           <w:rPr>
-            <w:sz w:val="20"/>
+            <w:rFonts w:ascii="Tahoma" w:hAnsi="Tahoma" w:cs="Tahoma"/>
+            <w:sz w:val="19"/>
+            <w:szCs w:val="19"/>
           </w:rPr>
           <w:alias w:val="Street Address"/>
           <w:tag w:val="Street Address"/>
@@ -28,7 +33,9 @@
         <w:sdtContent>
           <w:r>
             <w:rPr>
-              <w:sz w:val="20"/>
+              <w:rFonts w:ascii="Tahoma" w:hAnsi="Tahoma" w:cs="Tahoma"/>
+              <w:sz w:val="19"/>
+              <w:szCs w:val="19"/>
             </w:rPr>
             <w:t>458 Eliot Mail Center</w:t>
           </w:r>
@@ -38,7 +45,9 @@
     <w:sdt>
       <w:sdtPr>
         <w:rPr>
-          <w:sz w:val="20"/>
+          <w:rFonts w:ascii="Tahoma" w:hAnsi="Tahoma" w:cs="Tahoma"/>
+          <w:sz w:val="19"/>
+          <w:szCs w:val="19"/>
         </w:rPr>
         <w:alias w:val="Category"/>
         <w:tag w:val=""/>
@@ -54,14 +63,18 @@
         <w:p>
           <w:pPr>
             <w:pStyle w:val="ContactInfo"/>
-            <w:spacing w:before="0" w:after="40" w:line="276" w:lineRule="auto"/>
+            <w:spacing w:before="0" w:after="40"/>
             <w:rPr>
-              <w:sz w:val="20"/>
+              <w:rFonts w:ascii="Tahoma" w:hAnsi="Tahoma" w:cs="Tahoma"/>
+              <w:sz w:val="19"/>
+              <w:szCs w:val="19"/>
             </w:rPr>
           </w:pPr>
           <w:r>
             <w:rPr>
-              <w:sz w:val="20"/>
+              <w:rFonts w:ascii="Tahoma" w:hAnsi="Tahoma" w:cs="Tahoma"/>
+              <w:sz w:val="19"/>
+              <w:szCs w:val="19"/>
             </w:rPr>
             <w:t>Cambridge, MA 02138</w:t>
           </w:r>
@@ -71,15 +84,19 @@
     <w:p>
       <w:pPr>
         <w:pStyle w:val="ContactInfo"/>
-        <w:spacing w:before="0" w:after="40" w:line="276" w:lineRule="auto"/>
+        <w:spacing w:before="0" w:after="40"/>
         <w:rPr>
-          <w:sz w:val="20"/>
+          <w:rFonts w:ascii="Tahoma" w:hAnsi="Tahoma" w:cs="Tahoma"/>
+          <w:sz w:val="19"/>
+          <w:szCs w:val="19"/>
         </w:rPr>
       </w:pPr>
       <w:sdt>
         <w:sdtPr>
           <w:rPr>
-            <w:sz w:val="20"/>
+            <w:rFonts w:ascii="Tahoma" w:hAnsi="Tahoma" w:cs="Tahoma"/>
+            <w:sz w:val="19"/>
+            <w:szCs w:val="19"/>
           </w:rPr>
           <w:alias w:val="Telephone"/>
           <w:tag w:val="Telephone"/>
@@ -94,7 +111,9 @@
         <w:sdtContent>
           <w:r>
             <w:rPr>
-              <w:sz w:val="20"/>
+              <w:rFonts w:ascii="Tahoma" w:hAnsi="Tahoma" w:cs="Tahoma"/>
+              <w:sz w:val="19"/>
+              <w:szCs w:val="19"/>
             </w:rPr>
             <w:t>(714) 872-2603</w:t>
           </w:r>
@@ -105,8 +124,10 @@
       <w:sdtPr>
         <w:rPr>
           <w:rStyle w:val="Emphasis"/>
+          <w:rFonts w:ascii="Tahoma" w:hAnsi="Tahoma" w:cs="Tahoma"/>
           <w:color w:val="595959" w:themeColor="text1" w:themeTint="A6"/>
-          <w:sz w:val="20"/>
+          <w:sz w:val="19"/>
+          <w:szCs w:val="19"/>
         </w:rPr>
         <w:alias w:val="Email"/>
         <w:tag w:val=""/>
@@ -126,18 +147,22 @@
         <w:p>
           <w:pPr>
             <w:pStyle w:val="ContactInfo"/>
-            <w:spacing w:before="0" w:after="40" w:line="276" w:lineRule="auto"/>
+            <w:spacing w:before="0" w:after="40"/>
             <w:rPr>
               <w:rStyle w:val="Emphasis"/>
+              <w:rFonts w:ascii="Tahoma" w:hAnsi="Tahoma" w:cs="Tahoma"/>
               <w:color w:val="595959" w:themeColor="text1" w:themeTint="A6"/>
-              <w:sz w:val="20"/>
+              <w:sz w:val="19"/>
+              <w:szCs w:val="19"/>
             </w:rPr>
           </w:pPr>
           <w:r>
             <w:rPr>
               <w:rStyle w:val="Emphasis"/>
+              <w:rFonts w:ascii="Tahoma" w:hAnsi="Tahoma" w:cs="Tahoma"/>
               <w:color w:val="595959" w:themeColor="text1" w:themeTint="A6"/>
-              <w:sz w:val="20"/>
+              <w:sz w:val="19"/>
+              <w:szCs w:val="19"/>
             </w:rPr>
             <w:t>evansandhoefner@college.harvard.edu</w:t>
           </w:r>
@@ -147,16 +172,19 @@
     <w:p>
       <w:pPr>
         <w:pStyle w:val="Name"/>
-        <w:spacing w:before="0" w:after="40" w:line="276" w:lineRule="auto"/>
+        <w:spacing w:before="0" w:after="40" w:line="240" w:lineRule="auto"/>
         <w:rPr>
-          <w:szCs w:val="32"/>
+          <w:rFonts w:ascii="Tahoma" w:hAnsi="Tahoma" w:cs="Tahoma"/>
+          <w:sz w:val="38"/>
+          <w:szCs w:val="38"/>
         </w:rPr>
       </w:pPr>
       <w:sdt>
         <w:sdtPr>
           <w:rPr>
-            <w:sz w:val="36"/>
-            <w:szCs w:val="36"/>
+            <w:rFonts w:ascii="Tahoma" w:hAnsi="Tahoma" w:cs="Tahoma"/>
+            <w:sz w:val="38"/>
+            <w:szCs w:val="38"/>
           </w:rPr>
           <w:alias w:val="Your Name"/>
           <w:tag w:val=""/>
@@ -171,8 +199,9 @@
         <w:sdtContent>
           <w:r>
             <w:rPr>
-              <w:sz w:val="36"/>
-              <w:szCs w:val="36"/>
+              <w:rFonts w:ascii="Tahoma" w:hAnsi="Tahoma" w:cs="Tahoma"/>
+              <w:sz w:val="38"/>
+              <w:szCs w:val="38"/>
             </w:rPr>
             <w:t>Evan Sandhoefner</w:t>
           </w:r>
@@ -202,12 +231,27 @@
           <w:p>
             <w:pPr>
               <w:pStyle w:val="Heading1"/>
-              <w:spacing w:before="0" w:after="40" w:line="276" w:lineRule="auto"/>
+              <w:spacing w:before="0" w:after="40" w:line="240" w:lineRule="auto"/>
+              <w:rPr>
+                <w:rFonts w:ascii="Tahoma" w:hAnsi="Tahoma" w:cs="Tahoma"/>
+                <w:sz w:val="19"/>
+                <w:szCs w:val="19"/>
+              </w:rPr>
             </w:pPr>
             <w:r>
+              <w:rPr>
+                <w:rFonts w:ascii="Tahoma" w:hAnsi="Tahoma" w:cs="Tahoma"/>
+                <w:sz w:val="19"/>
+                <w:szCs w:val="19"/>
+              </w:rPr>
               <w:t xml:space="preserve">WORK </w:t>
             </w:r>
             <w:r>
+              <w:rPr>
+                <w:rFonts w:ascii="Tahoma" w:hAnsi="Tahoma" w:cs="Tahoma"/>
+                <w:sz w:val="19"/>
+                <w:szCs w:val="19"/>
+              </w:rPr>
               <w:t>Experience</w:t>
             </w:r>
           </w:p>
@@ -218,7 +262,12 @@
           </w:tcPr>
           <w:p>
             <w:pPr>
-              <w:spacing w:before="0" w:after="40" w:line="276" w:lineRule="auto"/>
+              <w:spacing w:before="0" w:after="40" w:line="240" w:lineRule="auto"/>
+              <w:rPr>
+                <w:rFonts w:ascii="Tahoma" w:hAnsi="Tahoma" w:cs="Tahoma"/>
+                <w:sz w:val="19"/>
+                <w:szCs w:val="19"/>
+              </w:rPr>
             </w:pPr>
           </w:p>
         </w:tc>
@@ -229,11 +278,13 @@
           <w:sdt>
             <w:sdtPr>
               <w:rPr>
-                <w:rFonts w:asciiTheme="minorHAnsi" w:eastAsiaTheme="minorEastAsia" w:hAnsiTheme="minorHAnsi" w:cstheme="minorBidi"/>
+                <w:rFonts w:ascii="Tahoma" w:eastAsiaTheme="minorEastAsia" w:hAnsi="Tahoma" w:cs="Tahoma"/>
                 <w:b w:val="0"/>
                 <w:bCs w:val="0"/>
                 <w:caps w:val="0"/>
                 <w:color w:val="595959" w:themeColor="text1" w:themeTint="A6"/>
+                <w:sz w:val="19"/>
+                <w:szCs w:val="19"/>
                 <w14:ligatures w14:val="none"/>
               </w:rPr>
               <w:id w:val="1436861535"/>
@@ -245,11 +296,13 @@
               <w:sdt>
                 <w:sdtPr>
                   <w:rPr>
-                    <w:rFonts w:asciiTheme="minorHAnsi" w:eastAsiaTheme="minorEastAsia" w:hAnsiTheme="minorHAnsi" w:cstheme="minorBidi"/>
+                    <w:rFonts w:ascii="Tahoma" w:eastAsiaTheme="minorEastAsia" w:hAnsi="Tahoma" w:cs="Tahoma"/>
                     <w:b w:val="0"/>
                     <w:bCs w:val="0"/>
                     <w:caps w:val="0"/>
                     <w:color w:val="595959" w:themeColor="text1" w:themeTint="A6"/>
+                    <w:sz w:val="19"/>
+                    <w:szCs w:val="19"/>
                     <w14:ligatures w14:val="none"/>
                   </w:rPr>
                   <w:id w:val="221802691"/>
@@ -264,146 +317,578 @@
                   <w:p>
                     <w:pPr>
                       <w:pStyle w:val="Heading2"/>
-                      <w:spacing w:before="0" w:line="276" w:lineRule="auto"/>
+                      <w:spacing w:before="0" w:line="240" w:lineRule="auto"/>
+                      <w:rPr>
+                        <w:rFonts w:ascii="Tahoma" w:hAnsi="Tahoma" w:cs="Tahoma"/>
+                        <w:sz w:val="19"/>
+                        <w:szCs w:val="19"/>
+                      </w:rPr>
                     </w:pPr>
                     <w:r>
+                      <w:rPr>
+                        <w:rFonts w:ascii="Tahoma" w:hAnsi="Tahoma" w:cs="Tahoma"/>
+                        <w:sz w:val="19"/>
+                        <w:szCs w:val="19"/>
+                      </w:rPr>
                       <w:t>software projects</w:t>
                     </w:r>
                   </w:p>
                   <w:p>
                     <w:pPr>
-                      <w:spacing w:after="40"/>
+                      <w:spacing w:before="0" w:after="40" w:line="240" w:lineRule="auto"/>
+                      <w:rPr>
+                        <w:rFonts w:ascii="Tahoma" w:hAnsi="Tahoma" w:cs="Tahoma"/>
+                        <w:sz w:val="19"/>
+                        <w:szCs w:val="19"/>
+                      </w:rPr>
                     </w:pPr>
                     <w:r>
+                      <w:rPr>
+                        <w:rFonts w:ascii="Tahoma" w:hAnsi="Tahoma" w:cs="Tahoma"/>
+                        <w:sz w:val="19"/>
+                        <w:szCs w:val="19"/>
+                      </w:rPr>
                       <w:t>November 2014 - Present</w:t>
                     </w:r>
                   </w:p>
                   <w:p>
                     <w:pPr>
                       <w:pStyle w:val="ResumeText"/>
-                      <w:spacing w:before="0" w:line="276" w:lineRule="auto"/>
+                      <w:spacing w:before="0" w:line="240" w:lineRule="auto"/>
                       <w:ind w:right="0"/>
+                      <w:rPr>
+                        <w:rFonts w:ascii="Tahoma" w:hAnsi="Tahoma" w:cs="Tahoma"/>
+                        <w:sz w:val="19"/>
+                        <w:szCs w:val="19"/>
+                      </w:rPr>
                     </w:pPr>
                     <w:r>
-                      <w:t xml:space="preserve">Please see </w:t>
-                    </w:r>
-                    <w:hyperlink r:id="rId9" w:history="1">
+                      <w:rPr>
+                        <w:rFonts w:ascii="Tahoma" w:hAnsi="Tahoma" w:cs="Tahoma"/>
+                        <w:sz w:val="19"/>
+                        <w:szCs w:val="19"/>
+                      </w:rPr>
+                      <w:t>Please visit</w:t>
+                    </w:r>
+                    <w:r>
+                      <w:rPr>
+                        <w:rFonts w:ascii="Tahoma" w:hAnsi="Tahoma" w:cs="Tahoma"/>
+                        <w:sz w:val="19"/>
+                        <w:szCs w:val="19"/>
+                      </w:rPr>
+                      <w:t xml:space="preserve"> </w:t>
+                    </w:r>
+                    <w:hyperlink r:id="rId11" w:history="1">
                       <w:r>
                         <w:rPr>
                           <w:rStyle w:val="Hyperlink"/>
+                          <w:rFonts w:ascii="Tahoma" w:hAnsi="Tahoma" w:cs="Tahoma"/>
+                          <w:sz w:val="19"/>
+                          <w:szCs w:val="19"/>
                         </w:rPr>
                         <w:t>http://sandhoefner.github.io</w:t>
                       </w:r>
                     </w:hyperlink>
                     <w:r>
-                      <w:t xml:space="preserve"> for a directory of projects past and present, including a Settlers of </w:t>
-                    </w:r>
+                      <w:rPr>
+                        <w:rFonts w:ascii="Tahoma" w:hAnsi="Tahoma" w:cs="Tahoma"/>
+                        <w:sz w:val="19"/>
+                        <w:szCs w:val="19"/>
+                      </w:rPr>
+                      <w:t xml:space="preserve"> for a portfolio</w:t>
+                    </w:r>
+                    <w:r>
+                      <w:rPr>
+                        <w:rFonts w:ascii="Tahoma" w:hAnsi="Tahoma" w:cs="Tahoma"/>
+                        <w:sz w:val="19"/>
+                        <w:szCs w:val="19"/>
+                      </w:rPr>
+                      <w:t xml:space="preserve"> of </w:t>
+                    </w:r>
+                    <w:r>
+                      <w:rPr>
+                        <w:rFonts w:ascii="Tahoma" w:hAnsi="Tahoma" w:cs="Tahoma"/>
+                        <w:sz w:val="19"/>
+                        <w:szCs w:val="19"/>
+                      </w:rPr>
+                      <w:t>individual and team projects</w:t>
+                    </w:r>
+                    <w:r>
+                      <w:rPr>
+                        <w:rFonts w:ascii="Tahoma" w:hAnsi="Tahoma" w:cs="Tahoma"/>
+                        <w:sz w:val="19"/>
+                        <w:szCs w:val="19"/>
+                      </w:rPr>
+                      <w:t>, including</w:t>
+                    </w:r>
+                    <w:r>
+                      <w:rPr>
+                        <w:rFonts w:ascii="Tahoma" w:hAnsi="Tahoma" w:cs="Tahoma"/>
+                        <w:sz w:val="19"/>
+                        <w:szCs w:val="19"/>
+                      </w:rPr>
+                      <w:t>:</w:t>
+                    </w:r>
+                  </w:p>
+                  <w:p>
+                    <w:pPr>
+                      <w:pStyle w:val="ResumeText"/>
+                      <w:numPr>
+                        <w:ilvl w:val="0"/>
+                        <w:numId w:val="1"/>
+                      </w:numPr>
+                      <w:spacing w:before="0" w:line="240" w:lineRule="auto"/>
+                      <w:ind w:right="0"/>
+                      <w:rPr>
+                        <w:rFonts w:ascii="Tahoma" w:hAnsi="Tahoma" w:cs="Tahoma"/>
+                        <w:sz w:val="19"/>
+                        <w:szCs w:val="19"/>
+                      </w:rPr>
+                    </w:pPr>
                     <w:proofErr w:type="spellStart"/>
                     <w:r>
+                      <w:rPr>
+                        <w:rFonts w:ascii="Tahoma" w:hAnsi="Tahoma" w:cs="Tahoma"/>
+                        <w:sz w:val="19"/>
+                        <w:szCs w:val="19"/>
+                      </w:rPr>
+                      <w:t>CustomCatan</w:t>
+                    </w:r>
+                    <w:proofErr w:type="spellEnd"/>
+                    <w:r>
+                      <w:rPr>
+                        <w:rFonts w:ascii="Tahoma" w:hAnsi="Tahoma" w:cs="Tahoma"/>
+                        <w:sz w:val="19"/>
+                        <w:szCs w:val="19"/>
+                      </w:rPr>
+                      <w:t xml:space="preserve">, a </w:t>
+                    </w:r>
+                    <w:r>
+                      <w:rPr>
+                        <w:rFonts w:ascii="Tahoma" w:hAnsi="Tahoma" w:cs="Tahoma"/>
+                        <w:sz w:val="19"/>
+                        <w:szCs w:val="19"/>
+                      </w:rPr>
+                      <w:t xml:space="preserve">board layout optimizer for the </w:t>
+                    </w:r>
+                    <w:r>
+                      <w:rPr>
+                        <w:rFonts w:ascii="Tahoma" w:hAnsi="Tahoma" w:cs="Tahoma"/>
+                        <w:sz w:val="19"/>
+                        <w:szCs w:val="19"/>
+                      </w:rPr>
+                      <w:t xml:space="preserve">popular </w:t>
+                    </w:r>
+                    <w:r>
+                      <w:rPr>
+                        <w:rFonts w:ascii="Tahoma" w:hAnsi="Tahoma" w:cs="Tahoma"/>
+                        <w:sz w:val="19"/>
+                        <w:szCs w:val="19"/>
+                      </w:rPr>
+                      <w:t xml:space="preserve">game </w:t>
+                    </w:r>
+                    <w:r>
+                      <w:rPr>
+                        <w:rFonts w:ascii="Tahoma" w:hAnsi="Tahoma" w:cs="Tahoma"/>
+                        <w:i/>
+                        <w:sz w:val="19"/>
+                        <w:szCs w:val="19"/>
+                      </w:rPr>
+                      <w:t xml:space="preserve">The </w:t>
+                    </w:r>
+                    <w:r>
+                      <w:rPr>
+                        <w:rFonts w:ascii="Tahoma" w:hAnsi="Tahoma" w:cs="Tahoma"/>
+                        <w:i/>
+                        <w:sz w:val="19"/>
+                        <w:szCs w:val="19"/>
+                      </w:rPr>
+                      <w:t xml:space="preserve">Settlers of </w:t>
+                    </w:r>
+                    <w:proofErr w:type="spellStart"/>
+                    <w:r>
+                      <w:rPr>
+                        <w:rFonts w:ascii="Tahoma" w:hAnsi="Tahoma" w:cs="Tahoma"/>
+                        <w:i/>
+                        <w:sz w:val="19"/>
+                        <w:szCs w:val="19"/>
+                      </w:rPr>
                       <w:t>Catan</w:t>
                     </w:r>
                     <w:proofErr w:type="spellEnd"/>
-                    <w:r>
-                      <w:t xml:space="preserve"> board generator, a Connect Four AI, and </w:t>
-                    </w:r>
-                    <w:r>
-                      <w:t>visualization suites exploring</w:t>
-                    </w:r>
-                    <w:r>
-                      <w:t xml:space="preserve"> American electoral politics and the economics of global climate change, all of which are accessible online.</w:t>
+                  </w:p>
+                  <w:p>
+                    <w:pPr>
+                      <w:pStyle w:val="ResumeText"/>
+                      <w:numPr>
+                        <w:ilvl w:val="0"/>
+                        <w:numId w:val="1"/>
+                      </w:numPr>
+                      <w:spacing w:before="0" w:line="240" w:lineRule="auto"/>
+                      <w:ind w:right="0"/>
+                      <w:rPr>
+                        <w:rFonts w:ascii="Tahoma" w:hAnsi="Tahoma" w:cs="Tahoma"/>
+                        <w:sz w:val="19"/>
+                        <w:szCs w:val="19"/>
+                      </w:rPr>
+                    </w:pPr>
+                    <w:r>
+                      <w:rPr>
+                        <w:rFonts w:ascii="Tahoma" w:hAnsi="Tahoma" w:cs="Tahoma"/>
+                        <w:sz w:val="19"/>
+                        <w:szCs w:val="19"/>
+                      </w:rPr>
+                      <w:t>A Connect Four AI game,</w:t>
+                    </w:r>
+                    <w:r>
+                      <w:rPr>
+                        <w:rFonts w:ascii="Tahoma" w:hAnsi="Tahoma" w:cs="Tahoma"/>
+                        <w:sz w:val="19"/>
+                        <w:szCs w:val="19"/>
+                      </w:rPr>
+                      <w:t xml:space="preserve"> implemente</w:t>
+                    </w:r>
+                    <w:r>
+                      <w:rPr>
+                        <w:rFonts w:ascii="Tahoma" w:hAnsi="Tahoma" w:cs="Tahoma"/>
+                        <w:sz w:val="19"/>
+                        <w:szCs w:val="19"/>
+                      </w:rPr>
+                      <w:t>d using a</w:t>
+                    </w:r>
+                    <w:r>
+                      <w:rPr>
+                        <w:rFonts w:ascii="Tahoma" w:hAnsi="Tahoma" w:cs="Tahoma"/>
+                        <w:sz w:val="19"/>
+                        <w:szCs w:val="19"/>
+                      </w:rPr>
+                      <w:t xml:space="preserve"> minimax algorithm</w:t>
+                    </w:r>
+                    <w:r>
+                      <w:rPr>
+                        <w:rFonts w:ascii="Tahoma" w:hAnsi="Tahoma" w:cs="Tahoma"/>
+                        <w:sz w:val="19"/>
+                        <w:szCs w:val="19"/>
+                      </w:rPr>
+                      <w:t xml:space="preserve"> with </w:t>
+                    </w:r>
+                    <w:r>
+                      <w:rPr>
+                        <w:rFonts w:ascii="Tahoma" w:hAnsi="Tahoma" w:cs="Tahoma"/>
+                        <w:sz w:val="19"/>
+                        <w:szCs w:val="19"/>
+                      </w:rPr>
+                      <w:t>alpha-beta pruning</w:t>
+                    </w:r>
+                  </w:p>
+                  <w:p>
+                    <w:pPr>
+                      <w:pStyle w:val="ResumeText"/>
+                      <w:numPr>
+                        <w:ilvl w:val="0"/>
+                        <w:numId w:val="1"/>
+                      </w:numPr>
+                      <w:spacing w:before="0" w:line="240" w:lineRule="auto"/>
+                      <w:ind w:right="0"/>
+                      <w:rPr>
+                        <w:rFonts w:ascii="Tahoma" w:hAnsi="Tahoma" w:cs="Tahoma"/>
+                        <w:sz w:val="19"/>
+                        <w:szCs w:val="19"/>
+                      </w:rPr>
+                    </w:pPr>
+                    <w:r>
+                      <w:rPr>
+                        <w:rFonts w:ascii="Tahoma" w:hAnsi="Tahoma" w:cs="Tahoma"/>
+                        <w:sz w:val="19"/>
+                        <w:szCs w:val="19"/>
+                      </w:rPr>
+                      <w:t>Interactive d</w:t>
+                    </w:r>
+                    <w:r>
+                      <w:rPr>
+                        <w:rFonts w:ascii="Tahoma" w:hAnsi="Tahoma" w:cs="Tahoma"/>
+                        <w:sz w:val="19"/>
+                        <w:szCs w:val="19"/>
+                      </w:rPr>
+                      <w:t>ata visualizations exploring topics such as</w:t>
+                    </w:r>
+                    <w:r>
+                      <w:rPr>
+                        <w:rFonts w:ascii="Tahoma" w:hAnsi="Tahoma" w:cs="Tahoma"/>
+                        <w:sz w:val="19"/>
+                        <w:szCs w:val="19"/>
+                      </w:rPr>
+                      <w:t xml:space="preserve"> American electoral politics and the economics of global climate change</w:t>
+                    </w:r>
+                  </w:p>
+                  <w:p>
+                    <w:pPr>
+                      <w:pStyle w:val="ResumeText"/>
+                      <w:numPr>
+                        <w:ilvl w:val="0"/>
+                        <w:numId w:val="1"/>
+                      </w:numPr>
+                      <w:spacing w:before="0" w:line="240" w:lineRule="auto"/>
+                      <w:ind w:right="0"/>
+                      <w:rPr>
+                        <w:rFonts w:ascii="Tahoma" w:hAnsi="Tahoma" w:cs="Tahoma"/>
+                        <w:sz w:val="19"/>
+                        <w:szCs w:val="19"/>
+                      </w:rPr>
+                    </w:pPr>
+                    <w:proofErr w:type="spellStart"/>
+                    <w:r>
+                      <w:rPr>
+                        <w:rFonts w:ascii="Tahoma" w:hAnsi="Tahoma" w:cs="Tahoma"/>
+                        <w:sz w:val="19"/>
+                        <w:szCs w:val="19"/>
+                      </w:rPr>
+                      <w:t>WikiCopy</w:t>
+                    </w:r>
+                    <w:proofErr w:type="spellEnd"/>
+                    <w:r>
+                      <w:rPr>
+                        <w:rFonts w:ascii="Tahoma" w:hAnsi="Tahoma" w:cs="Tahoma"/>
+                        <w:sz w:val="19"/>
+                        <w:szCs w:val="19"/>
+                      </w:rPr>
+                      <w:t xml:space="preserve">, a Chrome </w:t>
+                    </w:r>
+                    <w:r>
+                      <w:rPr>
+                        <w:rFonts w:ascii="Tahoma" w:hAnsi="Tahoma" w:cs="Tahoma"/>
+                        <w:sz w:val="19"/>
+                        <w:szCs w:val="19"/>
+                      </w:rPr>
+                      <w:t xml:space="preserve">extension for </w:t>
+                    </w:r>
+                    <w:proofErr w:type="spellStart"/>
+                    <w:r>
+                      <w:rPr>
+                        <w:rFonts w:ascii="Tahoma" w:hAnsi="Tahoma" w:cs="Tahoma"/>
+                        <w:sz w:val="19"/>
+                        <w:szCs w:val="19"/>
+                      </w:rPr>
+                      <w:t>WikiPedia</w:t>
+                    </w:r>
+                    <w:proofErr w:type="spellEnd"/>
+                    <w:r>
+                      <w:rPr>
+                        <w:rFonts w:ascii="Tahoma" w:hAnsi="Tahoma" w:cs="Tahoma"/>
+                        <w:sz w:val="19"/>
+                        <w:szCs w:val="19"/>
+                      </w:rPr>
+                      <w:t xml:space="preserve"> to streamline note-taking and excerpt sharing</w:t>
                     </w:r>
                   </w:p>
                   <w:p>
                     <w:pPr>
                       <w:pStyle w:val="Heading2"/>
-                      <w:spacing w:before="0" w:line="276" w:lineRule="auto"/>
+                      <w:spacing w:before="0" w:line="240" w:lineRule="auto"/>
+                      <w:rPr>
+                        <w:rFonts w:ascii="Tahoma" w:hAnsi="Tahoma" w:cs="Tahoma"/>
+                        <w:sz w:val="19"/>
+                        <w:szCs w:val="19"/>
+                      </w:rPr>
                     </w:pPr>
                     <w:r>
-                      <w:t>Research assistant, jisung park</w:t>
+                      <w:rPr>
+                        <w:rFonts w:ascii="Tahoma" w:hAnsi="Tahoma" w:cs="Tahoma"/>
+                        <w:sz w:val="19"/>
+                        <w:szCs w:val="19"/>
+                      </w:rPr>
+                      <w:t>researcher, world bank and harvard university</w:t>
                     </w:r>
                   </w:p>
                   <w:p>
                     <w:pPr>
                       <w:pStyle w:val="ResumeText"/>
-                      <w:spacing w:before="0" w:line="276" w:lineRule="auto"/>
+                      <w:spacing w:before="0" w:line="240" w:lineRule="auto"/>
                       <w:ind w:right="0"/>
+                      <w:rPr>
+                        <w:rFonts w:ascii="Tahoma" w:hAnsi="Tahoma" w:cs="Tahoma"/>
+                        <w:sz w:val="19"/>
+                        <w:szCs w:val="19"/>
+                      </w:rPr>
                     </w:pPr>
                     <w:r>
+                      <w:rPr>
+                        <w:rFonts w:ascii="Tahoma" w:hAnsi="Tahoma" w:cs="Tahoma"/>
+                        <w:sz w:val="19"/>
+                        <w:szCs w:val="19"/>
+                      </w:rPr>
                       <w:t>January 2015 – Present</w:t>
                     </w:r>
                   </w:p>
                   <w:p>
                     <w:pPr>
-                      <w:spacing w:before="0" w:after="40" w:line="276" w:lineRule="auto"/>
+                      <w:spacing w:before="0" w:after="40" w:line="240" w:lineRule="auto"/>
+                      <w:rPr>
+                        <w:rFonts w:ascii="Tahoma" w:hAnsi="Tahoma" w:cs="Tahoma"/>
+                        <w:sz w:val="19"/>
+                        <w:szCs w:val="19"/>
+                      </w:rPr>
                     </w:pPr>
                     <w:r>
-                      <w:t>Contributed to</w:t>
-                    </w:r>
-                    <w:r>
-                      <w:t xml:space="preserve"> a</w:t>
-                    </w:r>
-                    <w:r>
+                      <w:rPr>
+                        <w:rFonts w:ascii="Tahoma" w:hAnsi="Tahoma" w:cs="Tahoma"/>
+                        <w:sz w:val="19"/>
+                        <w:szCs w:val="19"/>
+                      </w:rPr>
+                      <w:t>Co-authored a</w:t>
+                    </w:r>
+                    <w:r>
+                      <w:rPr>
+                        <w:rFonts w:ascii="Tahoma" w:hAnsi="Tahoma" w:cs="Tahoma"/>
+                        <w:sz w:val="19"/>
+                        <w:szCs w:val="19"/>
+                      </w:rPr>
                       <w:t xml:space="preserve"> World Bank-commissioned e</w:t>
                     </w:r>
                     <w:r>
+                      <w:rPr>
+                        <w:rFonts w:ascii="Tahoma" w:hAnsi="Tahoma" w:cs="Tahoma"/>
+                        <w:sz w:val="19"/>
+                        <w:szCs w:val="19"/>
+                      </w:rPr>
                       <w:t>conomic</w:t>
                     </w:r>
                     <w:r>
+                      <w:rPr>
+                        <w:rFonts w:ascii="Tahoma" w:hAnsi="Tahoma" w:cs="Tahoma"/>
+                        <w:sz w:val="19"/>
+                        <w:szCs w:val="19"/>
+                      </w:rPr>
                       <w:t xml:space="preserve"> paper </w:t>
                     </w:r>
                     <w:r>
+                      <w:rPr>
+                        <w:rFonts w:ascii="Tahoma" w:hAnsi="Tahoma" w:cs="Tahoma"/>
+                        <w:sz w:val="19"/>
+                        <w:szCs w:val="19"/>
+                      </w:rPr>
                       <w:t xml:space="preserve">examining </w:t>
                     </w:r>
                     <w:r>
-                      <w:t>the intersection of climate change and global poverty. W</w:t>
-                    </w:r>
-                    <w:r>
-                      <w:t>rote and edited drafts</w:t>
-                    </w:r>
-                    <w:r>
-                      <w:t xml:space="preserve">; </w:t>
-                    </w:r>
-                    <w:r>
-                      <w:t xml:space="preserve">analyzed a large data set using Stata and </w:t>
-                    </w:r>
-                    <w:r>
+                      <w:rPr>
+                        <w:rFonts w:ascii="Tahoma" w:hAnsi="Tahoma" w:cs="Tahoma"/>
+                        <w:sz w:val="19"/>
+                        <w:szCs w:val="19"/>
+                      </w:rPr>
+                      <w:t xml:space="preserve">the </w:t>
+                    </w:r>
+                    <w:r>
+                      <w:rPr>
+                        <w:rFonts w:ascii="Tahoma" w:hAnsi="Tahoma" w:cs="Tahoma"/>
+                        <w:sz w:val="19"/>
+                        <w:szCs w:val="19"/>
+                      </w:rPr>
+                      <w:t>distributional impacts of climate change in developing countries, with a focus on extreme poverty</w:t>
+                    </w:r>
+                    <w:r>
+                      <w:rPr>
+                        <w:rFonts w:ascii="Tahoma" w:hAnsi="Tahoma" w:cs="Tahoma"/>
+                        <w:sz w:val="19"/>
+                        <w:szCs w:val="19"/>
+                      </w:rPr>
+                      <w:t xml:space="preserve">. </w:t>
+                    </w:r>
+                    <w:r>
+                      <w:rPr>
+                        <w:rFonts w:ascii="Tahoma" w:hAnsi="Tahoma" w:cs="Tahoma"/>
+                        <w:sz w:val="19"/>
+                        <w:szCs w:val="19"/>
+                      </w:rPr>
+                      <w:t>Analyzed</w:t>
+                    </w:r>
+                    <w:r>
+                      <w:rPr>
+                        <w:rFonts w:ascii="Tahoma" w:hAnsi="Tahoma" w:cs="Tahoma"/>
+                        <w:sz w:val="19"/>
+                        <w:szCs w:val="19"/>
+                      </w:rPr>
+                      <w:t xml:space="preserve"> a large data</w:t>
+                    </w:r>
+                    <w:r>
+                      <w:rPr>
+                        <w:rFonts w:ascii="Tahoma" w:hAnsi="Tahoma" w:cs="Tahoma"/>
+                        <w:sz w:val="19"/>
+                        <w:szCs w:val="19"/>
+                      </w:rPr>
+                      <w:t xml:space="preserve">set using Stata and </w:t>
+                    </w:r>
+                    <w:r>
+                      <w:rPr>
+                        <w:rFonts w:ascii="Tahoma" w:hAnsi="Tahoma" w:cs="Tahoma"/>
+                        <w:sz w:val="19"/>
+                        <w:szCs w:val="19"/>
+                      </w:rPr>
                       <w:t>Python; produced interactive visualizations using JavaScript with D3.</w:t>
                     </w:r>
                   </w:p>
                   <w:p>
                     <w:pPr>
                       <w:pStyle w:val="Heading2"/>
-                      <w:spacing w:before="0" w:line="276" w:lineRule="auto"/>
+                      <w:spacing w:before="0" w:line="240" w:lineRule="auto"/>
+                      <w:rPr>
+                        <w:rFonts w:ascii="Tahoma" w:hAnsi="Tahoma" w:cs="Tahoma"/>
+                        <w:sz w:val="19"/>
+                        <w:szCs w:val="19"/>
+                      </w:rPr>
                     </w:pPr>
                     <w:r>
+                      <w:rPr>
+                        <w:rFonts w:ascii="Tahoma" w:hAnsi="Tahoma" w:cs="Tahoma"/>
+                        <w:sz w:val="19"/>
+                        <w:szCs w:val="19"/>
+                      </w:rPr>
                       <w:t>Tutor, admissions hero</w:t>
                     </w:r>
                   </w:p>
                   <w:p>
                     <w:pPr>
                       <w:pStyle w:val="ResumeText"/>
-                      <w:spacing w:before="0" w:line="276" w:lineRule="auto"/>
+                      <w:spacing w:before="0" w:line="240" w:lineRule="auto"/>
                       <w:ind w:right="0"/>
+                      <w:rPr>
+                        <w:rFonts w:ascii="Tahoma" w:hAnsi="Tahoma" w:cs="Tahoma"/>
+                        <w:sz w:val="19"/>
+                        <w:szCs w:val="19"/>
+                      </w:rPr>
                     </w:pPr>
                     <w:r>
+                      <w:rPr>
+                        <w:rFonts w:ascii="Tahoma" w:hAnsi="Tahoma" w:cs="Tahoma"/>
+                        <w:sz w:val="19"/>
+                        <w:szCs w:val="19"/>
+                      </w:rPr>
                       <w:t xml:space="preserve">July 2014 – </w:t>
                     </w:r>
                     <w:r>
+                      <w:rPr>
+                        <w:rFonts w:ascii="Tahoma" w:hAnsi="Tahoma" w:cs="Tahoma"/>
+                        <w:sz w:val="19"/>
+                        <w:szCs w:val="19"/>
+                      </w:rPr>
                       <w:t>January 2015</w:t>
                     </w:r>
                   </w:p>
                   <w:p>
                     <w:pPr>
-                      <w:spacing w:before="0" w:after="40" w:line="276" w:lineRule="auto"/>
+                      <w:spacing w:before="0" w:after="40" w:line="240" w:lineRule="auto"/>
+                      <w:rPr>
+                        <w:rFonts w:ascii="Tahoma" w:hAnsi="Tahoma" w:cs="Tahoma"/>
+                        <w:sz w:val="19"/>
+                        <w:szCs w:val="19"/>
+                      </w:rPr>
                     </w:pPr>
                     <w:r>
-                      <w:t>Assisted clients with col</w:t>
-                    </w:r>
-                    <w:r>
-                      <w:t xml:space="preserve">lege preparation, providing </w:t>
-                    </w:r>
-                    <w:r>
-                      <w:t>application essay revision, SAT tutoring, and general academic and extracurricular advising.</w:t>
+                      <w:rPr>
+                        <w:rFonts w:ascii="Tahoma" w:hAnsi="Tahoma" w:cs="Tahoma"/>
+                        <w:sz w:val="19"/>
+                        <w:szCs w:val="19"/>
+                      </w:rPr>
+                      <w:t>Assisted clients with college preparation, providing application essay revision, SAT tutoring, and general academic and extracurricular advising.</w:t>
                     </w:r>
                   </w:p>
                 </w:sdtContent>
@@ -411,11 +896,13 @@
               <w:sdt>
                 <w:sdtPr>
                   <w:rPr>
-                    <w:rFonts w:asciiTheme="minorHAnsi" w:eastAsiaTheme="minorEastAsia" w:hAnsiTheme="minorHAnsi" w:cstheme="minorBidi"/>
+                    <w:rFonts w:ascii="Tahoma" w:eastAsiaTheme="minorEastAsia" w:hAnsi="Tahoma" w:cs="Tahoma"/>
                     <w:b w:val="0"/>
                     <w:bCs w:val="0"/>
                     <w:caps w:val="0"/>
                     <w:color w:val="595959" w:themeColor="text1" w:themeTint="A6"/>
+                    <w:sz w:val="19"/>
+                    <w:szCs w:val="19"/>
                     <w14:ligatures w14:val="none"/>
                   </w:rPr>
                   <w:id w:val="2004611990"/>
@@ -430,19 +917,39 @@
                   <w:p>
                     <w:pPr>
                       <w:pStyle w:val="Heading2"/>
-                      <w:spacing w:before="0" w:line="276" w:lineRule="auto"/>
+                      <w:spacing w:before="0" w:line="240" w:lineRule="auto"/>
+                      <w:rPr>
+                        <w:rFonts w:ascii="Tahoma" w:hAnsi="Tahoma" w:cs="Tahoma"/>
+                        <w:sz w:val="19"/>
+                        <w:szCs w:val="19"/>
+                      </w:rPr>
                     </w:pPr>
                     <w:r>
+                      <w:rPr>
+                        <w:rFonts w:ascii="Tahoma" w:hAnsi="Tahoma" w:cs="Tahoma"/>
+                        <w:sz w:val="19"/>
+                        <w:szCs w:val="19"/>
+                      </w:rPr>
                       <w:t>REtail clerk, knott’s berry farm</w:t>
                     </w:r>
                   </w:p>
                   <w:p>
                     <w:pPr>
                       <w:pStyle w:val="ResumeText"/>
-                      <w:spacing w:before="0" w:line="276" w:lineRule="auto"/>
+                      <w:spacing w:before="0" w:line="240" w:lineRule="auto"/>
                       <w:ind w:right="0"/>
+                      <w:rPr>
+                        <w:rFonts w:ascii="Tahoma" w:hAnsi="Tahoma" w:cs="Tahoma"/>
+                        <w:sz w:val="19"/>
+                        <w:szCs w:val="19"/>
+                      </w:rPr>
                     </w:pPr>
                     <w:r>
+                      <w:rPr>
+                        <w:rFonts w:ascii="Tahoma" w:hAnsi="Tahoma" w:cs="Tahoma"/>
+                        <w:sz w:val="19"/>
+                        <w:szCs w:val="19"/>
+                      </w:rPr>
                       <w:t>June 2013 – August 2013</w:t>
                     </w:r>
                   </w:p>
@@ -451,11 +958,13 @@
               <w:sdt>
                 <w:sdtPr>
                   <w:rPr>
-                    <w:rFonts w:asciiTheme="minorHAnsi" w:eastAsiaTheme="minorEastAsia" w:hAnsiTheme="minorHAnsi" w:cstheme="minorBidi"/>
+                    <w:rFonts w:ascii="Tahoma" w:eastAsiaTheme="minorEastAsia" w:hAnsi="Tahoma" w:cs="Tahoma"/>
                     <w:b w:val="0"/>
                     <w:bCs w:val="0"/>
                     <w:caps w:val="0"/>
                     <w:color w:val="595959" w:themeColor="text1" w:themeTint="A6"/>
+                    <w:sz w:val="19"/>
+                    <w:szCs w:val="19"/>
                     <w14:ligatures w14:val="none"/>
                   </w:rPr>
                   <w:id w:val="68699791"/>
@@ -470,57 +979,137 @@
                   <w:p>
                     <w:pPr>
                       <w:pStyle w:val="Heading2"/>
-                      <w:spacing w:before="0" w:line="276" w:lineRule="auto"/>
+                      <w:spacing w:before="0" w:line="240" w:lineRule="auto"/>
+                      <w:rPr>
+                        <w:rFonts w:ascii="Tahoma" w:hAnsi="Tahoma" w:cs="Tahoma"/>
+                        <w:sz w:val="19"/>
+                        <w:szCs w:val="19"/>
+                      </w:rPr>
                     </w:pPr>
                     <w:r>
+                      <w:rPr>
+                        <w:rFonts w:ascii="Tahoma" w:hAnsi="Tahoma" w:cs="Tahoma"/>
+                        <w:sz w:val="19"/>
+                        <w:szCs w:val="19"/>
+                      </w:rPr>
                       <w:t>Research intern, university of southern california</w:t>
                     </w:r>
                   </w:p>
                   <w:p>
                     <w:pPr>
                       <w:pStyle w:val="ResumeText"/>
-                      <w:spacing w:before="0" w:line="276" w:lineRule="auto"/>
+                      <w:spacing w:before="0" w:line="240" w:lineRule="auto"/>
                       <w:ind w:right="0"/>
+                      <w:rPr>
+                        <w:rFonts w:ascii="Tahoma" w:hAnsi="Tahoma" w:cs="Tahoma"/>
+                        <w:sz w:val="19"/>
+                        <w:szCs w:val="19"/>
+                      </w:rPr>
                     </w:pPr>
                     <w:r>
+                      <w:rPr>
+                        <w:rFonts w:ascii="Tahoma" w:hAnsi="Tahoma" w:cs="Tahoma"/>
+                        <w:sz w:val="19"/>
+                        <w:szCs w:val="19"/>
+                      </w:rPr>
                       <w:t>June 2012 – August 2012</w:t>
                     </w:r>
                   </w:p>
                   <w:p>
                     <w:pPr>
-                      <w:spacing w:before="0" w:after="40" w:line="276" w:lineRule="auto"/>
+                      <w:spacing w:before="0" w:after="40" w:line="240" w:lineRule="auto"/>
+                      <w:rPr>
+                        <w:rFonts w:ascii="Tahoma" w:hAnsi="Tahoma" w:cs="Tahoma"/>
+                        <w:sz w:val="19"/>
+                        <w:szCs w:val="19"/>
+                      </w:rPr>
                     </w:pPr>
                     <w:r>
+                      <w:rPr>
+                        <w:rFonts w:ascii="Tahoma" w:hAnsi="Tahoma" w:cs="Tahoma"/>
+                        <w:sz w:val="19"/>
+                        <w:szCs w:val="19"/>
+                      </w:rPr>
                       <w:t xml:space="preserve">Worked on the California Young Adult Study, which explores the </w:t>
                     </w:r>
                     <w:r>
+                      <w:rPr>
+                        <w:rFonts w:ascii="Tahoma" w:hAnsi="Tahoma" w:cs="Tahoma"/>
+                        <w:sz w:val="19"/>
+                        <w:szCs w:val="19"/>
+                      </w:rPr>
                       <w:t xml:space="preserve">determinants of </w:t>
                     </w:r>
                     <w:r>
+                      <w:rPr>
+                        <w:rFonts w:ascii="Tahoma" w:hAnsi="Tahoma" w:cs="Tahoma"/>
+                        <w:sz w:val="19"/>
+                        <w:szCs w:val="19"/>
+                      </w:rPr>
                       <w:t>educational attainment, civic engagement, and employme</w:t>
                     </w:r>
                     <w:r>
+                      <w:rPr>
+                        <w:rFonts w:ascii="Tahoma" w:hAnsi="Tahoma" w:cs="Tahoma"/>
+                        <w:sz w:val="19"/>
+                        <w:szCs w:val="19"/>
+                      </w:rPr>
                       <w:t xml:space="preserve">nt </w:t>
                     </w:r>
                     <w:r>
+                      <w:rPr>
+                        <w:rFonts w:ascii="Tahoma" w:hAnsi="Tahoma" w:cs="Tahoma"/>
+                        <w:sz w:val="19"/>
+                        <w:szCs w:val="19"/>
+                      </w:rPr>
                       <w:t>among California’s youth.</w:t>
                     </w:r>
                     <w:r>
+                      <w:rPr>
+                        <w:rFonts w:ascii="Tahoma" w:hAnsi="Tahoma" w:cs="Tahoma"/>
+                        <w:sz w:val="19"/>
+                        <w:szCs w:val="19"/>
+                      </w:rPr>
                       <w:t xml:space="preserve"> Trans</w:t>
                     </w:r>
                     <w:r>
+                      <w:rPr>
+                        <w:rFonts w:ascii="Tahoma" w:hAnsi="Tahoma" w:cs="Tahoma"/>
+                        <w:sz w:val="19"/>
+                        <w:szCs w:val="19"/>
+                      </w:rPr>
                       <w:t xml:space="preserve">cribed and coded interviews; </w:t>
                     </w:r>
                     <w:r>
+                      <w:rPr>
+                        <w:rFonts w:ascii="Tahoma" w:hAnsi="Tahoma" w:cs="Tahoma"/>
+                        <w:sz w:val="19"/>
+                        <w:szCs w:val="19"/>
+                      </w:rPr>
                       <w:t xml:space="preserve">wrote </w:t>
                     </w:r>
                     <w:r>
+                      <w:rPr>
+                        <w:rFonts w:ascii="Tahoma" w:hAnsi="Tahoma" w:cs="Tahoma"/>
+                        <w:sz w:val="19"/>
+                        <w:szCs w:val="19"/>
+                      </w:rPr>
                       <w:t>topical briefs</w:t>
                     </w:r>
                     <w:r>
+                      <w:rPr>
+                        <w:rFonts w:ascii="Tahoma" w:hAnsi="Tahoma" w:cs="Tahoma"/>
+                        <w:sz w:val="19"/>
+                        <w:szCs w:val="19"/>
+                      </w:rPr>
                       <w:t xml:space="preserve"> for the head professor based on qualitative dat</w:t>
                     </w:r>
                     <w:r>
+                      <w:rPr>
+                        <w:rFonts w:ascii="Tahoma" w:hAnsi="Tahoma" w:cs="Tahoma"/>
+                        <w:sz w:val="19"/>
+                        <w:szCs w:val="19"/>
+                      </w:rPr>
                       <w:t>a.</w:t>
                     </w:r>
                   </w:p>
@@ -538,9 +1127,19 @@
           <w:p>
             <w:pPr>
               <w:pStyle w:val="Heading1"/>
-              <w:spacing w:before="0" w:after="40" w:line="276" w:lineRule="auto"/>
+              <w:spacing w:before="0" w:after="40" w:line="240" w:lineRule="auto"/>
+              <w:rPr>
+                <w:rFonts w:ascii="Tahoma" w:hAnsi="Tahoma" w:cs="Tahoma"/>
+                <w:sz w:val="19"/>
+                <w:szCs w:val="19"/>
+              </w:rPr>
             </w:pPr>
             <w:r>
+              <w:rPr>
+                <w:rFonts w:ascii="Tahoma" w:hAnsi="Tahoma" w:cs="Tahoma"/>
+                <w:sz w:val="19"/>
+                <w:szCs w:val="19"/>
+              </w:rPr>
               <w:t>Education</w:t>
             </w:r>
           </w:p>
@@ -551,7 +1150,12 @@
           </w:tcPr>
           <w:p>
             <w:pPr>
-              <w:spacing w:before="0" w:after="40" w:line="276" w:lineRule="auto"/>
+              <w:spacing w:before="0" w:after="40" w:line="240" w:lineRule="auto"/>
+              <w:rPr>
+                <w:rFonts w:ascii="Tahoma" w:hAnsi="Tahoma" w:cs="Tahoma"/>
+                <w:sz w:val="19"/>
+                <w:szCs w:val="19"/>
+              </w:rPr>
             </w:pPr>
           </w:p>
         </w:tc>
@@ -562,11 +1166,13 @@
           <w:sdt>
             <w:sdtPr>
               <w:rPr>
-                <w:rFonts w:asciiTheme="minorHAnsi" w:eastAsiaTheme="minorEastAsia" w:hAnsiTheme="minorHAnsi" w:cstheme="minorBidi"/>
+                <w:rFonts w:ascii="Tahoma" w:eastAsiaTheme="minorEastAsia" w:hAnsi="Tahoma" w:cs="Tahoma"/>
                 <w:b w:val="0"/>
                 <w:bCs w:val="0"/>
                 <w:caps w:val="0"/>
                 <w:color w:val="595959" w:themeColor="text1" w:themeTint="A6"/>
+                <w:sz w:val="19"/>
+                <w:szCs w:val="19"/>
                 <w14:ligatures w14:val="none"/>
               </w:rPr>
               <w:id w:val="-691765356"/>
@@ -577,11 +1183,13 @@
               <w:sdt>
                 <w:sdtPr>
                   <w:rPr>
-                    <w:rFonts w:asciiTheme="minorHAnsi" w:eastAsiaTheme="minorEastAsia" w:hAnsiTheme="minorHAnsi" w:cstheme="minorBidi"/>
+                    <w:rFonts w:ascii="Tahoma" w:eastAsiaTheme="minorEastAsia" w:hAnsi="Tahoma" w:cs="Tahoma"/>
                     <w:b w:val="0"/>
                     <w:bCs w:val="0"/>
                     <w:caps w:val="0"/>
                     <w:color w:val="595959" w:themeColor="text1" w:themeTint="A6"/>
+                    <w:sz w:val="19"/>
+                    <w:szCs w:val="19"/>
                     <w14:ligatures w14:val="none"/>
                   </w:rPr>
                   <w:id w:val="-1126388115"/>
@@ -590,71 +1198,272 @@
                   </w:placeholder>
                   <w15:repeatingSectionItem/>
                 </w:sdtPr>
-                <w:sdtEndPr/>
+                <w:sdtEndPr>
+                  <w:rPr>
+                    <w:rFonts w:eastAsiaTheme="minorHAnsi"/>
+                  </w:rPr>
+                </w:sdtEndPr>
                 <w:sdtContent>
                   <w:p>
                     <w:pPr>
                       <w:pStyle w:val="Heading2"/>
-                      <w:spacing w:before="0" w:line="276" w:lineRule="auto"/>
+                      <w:spacing w:before="0" w:line="240" w:lineRule="auto"/>
+                      <w:rPr>
+                        <w:rFonts w:ascii="Tahoma" w:hAnsi="Tahoma" w:cs="Tahoma"/>
+                        <w:sz w:val="19"/>
+                        <w:szCs w:val="19"/>
+                      </w:rPr>
                     </w:pPr>
                     <w:r>
-                      <w:t xml:space="preserve">Harvard college – cambridge, ma – </w:t>
-                    </w:r>
-                    <w:r>
-                      <w:t>a.b.</w:t>
-                    </w:r>
-                    <w:r>
-                      <w:t>, economics</w:t>
-                    </w:r>
-                    <w:r>
-                      <w:t>; Secondary, Computer science</w:t>
+                      <w:rPr>
+                        <w:rFonts w:ascii="Tahoma" w:hAnsi="Tahoma" w:cs="Tahoma"/>
+                        <w:sz w:val="19"/>
+                        <w:szCs w:val="19"/>
+                      </w:rPr>
+                      <w:t>Ha</w:t>
+                    </w:r>
+                    <w:r>
+                      <w:rPr>
+                        <w:rFonts w:ascii="Tahoma" w:hAnsi="Tahoma" w:cs="Tahoma"/>
+                        <w:sz w:val="19"/>
+                        <w:szCs w:val="19"/>
+                      </w:rPr>
+                      <w:t>rvard colle</w:t>
+                    </w:r>
+                    <w:bookmarkStart w:id="0" w:name="_GoBack"/>
+                    <w:bookmarkEnd w:id="0"/>
+                    <w:r>
+                      <w:rPr>
+                        <w:rFonts w:ascii="Tahoma" w:hAnsi="Tahoma" w:cs="Tahoma"/>
+                        <w:sz w:val="19"/>
+                        <w:szCs w:val="19"/>
+                      </w:rPr>
+                      <w:t>ge – cambridge, ma</w:t>
                     </w:r>
                   </w:p>
                   <w:p>
                     <w:pPr>
-                      <w:spacing w:before="0" w:after="40" w:line="276" w:lineRule="auto"/>
+                      <w:pStyle w:val="Heading2"/>
+                      <w:spacing w:before="0" w:line="240" w:lineRule="auto"/>
+                      <w:rPr>
+                        <w:rFonts w:ascii="Tahoma" w:hAnsi="Tahoma" w:cs="Tahoma"/>
+                        <w:sz w:val="19"/>
+                        <w:szCs w:val="19"/>
+                      </w:rPr>
                     </w:pPr>
                     <w:r>
-                      <w:t>August 2013 – May 2017</w:t>
+                      <w:rPr>
+                        <w:rFonts w:ascii="Tahoma" w:hAnsi="Tahoma" w:cs="Tahoma"/>
+                        <w:sz w:val="19"/>
+                        <w:szCs w:val="19"/>
+                      </w:rPr>
+                      <w:t>a.b.</w:t>
+                    </w:r>
+                    <w:r>
+                      <w:rPr>
+                        <w:rFonts w:ascii="Tahoma" w:hAnsi="Tahoma" w:cs="Tahoma"/>
+                        <w:sz w:val="19"/>
+                        <w:szCs w:val="19"/>
+                      </w:rPr>
+                      <w:t xml:space="preserve">, </w:t>
+                    </w:r>
+                    <w:r>
+                      <w:rPr>
+                        <w:rFonts w:ascii="Tahoma" w:hAnsi="Tahoma" w:cs="Tahoma"/>
+                        <w:sz w:val="19"/>
+                        <w:szCs w:val="19"/>
+                      </w:rPr>
+                      <w:t>computer science</w:t>
+                    </w:r>
+                    <w:r>
+                      <w:rPr>
+                        <w:rFonts w:ascii="Tahoma" w:hAnsi="Tahoma" w:cs="Tahoma"/>
+                        <w:sz w:val="19"/>
+                        <w:szCs w:val="19"/>
+                      </w:rPr>
+                      <w:t>; Secondary</w:t>
+                    </w:r>
+                    <w:r>
+                      <w:rPr>
+                        <w:rFonts w:ascii="Tahoma" w:hAnsi="Tahoma" w:cs="Tahoma"/>
+                        <w:sz w:val="19"/>
+                        <w:szCs w:val="19"/>
+                      </w:rPr>
+                      <w:t xml:space="preserve"> field</w:t>
+                    </w:r>
+                    <w:r>
+                      <w:rPr>
+                        <w:rFonts w:ascii="Tahoma" w:hAnsi="Tahoma" w:cs="Tahoma"/>
+                        <w:sz w:val="19"/>
+                        <w:szCs w:val="19"/>
+                      </w:rPr>
+                      <w:t xml:space="preserve">, </w:t>
+                    </w:r>
+                    <w:r>
+                      <w:rPr>
+                        <w:rFonts w:ascii="Tahoma" w:hAnsi="Tahoma" w:cs="Tahoma"/>
+                        <w:sz w:val="19"/>
+                        <w:szCs w:val="19"/>
+                      </w:rPr>
+                      <w:t>economics</w:t>
                     </w:r>
                   </w:p>
                   <w:p>
                     <w:pPr>
-                      <w:spacing w:before="0" w:after="40" w:line="276" w:lineRule="auto"/>
+                      <w:spacing w:before="0" w:after="40" w:line="240" w:lineRule="auto"/>
+                      <w:rPr>
+                        <w:rFonts w:ascii="Tahoma" w:hAnsi="Tahoma" w:cs="Tahoma"/>
+                        <w:sz w:val="19"/>
+                        <w:szCs w:val="19"/>
+                      </w:rPr>
                     </w:pPr>
                     <w:r>
-                      <w:t>Researcher and writer for the National Security Policy Group at the Harvard Institute of Politics</w:t>
+                      <w:rPr>
+                        <w:rFonts w:ascii="Tahoma" w:hAnsi="Tahoma" w:cs="Tahoma"/>
+                        <w:sz w:val="19"/>
+                        <w:szCs w:val="19"/>
+                      </w:rPr>
+                      <w:t>August 2013 – May 2017</w:t>
                     </w:r>
                   </w:p>
                   <w:p>
                     <w:pPr>
-                      <w:spacing w:before="0" w:after="40" w:line="276" w:lineRule="auto"/>
+                      <w:pStyle w:val="ListParagraph"/>
+                      <w:numPr>
+                        <w:ilvl w:val="0"/>
+                        <w:numId w:val="2"/>
+                      </w:numPr>
+                      <w:spacing w:before="0" w:after="40" w:line="240" w:lineRule="auto"/>
+                      <w:rPr>
+                        <w:rFonts w:ascii="Tahoma" w:hAnsi="Tahoma" w:cs="Tahoma"/>
+                        <w:sz w:val="19"/>
+                        <w:szCs w:val="19"/>
+                      </w:rPr>
                     </w:pPr>
                     <w:r>
-                      <w:t xml:space="preserve">Recruitment chair and freshmen representative </w:t>
-                    </w:r>
-                    <w:r>
-                      <w:t>for HCC, a</w:t>
-                    </w:r>
-                    <w:r>
-                      <w:t xml:space="preserve"> competitive</w:t>
-                    </w:r>
-                    <w:r>
-                      <w:t xml:space="preserve"> </w:t>
-                    </w:r>
-                    <w:r>
-                      <w:t xml:space="preserve">rock </w:t>
-                    </w:r>
-                    <w:r>
-                      <w:t>climbing team</w:t>
+                      <w:rPr>
+                        <w:rFonts w:ascii="Tahoma" w:hAnsi="Tahoma" w:cs="Tahoma"/>
+                        <w:sz w:val="19"/>
+                        <w:szCs w:val="19"/>
+                      </w:rPr>
+                      <w:t>Researcher and writer for the National Security Policy Group at the Harvard Institute of Politics</w:t>
                     </w:r>
                   </w:p>
                   <w:p>
                     <w:pPr>
-                      <w:spacing w:before="0" w:after="40" w:line="276" w:lineRule="auto"/>
+                      <w:pStyle w:val="ListParagraph"/>
+                      <w:numPr>
+                        <w:ilvl w:val="0"/>
+                        <w:numId w:val="2"/>
+                      </w:numPr>
+                      <w:spacing w:before="0" w:after="40" w:line="240" w:lineRule="auto"/>
+                      <w:rPr>
+                        <w:rFonts w:ascii="Tahoma" w:hAnsi="Tahoma" w:cs="Tahoma"/>
+                        <w:sz w:val="19"/>
+                        <w:szCs w:val="19"/>
+                      </w:rPr>
                     </w:pPr>
                     <w:r>
+                      <w:rPr>
+                        <w:rFonts w:ascii="Tahoma" w:hAnsi="Tahoma" w:cs="Tahoma"/>
+                        <w:sz w:val="19"/>
+                        <w:szCs w:val="19"/>
+                      </w:rPr>
+                      <w:t>Recruitment chair and freshma</w:t>
+                    </w:r>
+                    <w:r>
+                      <w:rPr>
+                        <w:rFonts w:ascii="Tahoma" w:hAnsi="Tahoma" w:cs="Tahoma"/>
+                        <w:sz w:val="19"/>
+                        <w:szCs w:val="19"/>
+                      </w:rPr>
+                      <w:t xml:space="preserve">n representative </w:t>
+                    </w:r>
+                    <w:r>
+                      <w:rPr>
+                        <w:rFonts w:ascii="Tahoma" w:hAnsi="Tahoma" w:cs="Tahoma"/>
+                        <w:sz w:val="19"/>
+                        <w:szCs w:val="19"/>
+                      </w:rPr>
+                      <w:t>for HCC, a</w:t>
+                    </w:r>
+                    <w:r>
+                      <w:rPr>
+                        <w:rFonts w:ascii="Tahoma" w:hAnsi="Tahoma" w:cs="Tahoma"/>
+                        <w:sz w:val="19"/>
+                        <w:szCs w:val="19"/>
+                      </w:rPr>
+                      <w:t xml:space="preserve"> competitive</w:t>
+                    </w:r>
+                    <w:r>
+                      <w:rPr>
+                        <w:rFonts w:ascii="Tahoma" w:hAnsi="Tahoma" w:cs="Tahoma"/>
+                        <w:sz w:val="19"/>
+                        <w:szCs w:val="19"/>
+                      </w:rPr>
+                      <w:t xml:space="preserve"> </w:t>
+                    </w:r>
+                    <w:r>
+                      <w:rPr>
+                        <w:rFonts w:ascii="Tahoma" w:hAnsi="Tahoma" w:cs="Tahoma"/>
+                        <w:sz w:val="19"/>
+                        <w:szCs w:val="19"/>
+                      </w:rPr>
+                      <w:t xml:space="preserve">rock </w:t>
+                    </w:r>
+                    <w:r>
+                      <w:rPr>
+                        <w:rFonts w:ascii="Tahoma" w:hAnsi="Tahoma" w:cs="Tahoma"/>
+                        <w:sz w:val="19"/>
+                        <w:szCs w:val="19"/>
+                      </w:rPr>
+                      <w:t>climbing team</w:t>
+                    </w:r>
+                  </w:p>
+                  <w:p>
+                    <w:pPr>
+                      <w:pStyle w:val="ListParagraph"/>
+                      <w:numPr>
+                        <w:ilvl w:val="0"/>
+                        <w:numId w:val="2"/>
+                      </w:numPr>
+                      <w:spacing w:before="0" w:after="40" w:line="240" w:lineRule="auto"/>
+                      <w:rPr>
+                        <w:rFonts w:ascii="Tahoma" w:hAnsi="Tahoma" w:cs="Tahoma"/>
+                        <w:sz w:val="19"/>
+                        <w:szCs w:val="19"/>
+                      </w:rPr>
+                    </w:pPr>
+                    <w:r>
+                      <w:rPr>
+                        <w:rFonts w:ascii="Tahoma" w:hAnsi="Tahoma" w:cs="Tahoma"/>
+                        <w:sz w:val="19"/>
+                        <w:szCs w:val="19"/>
+                      </w:rPr>
                       <w:t>Violinist in the Bach Society Orchestra</w:t>
+                    </w:r>
+                  </w:p>
+                  <w:p>
+                    <w:pPr>
+                      <w:pStyle w:val="ListParagraph"/>
+                      <w:numPr>
+                        <w:ilvl w:val="0"/>
+                        <w:numId w:val="2"/>
+                      </w:numPr>
+                      <w:spacing w:before="0" w:after="40" w:line="240" w:lineRule="auto"/>
+                      <w:rPr>
+                        <w:rFonts w:ascii="Tahoma" w:hAnsi="Tahoma" w:cs="Tahoma"/>
+                        <w:sz w:val="19"/>
+                        <w:szCs w:val="19"/>
+                      </w:rPr>
+                    </w:pPr>
+                    <w:r>
+                      <w:rPr>
+                        <w:rFonts w:ascii="Tahoma" w:hAnsi="Tahoma" w:cs="Tahoma"/>
+                        <w:sz w:val="19"/>
+                        <w:szCs w:val="19"/>
+                      </w:rPr>
+                      <w:t>Credential of Readiness in business fundamentals from Harvard Business Extension School</w:t>
                     </w:r>
                   </w:p>
                 </w:sdtContent>
@@ -662,11 +1471,13 @@
               <w:sdt>
                 <w:sdtPr>
                   <w:rPr>
-                    <w:rFonts w:asciiTheme="minorHAnsi" w:eastAsiaTheme="minorEastAsia" w:hAnsiTheme="minorHAnsi" w:cstheme="minorBidi"/>
+                    <w:rFonts w:ascii="Tahoma" w:eastAsiaTheme="minorEastAsia" w:hAnsi="Tahoma" w:cs="Tahoma"/>
                     <w:b w:val="0"/>
                     <w:bCs w:val="0"/>
                     <w:caps w:val="0"/>
                     <w:color w:val="595959" w:themeColor="text1" w:themeTint="A6"/>
+                    <w:sz w:val="19"/>
+                    <w:szCs w:val="19"/>
                     <w14:ligatures w14:val="none"/>
                   </w:rPr>
                   <w:id w:val="1518262237"/>
@@ -680,55 +1491,146 @@
                   <w:p>
                     <w:pPr>
                       <w:pStyle w:val="Heading2"/>
-                      <w:spacing w:before="0" w:line="276" w:lineRule="auto"/>
+                      <w:spacing w:before="0" w:line="240" w:lineRule="auto"/>
+                      <w:rPr>
+                        <w:rFonts w:ascii="Tahoma" w:hAnsi="Tahoma" w:cs="Tahoma"/>
+                        <w:sz w:val="19"/>
+                        <w:szCs w:val="19"/>
+                      </w:rPr>
                     </w:pPr>
                     <w:r>
-                      <w:t>oxford academy – cypress, ca – high school diploma</w:t>
+                      <w:rPr>
+                        <w:rFonts w:ascii="Tahoma" w:hAnsi="Tahoma" w:cs="Tahoma"/>
+                        <w:sz w:val="19"/>
+                        <w:szCs w:val="19"/>
+                      </w:rPr>
+                      <w:t>oxford academy – cypress, ca</w:t>
                     </w:r>
                   </w:p>
                   <w:p>
                     <w:pPr>
-                      <w:spacing w:before="0" w:after="40" w:line="276" w:lineRule="auto"/>
+                      <w:pStyle w:val="Heading2"/>
+                      <w:spacing w:before="0" w:line="240" w:lineRule="auto"/>
+                      <w:rPr>
+                        <w:rFonts w:ascii="Tahoma" w:hAnsi="Tahoma" w:cs="Tahoma"/>
+                        <w:sz w:val="19"/>
+                        <w:szCs w:val="19"/>
+                      </w:rPr>
                     </w:pPr>
                     <w:r>
-                      <w:t>September 2008 – June 2013</w:t>
+                      <w:rPr>
+                        <w:rFonts w:ascii="Tahoma" w:hAnsi="Tahoma" w:cs="Tahoma"/>
+                        <w:sz w:val="19"/>
+                        <w:szCs w:val="19"/>
+                      </w:rPr>
+                      <w:t>high school diploma</w:t>
                     </w:r>
                   </w:p>
                   <w:p>
                     <w:pPr>
-                      <w:spacing w:before="0" w:after="40" w:line="276" w:lineRule="auto"/>
+                      <w:spacing w:before="0" w:after="40" w:line="240" w:lineRule="auto"/>
+                      <w:rPr>
+                        <w:rFonts w:ascii="Tahoma" w:hAnsi="Tahoma" w:cs="Tahoma"/>
+                        <w:sz w:val="19"/>
+                        <w:szCs w:val="19"/>
+                      </w:rPr>
                     </w:pPr>
                     <w:r>
+                      <w:rPr>
+                        <w:rFonts w:ascii="Tahoma" w:hAnsi="Tahoma" w:cs="Tahoma"/>
+                        <w:sz w:val="19"/>
+                        <w:szCs w:val="19"/>
+                      </w:rPr>
+                      <w:t>September 2008 – June 2013</w:t>
+                    </w:r>
+                  </w:p>
+                  <w:p>
+                    <w:pPr>
+                      <w:spacing w:before="0" w:after="40" w:line="240" w:lineRule="auto"/>
+                      <w:rPr>
+                        <w:rFonts w:ascii="Tahoma" w:hAnsi="Tahoma" w:cs="Tahoma"/>
+                        <w:sz w:val="19"/>
+                        <w:szCs w:val="19"/>
+                      </w:rPr>
+                    </w:pPr>
+                    <w:r>
+                      <w:rPr>
+                        <w:rFonts w:ascii="Tahoma" w:hAnsi="Tahoma" w:cs="Tahoma"/>
+                        <w:sz w:val="19"/>
+                        <w:szCs w:val="19"/>
+                      </w:rPr>
+                      <w:t xml:space="preserve">Academic Decathlon founder and president, parliamentary debate captain, </w:t>
+                    </w:r>
+                    <w:r>
+                      <w:rPr>
+                        <w:rFonts w:ascii="Tahoma" w:hAnsi="Tahoma" w:cs="Tahoma"/>
+                        <w:sz w:val="19"/>
+                        <w:szCs w:val="19"/>
+                      </w:rPr>
                       <w:t>Amer</w:t>
                     </w:r>
                     <w:r>
+                      <w:rPr>
+                        <w:rFonts w:ascii="Tahoma" w:hAnsi="Tahoma" w:cs="Tahoma"/>
+                        <w:sz w:val="19"/>
+                        <w:szCs w:val="19"/>
+                      </w:rPr>
                       <w:t>ican Legion Boys State delegate, v</w:t>
                     </w:r>
                     <w:r>
+                      <w:rPr>
+                        <w:rFonts w:ascii="Tahoma" w:hAnsi="Tahoma" w:cs="Tahoma"/>
+                        <w:sz w:val="19"/>
+                        <w:szCs w:val="19"/>
+                      </w:rPr>
                       <w:t>arsity tr</w:t>
                     </w:r>
                     <w:r>
+                      <w:rPr>
+                        <w:rFonts w:ascii="Tahoma" w:hAnsi="Tahoma" w:cs="Tahoma"/>
+                        <w:sz w:val="19"/>
+                        <w:szCs w:val="19"/>
+                      </w:rPr>
                       <w:t>ack</w:t>
                     </w:r>
                     <w:r>
+                      <w:rPr>
+                        <w:rFonts w:ascii="Tahoma" w:hAnsi="Tahoma" w:cs="Tahoma"/>
+                        <w:sz w:val="19"/>
+                        <w:szCs w:val="19"/>
+                      </w:rPr>
                       <w:t xml:space="preserve"> and f</w:t>
                     </w:r>
                     <w:r>
+                      <w:rPr>
+                        <w:rFonts w:ascii="Tahoma" w:hAnsi="Tahoma" w:cs="Tahoma"/>
+                        <w:sz w:val="19"/>
+                        <w:szCs w:val="19"/>
+                      </w:rPr>
                       <w:t>ield</w:t>
                     </w:r>
                     <w:r>
+                      <w:rPr>
+                        <w:rFonts w:ascii="Tahoma" w:hAnsi="Tahoma" w:cs="Tahoma"/>
+                        <w:sz w:val="19"/>
+                        <w:szCs w:val="19"/>
+                      </w:rPr>
                       <w:t xml:space="preserve"> athlete</w:t>
                     </w:r>
                     <w:r>
-                      <w:t xml:space="preserve">, Academic Decathlon founder and president, </w:t>
-                    </w:r>
-                    <w:r>
-                      <w:t xml:space="preserve">parliamentary </w:t>
-                    </w:r>
-                    <w:r>
-                      <w:t>debate captain, symphony orchestra</w:t>
-                    </w:r>
-                    <w:r>
+                      <w:rPr>
+                        <w:rFonts w:ascii="Tahoma" w:hAnsi="Tahoma" w:cs="Tahoma"/>
+                        <w:sz w:val="19"/>
+                        <w:szCs w:val="19"/>
+                      </w:rPr>
+                      <w:t>, symphony orchestra</w:t>
+                    </w:r>
+                    <w:r>
+                      <w:rPr>
+                        <w:rFonts w:ascii="Tahoma" w:hAnsi="Tahoma" w:cs="Tahoma"/>
+                        <w:sz w:val="19"/>
+                        <w:szCs w:val="19"/>
+                      </w:rPr>
                       <w:t xml:space="preserve"> violinist</w:t>
                     </w:r>
                   </w:p>
@@ -746,12 +1648,27 @@
           <w:p>
             <w:pPr>
               <w:pStyle w:val="Heading1"/>
-              <w:spacing w:before="0" w:after="40" w:line="276" w:lineRule="auto"/>
+              <w:spacing w:before="0" w:after="40" w:line="240" w:lineRule="auto"/>
+              <w:rPr>
+                <w:rFonts w:ascii="Tahoma" w:hAnsi="Tahoma" w:cs="Tahoma"/>
+                <w:sz w:val="19"/>
+                <w:szCs w:val="19"/>
+              </w:rPr>
             </w:pPr>
             <w:r>
+              <w:rPr>
+                <w:rFonts w:ascii="Tahoma" w:hAnsi="Tahoma" w:cs="Tahoma"/>
+                <w:sz w:val="19"/>
+                <w:szCs w:val="19"/>
+              </w:rPr>
               <w:t>SKILL</w:t>
             </w:r>
             <w:r>
+              <w:rPr>
+                <w:rFonts w:ascii="Tahoma" w:hAnsi="Tahoma" w:cs="Tahoma"/>
+                <w:sz w:val="19"/>
+                <w:szCs w:val="19"/>
+              </w:rPr>
               <w:t xml:space="preserve">S and interests </w:t>
             </w:r>
           </w:p>
@@ -762,7 +1679,12 @@
           </w:tcPr>
           <w:p>
             <w:pPr>
-              <w:spacing w:before="0" w:after="40" w:line="276" w:lineRule="auto"/>
+              <w:spacing w:before="0" w:after="40" w:line="240" w:lineRule="auto"/>
+              <w:rPr>
+                <w:rFonts w:ascii="Tahoma" w:hAnsi="Tahoma" w:cs="Tahoma"/>
+                <w:sz w:val="19"/>
+                <w:szCs w:val="19"/>
+              </w:rPr>
             </w:pPr>
           </w:p>
         </w:tc>
@@ -772,171 +1694,251 @@
           </w:tcPr>
           <w:p>
             <w:pPr>
-              <w:spacing w:before="0" w:after="40" w:line="276" w:lineRule="auto"/>
+              <w:spacing w:before="0" w:after="40" w:line="240" w:lineRule="auto"/>
+              <w:rPr>
+                <w:rFonts w:ascii="Tahoma" w:hAnsi="Tahoma" w:cs="Tahoma"/>
+                <w:sz w:val="19"/>
+                <w:szCs w:val="19"/>
+              </w:rPr>
             </w:pPr>
             <w:r>
               <w:rPr>
+                <w:rFonts w:ascii="Tahoma" w:hAnsi="Tahoma" w:cs="Tahoma"/>
                 <w:b/>
+                <w:sz w:val="19"/>
+                <w:szCs w:val="19"/>
               </w:rPr>
-              <w:t>Computers</w:t>
+              <w:t>Development:</w:t>
             </w:r>
             <w:r>
               <w:rPr>
-                <w:b/>
+                <w:rFonts w:ascii="Tahoma" w:hAnsi="Tahoma" w:cs="Tahoma"/>
+                <w:sz w:val="19"/>
+                <w:szCs w:val="19"/>
               </w:rPr>
-              <w:t>:</w:t>
-            </w:r>
-            <w:r>
               <w:t xml:space="preserve"> </w:t>
             </w:r>
             <w:r>
-              <w:t xml:space="preserve">C, </w:t>
+              <w:rPr>
+                <w:rFonts w:ascii="Tahoma" w:hAnsi="Tahoma" w:cs="Tahoma"/>
+                <w:sz w:val="19"/>
+                <w:szCs w:val="19"/>
+              </w:rPr>
+              <w:t>Python, JavaScript (with D3 and jQuery),</w:t>
             </w:r>
             <w:r>
-              <w:t xml:space="preserve">Python, </w:t>
+              <w:rPr>
+                <w:rFonts w:ascii="Tahoma" w:hAnsi="Tahoma" w:cs="Tahoma"/>
+                <w:sz w:val="19"/>
+                <w:szCs w:val="19"/>
+              </w:rPr>
+              <w:t xml:space="preserve"> C,</w:t>
             </w:r>
             <w:r>
-              <w:t>JavaScript</w:t>
-            </w:r>
-            <w:r>
-              <w:t xml:space="preserve"> (with</w:t>
-            </w:r>
-            <w:r>
-              <w:t xml:space="preserve"> D3 and jQuery)</w:t>
-            </w:r>
-            <w:r>
-              <w:t xml:space="preserve">, PHP, SQL, HTML, </w:t>
-            </w:r>
-            <w:r>
-              <w:t xml:space="preserve">Markdown, </w:t>
-            </w:r>
-            <w:r>
-              <w:t>CSS</w:t>
-            </w:r>
-            <w:r>
-              <w:t xml:space="preserve">, </w:t>
+              <w:rPr>
+                <w:rFonts w:ascii="Tahoma" w:hAnsi="Tahoma" w:cs="Tahoma"/>
+                <w:sz w:val="19"/>
+                <w:szCs w:val="19"/>
+              </w:rPr>
+              <w:t xml:space="preserve"> PHP, SQL, HTML, Markdown, CSS, </w:t>
             </w:r>
             <w:proofErr w:type="spellStart"/>
             <w:r>
+              <w:rPr>
+                <w:rFonts w:ascii="Tahoma" w:hAnsi="Tahoma" w:cs="Tahoma"/>
+                <w:sz w:val="19"/>
+                <w:szCs w:val="19"/>
+              </w:rPr>
               <w:t>OCaml</w:t>
             </w:r>
             <w:proofErr w:type="spellEnd"/>
             <w:r>
-              <w:t>, v</w:t>
-            </w:r>
-            <w:r>
-              <w:t>e</w:t>
-            </w:r>
-            <w:r>
-              <w:t>rsion control (</w:t>
+              <w:rPr>
+                <w:rFonts w:ascii="Tahoma" w:hAnsi="Tahoma" w:cs="Tahoma"/>
+                <w:sz w:val="19"/>
+                <w:szCs w:val="19"/>
+              </w:rPr>
+              <w:t>, version control (</w:t>
             </w:r>
             <w:proofErr w:type="spellStart"/>
             <w:r>
+              <w:rPr>
+                <w:rFonts w:ascii="Tahoma" w:hAnsi="Tahoma" w:cs="Tahoma"/>
+                <w:sz w:val="19"/>
+                <w:szCs w:val="19"/>
+              </w:rPr>
               <w:t>Git</w:t>
             </w:r>
             <w:proofErr w:type="spellEnd"/>
             <w:r>
+              <w:rPr>
+                <w:rFonts w:ascii="Tahoma" w:hAnsi="Tahoma" w:cs="Tahoma"/>
+                <w:sz w:val="19"/>
+                <w:szCs w:val="19"/>
+              </w:rPr>
               <w:t xml:space="preserve"> and GitHub), Linux (Ubuntu), Windows</w:t>
             </w:r>
           </w:p>
           <w:p>
             <w:pPr>
-              <w:spacing w:before="0" w:after="40" w:line="276" w:lineRule="auto"/>
+              <w:spacing w:before="0" w:after="40" w:line="240" w:lineRule="auto"/>
+              <w:rPr>
+                <w:rFonts w:ascii="Tahoma" w:hAnsi="Tahoma" w:cs="Tahoma"/>
+                <w:sz w:val="19"/>
+                <w:szCs w:val="19"/>
+              </w:rPr>
             </w:pPr>
             <w:r>
               <w:rPr>
+                <w:rFonts w:ascii="Tahoma" w:hAnsi="Tahoma" w:cs="Tahoma"/>
                 <w:b/>
+                <w:sz w:val="19"/>
+                <w:szCs w:val="19"/>
+              </w:rPr>
+              <w:t>Statistics:</w:t>
+            </w:r>
+            <w:r>
+              <w:rPr>
+                <w:rFonts w:ascii="Tahoma" w:hAnsi="Tahoma" w:cs="Tahoma"/>
+                <w:sz w:val="19"/>
+                <w:szCs w:val="19"/>
+              </w:rPr>
+              <w:t xml:space="preserve"> Stata, R, Excel with Solver</w:t>
+            </w:r>
+          </w:p>
+          <w:p>
+            <w:pPr>
+              <w:spacing w:before="0" w:after="40" w:line="240" w:lineRule="auto"/>
+              <w:rPr>
+                <w:rFonts w:ascii="Tahoma" w:hAnsi="Tahoma" w:cs="Tahoma"/>
+                <w:sz w:val="19"/>
+                <w:szCs w:val="19"/>
+              </w:rPr>
+            </w:pPr>
+            <w:r>
+              <w:rPr>
+                <w:rFonts w:ascii="Tahoma" w:hAnsi="Tahoma" w:cs="Tahoma"/>
+                <w:b/>
+                <w:sz w:val="19"/>
+                <w:szCs w:val="19"/>
               </w:rPr>
               <w:t>Languages:</w:t>
             </w:r>
             <w:r>
-              <w:t xml:space="preserve"> Spanish</w:t>
+              <w:rPr>
+                <w:rFonts w:ascii="Tahoma" w:hAnsi="Tahoma" w:cs="Tahoma"/>
+                <w:sz w:val="19"/>
+                <w:szCs w:val="19"/>
+              </w:rPr>
+              <w:t xml:space="preserve"> English, Spanish</w:t>
             </w:r>
           </w:p>
           <w:p>
             <w:pPr>
-              <w:spacing w:before="0" w:after="40" w:line="276" w:lineRule="auto"/>
+              <w:spacing w:before="0" w:after="40" w:line="240" w:lineRule="auto"/>
+              <w:rPr>
+                <w:rFonts w:ascii="Tahoma" w:hAnsi="Tahoma" w:cs="Tahoma"/>
+                <w:sz w:val="19"/>
+                <w:szCs w:val="19"/>
+              </w:rPr>
             </w:pPr>
             <w:r>
               <w:rPr>
+                <w:rFonts w:ascii="Tahoma" w:hAnsi="Tahoma" w:cs="Tahoma"/>
                 <w:b/>
+                <w:sz w:val="19"/>
+                <w:szCs w:val="19"/>
               </w:rPr>
-              <w:t>Statistics:</w:t>
+              <w:t>Music:</w:t>
             </w:r>
             <w:r>
-              <w:t xml:space="preserve"> R</w:t>
-            </w:r>
-            <w:r>
-              <w:t>, Stata</w:t>
-            </w:r>
-            <w:r>
-              <w:t xml:space="preserve">, Excel </w:t>
-            </w:r>
-            <w:r>
-              <w:t>with Solver</w:t>
+              <w:rPr>
+                <w:rFonts w:ascii="Tahoma" w:hAnsi="Tahoma" w:cs="Tahoma"/>
+                <w:sz w:val="19"/>
+                <w:szCs w:val="19"/>
+              </w:rPr>
+              <w:t xml:space="preserve"> guitar, violin, mandolin, ukulele</w:t>
             </w:r>
           </w:p>
           <w:p>
             <w:pPr>
-              <w:pStyle w:val="Heading2"/>
-              <w:spacing w:before="0" w:line="276" w:lineRule="auto"/>
+              <w:spacing w:before="0" w:after="40" w:line="240" w:lineRule="auto"/>
               <w:rPr>
-                <w:rFonts w:asciiTheme="minorHAnsi" w:eastAsiaTheme="minorEastAsia" w:hAnsiTheme="minorHAnsi" w:cstheme="minorBidi"/>
-                <w:b w:val="0"/>
-                <w:bCs w:val="0"/>
-                <w:caps w:val="0"/>
-                <w:color w:val="595959" w:themeColor="text1" w:themeTint="A6"/>
-                <w14:ligatures w14:val="none"/>
+                <w:rFonts w:ascii="Tahoma" w:hAnsi="Tahoma" w:cs="Tahoma"/>
+                <w:sz w:val="19"/>
+                <w:szCs w:val="19"/>
+              </w:rPr>
+            </w:pPr>
+            <w:proofErr w:type="spellStart"/>
+            <w:r>
+              <w:rPr>
+                <w:rFonts w:ascii="Tahoma" w:hAnsi="Tahoma" w:cs="Tahoma"/>
+                <w:b/>
+                <w:sz w:val="19"/>
+                <w:szCs w:val="19"/>
+              </w:rPr>
+              <w:t>Athetics</w:t>
+            </w:r>
+            <w:proofErr w:type="spellEnd"/>
+            <w:r>
+              <w:rPr>
+                <w:rFonts w:ascii="Tahoma" w:hAnsi="Tahoma" w:cs="Tahoma"/>
+                <w:b/>
+                <w:sz w:val="19"/>
+                <w:szCs w:val="19"/>
+              </w:rPr>
+              <w:t>:</w:t>
+            </w:r>
+            <w:r>
+              <w:rPr>
+                <w:rFonts w:ascii="Tahoma" w:hAnsi="Tahoma" w:cs="Tahoma"/>
+                <w:sz w:val="19"/>
+                <w:szCs w:val="19"/>
+              </w:rPr>
+              <w:t xml:space="preserve"> rock climbing,</w:t>
+            </w:r>
+            <w:r>
+              <w:rPr>
+                <w:rFonts w:ascii="Tahoma" w:hAnsi="Tahoma" w:cs="Tahoma"/>
+                <w:sz w:val="19"/>
+                <w:szCs w:val="19"/>
+              </w:rPr>
+              <w:t xml:space="preserve"> </w:t>
+            </w:r>
+            <w:r>
+              <w:rPr>
+                <w:rFonts w:ascii="Tahoma" w:hAnsi="Tahoma" w:cs="Tahoma"/>
+                <w:sz w:val="19"/>
+                <w:szCs w:val="19"/>
+              </w:rPr>
+              <w:t>track and field, basketball</w:t>
+            </w:r>
+          </w:p>
+          <w:p>
+            <w:pPr>
+              <w:spacing w:before="0" w:after="40" w:line="240" w:lineRule="auto"/>
+              <w:rPr>
+                <w:rFonts w:ascii="Tahoma" w:hAnsi="Tahoma" w:cs="Tahoma"/>
+                <w:sz w:val="19"/>
+                <w:szCs w:val="19"/>
               </w:rPr>
             </w:pPr>
             <w:r>
               <w:rPr>
-                <w:rFonts w:asciiTheme="minorHAnsi" w:eastAsiaTheme="minorEastAsia" w:hAnsiTheme="minorHAnsi" w:cstheme="minorBidi"/>
-                <w:bCs w:val="0"/>
-                <w:caps w:val="0"/>
-                <w:color w:val="595959" w:themeColor="text1" w:themeTint="A6"/>
-                <w14:ligatures w14:val="none"/>
+                <w:rFonts w:ascii="Tahoma" w:hAnsi="Tahoma" w:cs="Tahoma"/>
+                <w:b/>
+                <w:sz w:val="19"/>
+                <w:szCs w:val="19"/>
               </w:rPr>
-              <w:t>Instruments:</w:t>
+              <w:t>Other:</w:t>
             </w:r>
             <w:r>
               <w:rPr>
-                <w:rFonts w:asciiTheme="minorHAnsi" w:eastAsiaTheme="minorEastAsia" w:hAnsiTheme="minorHAnsi" w:cstheme="minorBidi"/>
-                <w:b w:val="0"/>
-                <w:bCs w:val="0"/>
-                <w:caps w:val="0"/>
-                <w:color w:val="595959" w:themeColor="text1" w:themeTint="A6"/>
-                <w14:ligatures w14:val="none"/>
+                <w:rFonts w:ascii="Tahoma" w:hAnsi="Tahoma" w:cs="Tahoma"/>
+                <w:sz w:val="19"/>
+                <w:szCs w:val="19"/>
               </w:rPr>
-              <w:t xml:space="preserve"> g</w:t>
-            </w:r>
-            <w:r>
-              <w:rPr>
-                <w:rFonts w:asciiTheme="minorHAnsi" w:eastAsiaTheme="minorEastAsia" w:hAnsiTheme="minorHAnsi" w:cstheme="minorBidi"/>
-                <w:b w:val="0"/>
-                <w:bCs w:val="0"/>
-                <w:caps w:val="0"/>
-                <w:color w:val="595959" w:themeColor="text1" w:themeTint="A6"/>
-                <w14:ligatures w14:val="none"/>
-              </w:rPr>
-              <w:t>uitar, violin, mandolin, ukulele</w:t>
-            </w:r>
-          </w:p>
-          <w:p>
-            <w:pPr>
-              <w:spacing w:before="0" w:after="40" w:line="276" w:lineRule="auto"/>
-            </w:pPr>
-            <w:r>
-              <w:rPr>
-                <w:b/>
-              </w:rPr>
-              <w:t>Athletics:</w:t>
-            </w:r>
-            <w:r>
-              <w:t xml:space="preserve"> r</w:t>
-            </w:r>
-            <w:r>
-              <w:t>ock climbing</w:t>
+              <w:t xml:space="preserve"> backpacking, Rubik’s Cube</w:t>
             </w:r>
           </w:p>
         </w:tc>
@@ -952,9 +1954,19 @@
           <w:p>
             <w:pPr>
               <w:pStyle w:val="Heading1"/>
-              <w:spacing w:before="0" w:after="40" w:line="276" w:lineRule="auto"/>
+              <w:spacing w:before="0" w:after="40" w:line="240" w:lineRule="auto"/>
+              <w:rPr>
+                <w:rFonts w:ascii="Tahoma" w:hAnsi="Tahoma" w:cs="Tahoma"/>
+                <w:sz w:val="19"/>
+                <w:szCs w:val="19"/>
+              </w:rPr>
             </w:pPr>
             <w:r>
+              <w:rPr>
+                <w:rFonts w:ascii="Tahoma" w:hAnsi="Tahoma" w:cs="Tahoma"/>
+                <w:sz w:val="19"/>
+                <w:szCs w:val="19"/>
+              </w:rPr>
               <w:t>References</w:t>
             </w:r>
           </w:p>
@@ -965,7 +1977,12 @@
           </w:tcPr>
           <w:p>
             <w:pPr>
-              <w:spacing w:before="0" w:after="40" w:line="276" w:lineRule="auto"/>
+              <w:spacing w:before="0" w:after="40" w:line="240" w:lineRule="auto"/>
+              <w:rPr>
+                <w:rFonts w:ascii="Tahoma" w:hAnsi="Tahoma" w:cs="Tahoma"/>
+                <w:sz w:val="19"/>
+                <w:szCs w:val="19"/>
+              </w:rPr>
             </w:pPr>
           </w:p>
         </w:tc>
@@ -976,15 +1993,22 @@
           <w:p>
             <w:pPr>
               <w:pStyle w:val="Heading2"/>
-              <w:spacing w:before="0" w:line="276" w:lineRule="auto"/>
+              <w:spacing w:before="0" w:line="240" w:lineRule="auto"/>
+              <w:rPr>
+                <w:rFonts w:ascii="Tahoma" w:hAnsi="Tahoma" w:cs="Tahoma"/>
+                <w:sz w:val="19"/>
+                <w:szCs w:val="19"/>
+              </w:rPr>
             </w:pPr>
             <w:r>
               <w:rPr>
-                <w:rFonts w:asciiTheme="minorHAnsi" w:eastAsiaTheme="minorEastAsia" w:hAnsiTheme="minorHAnsi" w:cstheme="minorBidi"/>
+                <w:rFonts w:ascii="Tahoma" w:eastAsiaTheme="minorEastAsia" w:hAnsi="Tahoma" w:cs="Tahoma"/>
                 <w:b w:val="0"/>
                 <w:bCs w:val="0"/>
                 <w:caps w:val="0"/>
                 <w:color w:val="595959" w:themeColor="text1" w:themeTint="A6"/>
+                <w:sz w:val="19"/>
+                <w:szCs w:val="19"/>
                 <w14:ligatures w14:val="none"/>
               </w:rPr>
               <w:t>Available upon request.</w:t>
@@ -995,75 +2019,20 @@
     </w:tbl>
     <w:p>
       <w:pPr>
-        <w:spacing w:before="0" w:after="40" w:line="276" w:lineRule="auto"/>
+        <w:tabs>
+          <w:tab w:val="left" w:pos="1833"/>
+        </w:tabs>
+        <w:spacing w:before="0" w:after="40" w:line="240" w:lineRule="auto"/>
         <w:rPr>
+          <w:rFonts w:ascii="Tahoma" w:hAnsi="Tahoma" w:cs="Tahoma"/>
+          <w:color w:val="auto"/>
           <w:sz w:val="2"/>
           <w:szCs w:val="2"/>
         </w:rPr>
       </w:pPr>
     </w:p>
-    <w:p>
-      <w:pPr>
-        <w:spacing w:before="0" w:after="40" w:line="276" w:lineRule="auto"/>
-        <w:rPr>
-          <w:sz w:val="2"/>
-          <w:szCs w:val="2"/>
-        </w:rPr>
-      </w:pPr>
-    </w:p>
-    <w:p>
-      <w:pPr>
-        <w:spacing w:before="0" w:after="40" w:line="276" w:lineRule="auto"/>
-        <w:rPr>
-          <w:sz w:val="2"/>
-          <w:szCs w:val="2"/>
-        </w:rPr>
-      </w:pPr>
-    </w:p>
-    <w:p>
-      <w:pPr>
-        <w:spacing w:before="0" w:after="40" w:line="276" w:lineRule="auto"/>
-        <w:rPr>
-          <w:sz w:val="2"/>
-          <w:szCs w:val="2"/>
-        </w:rPr>
-      </w:pPr>
-    </w:p>
-    <w:p>
-      <w:pPr>
-        <w:spacing w:after="40"/>
-        <w:rPr>
-          <w:sz w:val="2"/>
-          <w:szCs w:val="2"/>
-        </w:rPr>
-      </w:pPr>
-    </w:p>
-    <w:p>
-      <w:pPr>
-        <w:spacing w:after="40"/>
-        <w:rPr>
-          <w:sz w:val="2"/>
-          <w:szCs w:val="2"/>
-        </w:rPr>
-      </w:pPr>
-    </w:p>
-    <w:p>
-      <w:pPr>
-        <w:tabs>
-          <w:tab w:val="left" w:pos="1833"/>
-        </w:tabs>
-        <w:spacing w:after="40"/>
-        <w:rPr>
-          <w:color w:val="auto"/>
-          <w:sz w:val="2"/>
-          <w:szCs w:val="2"/>
-        </w:rPr>
-      </w:pPr>
-      <w:bookmarkStart w:id="0" w:name="_GoBack"/>
-      <w:bookmarkEnd w:id="0"/>
-    </w:p>
     <w:sectPr>
-      <w:footerReference w:type="default" r:id="rId10"/>
+      <w:footerReference w:type="default" r:id="rId12"/>
       <w:pgSz w:w="12240" w:h="15840" w:code="1"/>
       <w:pgMar w:top="720" w:right="720" w:bottom="720" w:left="720" w:header="720" w:footer="720" w:gutter="0"/>
       <w:pgNumType w:start="1"/>
@@ -1154,6 +2123,243 @@
     </w:p>
   </w:footnote>
 </w:footnotes>
+</file>
+
+<file path=word/numbering.xml><?xml version="1.0" encoding="utf-8"?>
+<w:numbering xmlns:wpc="http://schemas.microsoft.com/office/word/2010/wordprocessingCanvas" xmlns:mc="http://schemas.openxmlformats.org/markup-compatibility/2006" xmlns:o="urn:schemas-microsoft-com:office:office" xmlns:r="http://schemas.openxmlformats.org/officeDocument/2006/relationships" xmlns:m="http://schemas.openxmlformats.org/officeDocument/2006/math" xmlns:v="urn:schemas-microsoft-com:vml" xmlns:wp14="http://schemas.microsoft.com/office/word/2010/wordprocessingDrawing" xmlns:wp="http://schemas.openxmlformats.org/drawingml/2006/wordprocessingDrawing" xmlns:w10="urn:schemas-microsoft-com:office:word" xmlns:w="http://schemas.openxmlformats.org/wordprocessingml/2006/main" xmlns:w14="http://schemas.microsoft.com/office/word/2010/wordml" xmlns:w15="http://schemas.microsoft.com/office/word/2012/wordml" xmlns:wpg="http://schemas.microsoft.com/office/word/2010/wordprocessingGroup" xmlns:wpi="http://schemas.microsoft.com/office/word/2010/wordprocessingInk" xmlns:wne="http://schemas.microsoft.com/office/word/2006/wordml" xmlns:wps="http://schemas.microsoft.com/office/word/2010/wordprocessingShape" mc:Ignorable="w14 w15 wp14">
+  <w:abstractNum w:abstractNumId="0" w15:restartNumberingAfterBreak="0">
+    <w:nsid w:val="5B382F95"/>
+    <w:multiLevelType w:val="hybridMultilevel"/>
+    <w:tmpl w:val="27E27950"/>
+    <w:lvl w:ilvl="0" w:tplc="04090001">
+      <w:start w:val="1"/>
+      <w:numFmt w:val="bullet"/>
+      <w:lvlText w:val=""/>
+      <w:lvlJc w:val="left"/>
+      <w:pPr>
+        <w:ind w:left="360" w:hanging="360"/>
+      </w:pPr>
+      <w:rPr>
+        <w:rFonts w:ascii="Symbol" w:hAnsi="Symbol" w:hint="default"/>
+      </w:rPr>
+    </w:lvl>
+    <w:lvl w:ilvl="1" w:tplc="04090003" w:tentative="1">
+      <w:start w:val="1"/>
+      <w:numFmt w:val="bullet"/>
+      <w:lvlText w:val="o"/>
+      <w:lvlJc w:val="left"/>
+      <w:pPr>
+        <w:ind w:left="1080" w:hanging="360"/>
+      </w:pPr>
+      <w:rPr>
+        <w:rFonts w:ascii="Courier New" w:hAnsi="Courier New" w:cs="Courier New" w:hint="default"/>
+      </w:rPr>
+    </w:lvl>
+    <w:lvl w:ilvl="2" w:tplc="04090005" w:tentative="1">
+      <w:start w:val="1"/>
+      <w:numFmt w:val="bullet"/>
+      <w:lvlText w:val=""/>
+      <w:lvlJc w:val="left"/>
+      <w:pPr>
+        <w:ind w:left="1800" w:hanging="360"/>
+      </w:pPr>
+      <w:rPr>
+        <w:rFonts w:ascii="Wingdings" w:hAnsi="Wingdings" w:hint="default"/>
+      </w:rPr>
+    </w:lvl>
+    <w:lvl w:ilvl="3" w:tplc="04090001" w:tentative="1">
+      <w:start w:val="1"/>
+      <w:numFmt w:val="bullet"/>
+      <w:lvlText w:val=""/>
+      <w:lvlJc w:val="left"/>
+      <w:pPr>
+        <w:ind w:left="2520" w:hanging="360"/>
+      </w:pPr>
+      <w:rPr>
+        <w:rFonts w:ascii="Symbol" w:hAnsi="Symbol" w:hint="default"/>
+      </w:rPr>
+    </w:lvl>
+    <w:lvl w:ilvl="4" w:tplc="04090003" w:tentative="1">
+      <w:start w:val="1"/>
+      <w:numFmt w:val="bullet"/>
+      <w:lvlText w:val="o"/>
+      <w:lvlJc w:val="left"/>
+      <w:pPr>
+        <w:ind w:left="3240" w:hanging="360"/>
+      </w:pPr>
+      <w:rPr>
+        <w:rFonts w:ascii="Courier New" w:hAnsi="Courier New" w:cs="Courier New" w:hint="default"/>
+      </w:rPr>
+    </w:lvl>
+    <w:lvl w:ilvl="5" w:tplc="04090005" w:tentative="1">
+      <w:start w:val="1"/>
+      <w:numFmt w:val="bullet"/>
+      <w:lvlText w:val=""/>
+      <w:lvlJc w:val="left"/>
+      <w:pPr>
+        <w:ind w:left="3960" w:hanging="360"/>
+      </w:pPr>
+      <w:rPr>
+        <w:rFonts w:ascii="Wingdings" w:hAnsi="Wingdings" w:hint="default"/>
+      </w:rPr>
+    </w:lvl>
+    <w:lvl w:ilvl="6" w:tplc="04090001" w:tentative="1">
+      <w:start w:val="1"/>
+      <w:numFmt w:val="bullet"/>
+      <w:lvlText w:val=""/>
+      <w:lvlJc w:val="left"/>
+      <w:pPr>
+        <w:ind w:left="4680" w:hanging="360"/>
+      </w:pPr>
+      <w:rPr>
+        <w:rFonts w:ascii="Symbol" w:hAnsi="Symbol" w:hint="default"/>
+      </w:rPr>
+    </w:lvl>
+    <w:lvl w:ilvl="7" w:tplc="04090003" w:tentative="1">
+      <w:start w:val="1"/>
+      <w:numFmt w:val="bullet"/>
+      <w:lvlText w:val="o"/>
+      <w:lvlJc w:val="left"/>
+      <w:pPr>
+        <w:ind w:left="5400" w:hanging="360"/>
+      </w:pPr>
+      <w:rPr>
+        <w:rFonts w:ascii="Courier New" w:hAnsi="Courier New" w:cs="Courier New" w:hint="default"/>
+      </w:rPr>
+    </w:lvl>
+    <w:lvl w:ilvl="8" w:tplc="04090005" w:tentative="1">
+      <w:start w:val="1"/>
+      <w:numFmt w:val="bullet"/>
+      <w:lvlText w:val=""/>
+      <w:lvlJc w:val="left"/>
+      <w:pPr>
+        <w:ind w:left="6120" w:hanging="360"/>
+      </w:pPr>
+      <w:rPr>
+        <w:rFonts w:ascii="Wingdings" w:hAnsi="Wingdings" w:hint="default"/>
+      </w:rPr>
+    </w:lvl>
+  </w:abstractNum>
+  <w:abstractNum w:abstractNumId="1" w15:restartNumberingAfterBreak="0">
+    <w:nsid w:val="61B364BD"/>
+    <w:multiLevelType w:val="hybridMultilevel"/>
+    <w:tmpl w:val="E4A65490"/>
+    <w:lvl w:ilvl="0" w:tplc="04090001">
+      <w:start w:val="1"/>
+      <w:numFmt w:val="bullet"/>
+      <w:lvlText w:val=""/>
+      <w:lvlJc w:val="left"/>
+      <w:pPr>
+        <w:ind w:left="360" w:hanging="360"/>
+      </w:pPr>
+      <w:rPr>
+        <w:rFonts w:ascii="Symbol" w:hAnsi="Symbol" w:hint="default"/>
+      </w:rPr>
+    </w:lvl>
+    <w:lvl w:ilvl="1" w:tplc="04090003" w:tentative="1">
+      <w:start w:val="1"/>
+      <w:numFmt w:val="bullet"/>
+      <w:lvlText w:val="o"/>
+      <w:lvlJc w:val="left"/>
+      <w:pPr>
+        <w:ind w:left="1080" w:hanging="360"/>
+      </w:pPr>
+      <w:rPr>
+        <w:rFonts w:ascii="Courier New" w:hAnsi="Courier New" w:cs="Courier New" w:hint="default"/>
+      </w:rPr>
+    </w:lvl>
+    <w:lvl w:ilvl="2" w:tplc="04090005" w:tentative="1">
+      <w:start w:val="1"/>
+      <w:numFmt w:val="bullet"/>
+      <w:lvlText w:val=""/>
+      <w:lvlJc w:val="left"/>
+      <w:pPr>
+        <w:ind w:left="1800" w:hanging="360"/>
+      </w:pPr>
+      <w:rPr>
+        <w:rFonts w:ascii="Wingdings" w:hAnsi="Wingdings" w:hint="default"/>
+      </w:rPr>
+    </w:lvl>
+    <w:lvl w:ilvl="3" w:tplc="04090001" w:tentative="1">
+      <w:start w:val="1"/>
+      <w:numFmt w:val="bullet"/>
+      <w:lvlText w:val=""/>
+      <w:lvlJc w:val="left"/>
+      <w:pPr>
+        <w:ind w:left="2520" w:hanging="360"/>
+      </w:pPr>
+      <w:rPr>
+        <w:rFonts w:ascii="Symbol" w:hAnsi="Symbol" w:hint="default"/>
+      </w:rPr>
+    </w:lvl>
+    <w:lvl w:ilvl="4" w:tplc="04090003" w:tentative="1">
+      <w:start w:val="1"/>
+      <w:numFmt w:val="bullet"/>
+      <w:lvlText w:val="o"/>
+      <w:lvlJc w:val="left"/>
+      <w:pPr>
+        <w:ind w:left="3240" w:hanging="360"/>
+      </w:pPr>
+      <w:rPr>
+        <w:rFonts w:ascii="Courier New" w:hAnsi="Courier New" w:cs="Courier New" w:hint="default"/>
+      </w:rPr>
+    </w:lvl>
+    <w:lvl w:ilvl="5" w:tplc="04090005" w:tentative="1">
+      <w:start w:val="1"/>
+      <w:numFmt w:val="bullet"/>
+      <w:lvlText w:val=""/>
+      <w:lvlJc w:val="left"/>
+      <w:pPr>
+        <w:ind w:left="3960" w:hanging="360"/>
+      </w:pPr>
+      <w:rPr>
+        <w:rFonts w:ascii="Wingdings" w:hAnsi="Wingdings" w:hint="default"/>
+      </w:rPr>
+    </w:lvl>
+    <w:lvl w:ilvl="6" w:tplc="04090001" w:tentative="1">
+      <w:start w:val="1"/>
+      <w:numFmt w:val="bullet"/>
+      <w:lvlText w:val=""/>
+      <w:lvlJc w:val="left"/>
+      <w:pPr>
+        <w:ind w:left="4680" w:hanging="360"/>
+      </w:pPr>
+      <w:rPr>
+        <w:rFonts w:ascii="Symbol" w:hAnsi="Symbol" w:hint="default"/>
+      </w:rPr>
+    </w:lvl>
+    <w:lvl w:ilvl="7" w:tplc="04090003" w:tentative="1">
+      <w:start w:val="1"/>
+      <w:numFmt w:val="bullet"/>
+      <w:lvlText w:val="o"/>
+      <w:lvlJc w:val="left"/>
+      <w:pPr>
+        <w:ind w:left="5400" w:hanging="360"/>
+      </w:pPr>
+      <w:rPr>
+        <w:rFonts w:ascii="Courier New" w:hAnsi="Courier New" w:cs="Courier New" w:hint="default"/>
+      </w:rPr>
+    </w:lvl>
+    <w:lvl w:ilvl="8" w:tplc="04090005" w:tentative="1">
+      <w:start w:val="1"/>
+      <w:numFmt w:val="bullet"/>
+      <w:lvlText w:val=""/>
+      <w:lvlJc w:val="left"/>
+      <w:pPr>
+        <w:ind w:left="6120" w:hanging="360"/>
+      </w:pPr>
+      <w:rPr>
+        <w:rFonts w:ascii="Wingdings" w:hAnsi="Wingdings" w:hint="default"/>
+      </w:rPr>
+    </w:lvl>
+  </w:abstractNum>
+  <w:num w:numId="1">
+    <w:abstractNumId w:val="1"/>
+  </w:num>
+  <w:num w:numId="2">
+    <w:abstractNumId w:val="0"/>
+  </w:num>
+</w:numbering>
 </file>
 
 <file path=word/styles.xml><?xml version="1.0" encoding="utf-8"?>
@@ -2483,13 +3689,12 @@
 
 <file path=word/glossary/fontTable.xml><?xml version="1.0" encoding="utf-8"?>
 <w:fonts xmlns:mc="http://schemas.openxmlformats.org/markup-compatibility/2006" xmlns:r="http://schemas.openxmlformats.org/officeDocument/2006/relationships" xmlns:w="http://schemas.openxmlformats.org/wordprocessingml/2006/main" xmlns:w14="http://schemas.microsoft.com/office/word/2010/wordml" xmlns:w15="http://schemas.microsoft.com/office/word/2012/wordml" mc:Ignorable="w14 w15">
-  <w:font w:name="Cambria">
-    <w:altName w:val="Cambria"/>
-    <w:panose1 w:val="02040503050406030204"/>
-    <w:charset w:val="00"/>
+  <w:font w:name="Symbol">
+    <w:panose1 w:val="05050102010706020507"/>
+    <w:charset w:val="02"/>
     <w:family w:val="roman"/>
     <w:pitch w:val="variable"/>
-    <w:sig w:usb0="E00002FF" w:usb1="400004FF" w:usb2="00000000" w:usb3="00000000" w:csb0="0000019F" w:csb1="00000000"/>
+    <w:sig w:usb0="00000000" w:usb1="10000000" w:usb2="00000000" w:usb3="00000000" w:csb0="80000000" w:csb1="00000000"/>
   </w:font>
   <w:font w:name="Times New Roman">
     <w:panose1 w:val="02020603050405020304"/>
@@ -2497,6 +3702,27 @@
     <w:family w:val="roman"/>
     <w:pitch w:val="variable"/>
     <w:sig w:usb0="E0002EFF" w:usb1="C0007843" w:usb2="00000009" w:usb3="00000000" w:csb0="000001FF" w:csb1="00000000"/>
+  </w:font>
+  <w:font w:name="Courier New">
+    <w:panose1 w:val="02070309020205020404"/>
+    <w:charset w:val="00"/>
+    <w:family w:val="modern"/>
+    <w:pitch w:val="fixed"/>
+    <w:sig w:usb0="E0002EFF" w:usb1="C0007843" w:usb2="00000009" w:usb3="00000000" w:csb0="000001FF" w:csb1="00000000"/>
+  </w:font>
+  <w:font w:name="Wingdings">
+    <w:panose1 w:val="05000000000000000000"/>
+    <w:charset w:val="02"/>
+    <w:family w:val="auto"/>
+    <w:pitch w:val="variable"/>
+    <w:sig w:usb0="00000000" w:usb1="10000000" w:usb2="00000000" w:usb3="00000000" w:csb0="80000000" w:csb1="00000000"/>
+  </w:font>
+  <w:font w:name="Cambria">
+    <w:panose1 w:val="02040503050406030204"/>
+    <w:charset w:val="00"/>
+    <w:family w:val="roman"/>
+    <w:pitch w:val="variable"/>
+    <w:sig w:usb0="E00002FF" w:usb1="400004FF" w:usb2="00000000" w:usb3="00000000" w:csb0="0000019F" w:csb1="00000000"/>
   </w:font>
   <w:font w:name="Calibri">
     <w:panose1 w:val="020F0502020204030204"/>
@@ -2511,6 +3737,13 @@
     <w:family w:val="swiss"/>
     <w:pitch w:val="variable"/>
     <w:sig w:usb0="E4002EFF" w:usb1="C000E47F" w:usb2="00000009" w:usb3="00000000" w:csb0="000001FF" w:csb1="00000000"/>
+  </w:font>
+  <w:font w:name="Tahoma">
+    <w:panose1 w:val="020B0604030504040204"/>
+    <w:charset w:val="00"/>
+    <w:family w:val="swiss"/>
+    <w:pitch w:val="variable"/>
+    <w:sig w:usb0="E1002EFF" w:usb1="C000605B" w:usb2="00000029" w:usb3="00000000" w:csb0="000101FF" w:csb1="00000000"/>
   </w:font>
   <w:font w:name="Calibri Light">
     <w:panose1 w:val="020F0302020204030204"/>
@@ -2539,14 +3772,19 @@
     <w:rsidRoot w:val="00F72C64"/>
     <w:rsid w:val="0000583C"/>
     <w:rsid w:val="000C79DC"/>
+    <w:rsid w:val="00111A51"/>
     <w:rsid w:val="001B1EC4"/>
+    <w:rsid w:val="0022667B"/>
     <w:rsid w:val="002F6945"/>
     <w:rsid w:val="00322545"/>
     <w:rsid w:val="00550C06"/>
     <w:rsid w:val="006F0A1A"/>
+    <w:rsid w:val="006F0BF2"/>
     <w:rsid w:val="007F316C"/>
     <w:rsid w:val="009F1A6B"/>
     <w:rsid w:val="00B20D64"/>
+    <w:rsid w:val="00B42480"/>
+    <w:rsid w:val="00B81749"/>
     <w:rsid w:val="00BD4D0B"/>
     <w:rsid w:val="00F72C64"/>
   </w:rsids>
@@ -3477,6 +4715,10 @@
 </mappings>
 </file>
 
+<file path=customXml/item4.xml><?xml version="1.0" encoding="utf-8"?>
+<b:Sources xmlns:b="http://schemas.openxmlformats.org/officeDocument/2006/bibliography" xmlns="http://schemas.openxmlformats.org/officeDocument/2006/bibliography" SelectedStyle="\APASixthEditionOfficeOnline.xsl" StyleName="APA" Version="6"/>
+</file>
+
 <file path=customXml/itemProps1.xml><?xml version="1.0" encoding="utf-8"?>
 <ds:datastoreItem xmlns:ds="http://schemas.openxmlformats.org/officeDocument/2006/customXml" ds:itemID="{55AF091B-3C7A-41E3-B477-F2FDAA23CFDA}">
   <ds:schemaRefs>
@@ -3499,4 +4741,12 @@
     <ds:schemaRef ds:uri="http://schemas.microsoft.com/pics"/>
   </ds:schemaRefs>
 </ds:datastoreItem>
+</file>
+
+<file path=customXml/itemProps4.xml><?xml version="1.0" encoding="utf-8"?>
+<ds:datastoreItem xmlns:ds="http://schemas.openxmlformats.org/officeDocument/2006/customXml" ds:itemID="{A55A34B4-071E-4EAF-A89E-5C84C62F76CD}">
+  <ds:schemaRefs>
+    <ds:schemaRef ds:uri="http://schemas.openxmlformats.org/officeDocument/2006/bibliography"/>
+  </ds:schemaRefs>
+</ds:datastoreItem>
 </file>
</xml_diff>

<commit_message>
added link to climbing vis
</commit_message>
<xml_diff>
--- a/sandhoefner-resume.docx
+++ b/sandhoefner-resume.docx
@@ -445,23 +445,13 @@
                         <w:szCs w:val="19"/>
                       </w:rPr>
                     </w:pPr>
-                    <w:proofErr w:type="spellStart"/>
-                    <w:r>
-                      <w:rPr>
-                        <w:rFonts w:ascii="Tahoma" w:hAnsi="Tahoma" w:cs="Tahoma"/>
-                        <w:sz w:val="19"/>
-                        <w:szCs w:val="19"/>
-                      </w:rPr>
-                      <w:t>CustomCatan</w:t>
-                    </w:r>
-                    <w:proofErr w:type="spellEnd"/>
-                    <w:r>
-                      <w:rPr>
-                        <w:rFonts w:ascii="Tahoma" w:hAnsi="Tahoma" w:cs="Tahoma"/>
-                        <w:sz w:val="19"/>
-                        <w:szCs w:val="19"/>
-                      </w:rPr>
-                      <w:t xml:space="preserve">, a </w:t>
+                    <w:r>
+                      <w:rPr>
+                        <w:rFonts w:ascii="Tahoma" w:hAnsi="Tahoma" w:cs="Tahoma"/>
+                        <w:sz w:val="19"/>
+                        <w:szCs w:val="19"/>
+                      </w:rPr>
+                      <w:t xml:space="preserve">CustomCatan, a </w:t>
                     </w:r>
                     <w:r>
                       <w:rPr>
@@ -503,19 +493,8 @@
                         <w:sz w:val="19"/>
                         <w:szCs w:val="19"/>
                       </w:rPr>
-                      <w:t xml:space="preserve">Settlers of </w:t>
-                    </w:r>
-                    <w:proofErr w:type="spellStart"/>
-                    <w:r>
-                      <w:rPr>
-                        <w:rFonts w:ascii="Tahoma" w:hAnsi="Tahoma" w:cs="Tahoma"/>
-                        <w:i/>
-                        <w:sz w:val="19"/>
-                        <w:szCs w:val="19"/>
-                      </w:rPr>
-                      <w:t>Catan</w:t>
-                    </w:r>
-                    <w:proofErr w:type="spellEnd"/>
+                      <w:t>Settlers of Catan</w:t>
+                    </w:r>
                   </w:p>
                   <w:p>
                     <w:pPr>
@@ -618,7 +597,33 @@
                         <w:sz w:val="19"/>
                         <w:szCs w:val="19"/>
                       </w:rPr>
-                      <w:t xml:space="preserve"> American electoral politics and the economics of global climate change</w:t>
+                      <w:t xml:space="preserve"> </w:t>
+                    </w:r>
+                    <w:r>
+                      <w:rPr>
+                        <w:rFonts w:ascii="Tahoma" w:hAnsi="Tahoma" w:cs="Tahoma"/>
+                        <w:sz w:val="19"/>
+                        <w:szCs w:val="19"/>
+                      </w:rPr>
+                      <w:t>American electoral politics, characteristics of elite rock climbers, and</w:t>
+                    </w:r>
+                    <w:bookmarkStart w:id="0" w:name="_GoBack"/>
+                    <w:bookmarkEnd w:id="0"/>
+                    <w:r>
+                      <w:rPr>
+                        <w:rFonts w:ascii="Tahoma" w:hAnsi="Tahoma" w:cs="Tahoma"/>
+                        <w:sz w:val="19"/>
+                        <w:szCs w:val="19"/>
+                      </w:rPr>
+                      <w:t xml:space="preserve"> </w:t>
+                    </w:r>
+                    <w:r>
+                      <w:rPr>
+                        <w:rFonts w:ascii="Tahoma" w:hAnsi="Tahoma" w:cs="Tahoma"/>
+                        <w:sz w:val="19"/>
+                        <w:szCs w:val="19"/>
+                      </w:rPr>
+                      <w:t>the economics of global climate change</w:t>
                     </w:r>
                   </w:p>
                   <w:p>
@@ -636,49 +641,21 @@
                         <w:szCs w:val="19"/>
                       </w:rPr>
                     </w:pPr>
-                    <w:proofErr w:type="spellStart"/>
-                    <w:r>
-                      <w:rPr>
-                        <w:rFonts w:ascii="Tahoma" w:hAnsi="Tahoma" w:cs="Tahoma"/>
-                        <w:sz w:val="19"/>
-                        <w:szCs w:val="19"/>
-                      </w:rPr>
-                      <w:t>WikiCopy</w:t>
-                    </w:r>
-                    <w:proofErr w:type="spellEnd"/>
-                    <w:r>
-                      <w:rPr>
-                        <w:rFonts w:ascii="Tahoma" w:hAnsi="Tahoma" w:cs="Tahoma"/>
-                        <w:sz w:val="19"/>
-                        <w:szCs w:val="19"/>
-                      </w:rPr>
-                      <w:t xml:space="preserve">, a Chrome </w:t>
-                    </w:r>
-                    <w:r>
-                      <w:rPr>
-                        <w:rFonts w:ascii="Tahoma" w:hAnsi="Tahoma" w:cs="Tahoma"/>
-                        <w:sz w:val="19"/>
-                        <w:szCs w:val="19"/>
-                      </w:rPr>
-                      <w:t xml:space="preserve">extension for </w:t>
-                    </w:r>
-                    <w:proofErr w:type="spellStart"/>
-                    <w:r>
-                      <w:rPr>
-                        <w:rFonts w:ascii="Tahoma" w:hAnsi="Tahoma" w:cs="Tahoma"/>
-                        <w:sz w:val="19"/>
-                        <w:szCs w:val="19"/>
-                      </w:rPr>
-                      <w:t>WikiPedia</w:t>
-                    </w:r>
-                    <w:proofErr w:type="spellEnd"/>
-                    <w:r>
-                      <w:rPr>
-                        <w:rFonts w:ascii="Tahoma" w:hAnsi="Tahoma" w:cs="Tahoma"/>
-                        <w:sz w:val="19"/>
-                        <w:szCs w:val="19"/>
-                      </w:rPr>
-                      <w:t xml:space="preserve"> to streamline note-taking and excerpt sharing</w:t>
+                    <w:r>
+                      <w:rPr>
+                        <w:rFonts w:ascii="Tahoma" w:hAnsi="Tahoma" w:cs="Tahoma"/>
+                        <w:sz w:val="19"/>
+                        <w:szCs w:val="19"/>
+                      </w:rPr>
+                      <w:t xml:space="preserve">WikiCopy, a Chrome </w:t>
+                    </w:r>
+                    <w:r>
+                      <w:rPr>
+                        <w:rFonts w:ascii="Tahoma" w:hAnsi="Tahoma" w:cs="Tahoma"/>
+                        <w:sz w:val="19"/>
+                        <w:szCs w:val="19"/>
+                      </w:rPr>
+                      <w:t>extension for WikiPedia to streamline note-taking and excerpt sharing</w:t>
                     </w:r>
                   </w:p>
                   <w:p>
@@ -1228,17 +1205,7 @@
                         <w:sz w:val="19"/>
                         <w:szCs w:val="19"/>
                       </w:rPr>
-                      <w:t>rvard colle</w:t>
-                    </w:r>
-                    <w:bookmarkStart w:id="0" w:name="_GoBack"/>
-                    <w:bookmarkEnd w:id="0"/>
-                    <w:r>
-                      <w:rPr>
-                        <w:rFonts w:ascii="Tahoma" w:hAnsi="Tahoma" w:cs="Tahoma"/>
-                        <w:sz w:val="19"/>
-                        <w:szCs w:val="19"/>
-                      </w:rPr>
-                      <w:t>ge – cambridge, ma</w:t>
+                      <w:t>rvard college – cambridge, ma</w:t>
                     </w:r>
                   </w:p>
                   <w:p>
@@ -1740,43 +1707,7 @@
                 <w:sz w:val="19"/>
                 <w:szCs w:val="19"/>
               </w:rPr>
-              <w:t xml:space="preserve"> PHP, SQL, HTML, Markdown, CSS, </w:t>
-            </w:r>
-            <w:proofErr w:type="spellStart"/>
-            <w:r>
-              <w:rPr>
-                <w:rFonts w:ascii="Tahoma" w:hAnsi="Tahoma" w:cs="Tahoma"/>
-                <w:sz w:val="19"/>
-                <w:szCs w:val="19"/>
-              </w:rPr>
-              <w:t>OCaml</w:t>
-            </w:r>
-            <w:proofErr w:type="spellEnd"/>
-            <w:r>
-              <w:rPr>
-                <w:rFonts w:ascii="Tahoma" w:hAnsi="Tahoma" w:cs="Tahoma"/>
-                <w:sz w:val="19"/>
-                <w:szCs w:val="19"/>
-              </w:rPr>
-              <w:t>, version control (</w:t>
-            </w:r>
-            <w:proofErr w:type="spellStart"/>
-            <w:r>
-              <w:rPr>
-                <w:rFonts w:ascii="Tahoma" w:hAnsi="Tahoma" w:cs="Tahoma"/>
-                <w:sz w:val="19"/>
-                <w:szCs w:val="19"/>
-              </w:rPr>
-              <w:t>Git</w:t>
-            </w:r>
-            <w:proofErr w:type="spellEnd"/>
-            <w:r>
-              <w:rPr>
-                <w:rFonts w:ascii="Tahoma" w:hAnsi="Tahoma" w:cs="Tahoma"/>
-                <w:sz w:val="19"/>
-                <w:szCs w:val="19"/>
-              </w:rPr>
-              <w:t xml:space="preserve"> and GitHub), Linux (Ubuntu), Windows</w:t>
+              <w:t xml:space="preserve"> PHP, SQL, HTML, Markdown, CSS, OCaml, version control (Git and GitHub), Linux (Ubuntu), Windows</w:t>
             </w:r>
           </w:p>
           <w:p>
@@ -1869,7 +1800,6 @@
                 <w:szCs w:val="19"/>
               </w:rPr>
             </w:pPr>
-            <w:proofErr w:type="spellStart"/>
             <w:r>
               <w:rPr>
                 <w:rFonts w:ascii="Tahoma" w:hAnsi="Tahoma" w:cs="Tahoma"/>
@@ -1879,7 +1809,6 @@
               </w:rPr>
               <w:t>Athetics</w:t>
             </w:r>
-            <w:proofErr w:type="spellEnd"/>
             <w:r>
               <w:rPr>
                 <w:rFonts w:ascii="Tahoma" w:hAnsi="Tahoma" w:cs="Tahoma"/>
@@ -3735,8 +3664,9 @@
     <w:panose1 w:val="020B0502040204020203"/>
     <w:charset w:val="00"/>
     <w:family w:val="swiss"/>
+    <w:notTrueType/>
     <w:pitch w:val="variable"/>
-    <w:sig w:usb0="E4002EFF" w:usb1="C000E47F" w:usb2="00000009" w:usb3="00000000" w:csb0="000001FF" w:csb1="00000000"/>
+    <w:sig w:usb0="00000003" w:usb1="00000000" w:usb2="00000000" w:usb3="00000000" w:csb0="00000001" w:csb1="00000000"/>
   </w:font>
   <w:font w:name="Tahoma">
     <w:panose1 w:val="020B0604030504040204"/>
@@ -3784,6 +3714,7 @@
     <w:rsid w:val="009F1A6B"/>
     <w:rsid w:val="00B20D64"/>
     <w:rsid w:val="00B42480"/>
+    <w:rsid w:val="00B5287C"/>
     <w:rsid w:val="00B81749"/>
     <w:rsid w:val="00BD4D0B"/>
     <w:rsid w:val="00F72C64"/>
@@ -4701,18 +4632,18 @@
 </file>
 
 <file path=customXml/item2.xml><?xml version="1.0" encoding="utf-8"?>
+<mappings xmlns="http://schemas.microsoft.com/pics">
+  <picture>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</picture>
+</mappings>
+</file>
+
+<file path=customXml/item3.xml><?xml version="1.0" encoding="utf-8"?>
 <?mso-contentType ?>
 <FormTemplates xmlns="http://schemas.microsoft.com/sharepoint/v3/contenttype/forms">
   <Display>DocumentLibraryForm</Display>
   <Edit>AssetEditForm</Edit>
   <New>DocumentLibraryForm</New>
 </FormTemplates>
-</file>
-
-<file path=customXml/item3.xml><?xml version="1.0" encoding="utf-8"?>
-<mappings xmlns="http://schemas.microsoft.com/pics">
-  <picture>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</picture>
-</mappings>
 </file>
 
 <file path=customXml/item4.xml><?xml version="1.0" encoding="utf-8"?>
@@ -4728,6 +4659,14 @@
 </file>
 
 <file path=customXml/itemProps2.xml><?xml version="1.0" encoding="utf-8"?>
+<ds:datastoreItem xmlns:ds="http://schemas.openxmlformats.org/officeDocument/2006/customXml" ds:itemID="{E437E9E5-EE29-454F-8714-516920628209}">
+  <ds:schemaRefs>
+    <ds:schemaRef ds:uri="http://schemas.microsoft.com/pics"/>
+  </ds:schemaRefs>
+</ds:datastoreItem>
+</file>
+
+<file path=customXml/itemProps3.xml><?xml version="1.0" encoding="utf-8"?>
 <ds:datastoreItem xmlns:ds="http://schemas.openxmlformats.org/officeDocument/2006/customXml" ds:itemID="{90439260-127A-4477-B805-24A05066C225}">
   <ds:schemaRefs>
     <ds:schemaRef ds:uri="http://schemas.microsoft.com/sharepoint/v3/contenttype/forms"/>
@@ -4735,16 +4674,8 @@
 </ds:datastoreItem>
 </file>
 
-<file path=customXml/itemProps3.xml><?xml version="1.0" encoding="utf-8"?>
-<ds:datastoreItem xmlns:ds="http://schemas.openxmlformats.org/officeDocument/2006/customXml" ds:itemID="{E437E9E5-EE29-454F-8714-516920628209}">
-  <ds:schemaRefs>
-    <ds:schemaRef ds:uri="http://schemas.microsoft.com/pics"/>
-  </ds:schemaRefs>
-</ds:datastoreItem>
-</file>
-
 <file path=customXml/itemProps4.xml><?xml version="1.0" encoding="utf-8"?>
-<ds:datastoreItem xmlns:ds="http://schemas.openxmlformats.org/officeDocument/2006/customXml" ds:itemID="{A55A34B4-071E-4EAF-A89E-5C84C62F76CD}">
+<ds:datastoreItem xmlns:ds="http://schemas.openxmlformats.org/officeDocument/2006/customXml" ds:itemID="{D0E05227-9BE9-4E29-A113-94E534C4DDB8}">
   <ds:schemaRefs>
     <ds:schemaRef ds:uri="http://schemas.openxmlformats.org/officeDocument/2006/bibliography"/>
   </ds:schemaRefs>

</xml_diff>

<commit_message>
added folder for agar extension
</commit_message>
<xml_diff>
--- a/sandhoefner-resume.docx
+++ b/sandhoefner-resume.docx
@@ -605,17 +605,7 @@
                         <w:sz w:val="19"/>
                         <w:szCs w:val="19"/>
                       </w:rPr>
-                      <w:t>American electoral politics, characteristics of elite rock climbers, and</w:t>
-                    </w:r>
-                    <w:bookmarkStart w:id="0" w:name="_GoBack"/>
-                    <w:bookmarkEnd w:id="0"/>
-                    <w:r>
-                      <w:rPr>
-                        <w:rFonts w:ascii="Tahoma" w:hAnsi="Tahoma" w:cs="Tahoma"/>
-                        <w:sz w:val="19"/>
-                        <w:szCs w:val="19"/>
-                      </w:rPr>
-                      <w:t xml:space="preserve"> </w:t>
+                      <w:t xml:space="preserve">American electoral politics, characteristics of elite rock climbers, and </w:t>
                     </w:r>
                     <w:r>
                       <w:rPr>
@@ -1709,6 +1699,16 @@
               </w:rPr>
               <w:t xml:space="preserve"> PHP, SQL, HTML, Markdown, CSS, OCaml, version control (Git and GitHub), Linux (Ubuntu), Windows</w:t>
             </w:r>
+            <w:r>
+              <w:rPr>
+                <w:rFonts w:ascii="Tahoma" w:hAnsi="Tahoma" w:cs="Tahoma"/>
+                <w:sz w:val="19"/>
+                <w:szCs w:val="19"/>
+              </w:rPr>
+              <w:t>, LaTeX</w:t>
+            </w:r>
+            <w:bookmarkStart w:id="0" w:name="_GoBack"/>
+            <w:bookmarkEnd w:id="0"/>
           </w:p>
           <w:p>
             <w:pPr>
@@ -3712,6 +3712,7 @@
     <w:rsid w:val="006F0BF2"/>
     <w:rsid w:val="007F316C"/>
     <w:rsid w:val="009F1A6B"/>
+    <w:rsid w:val="00A21FA4"/>
     <w:rsid w:val="00B20D64"/>
     <w:rsid w:val="00B42480"/>
     <w:rsid w:val="00B5287C"/>
@@ -4632,18 +4633,18 @@
 </file>
 
 <file path=customXml/item2.xml><?xml version="1.0" encoding="utf-8"?>
-<mappings xmlns="http://schemas.microsoft.com/pics">
-  <picture>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</picture>
-</mappings>
-</file>
-
-<file path=customXml/item3.xml><?xml version="1.0" encoding="utf-8"?>
 <?mso-contentType ?>
 <FormTemplates xmlns="http://schemas.microsoft.com/sharepoint/v3/contenttype/forms">
   <Display>DocumentLibraryForm</Display>
   <Edit>AssetEditForm</Edit>
   <New>DocumentLibraryForm</New>
 </FormTemplates>
+</file>
+
+<file path=customXml/item3.xml><?xml version="1.0" encoding="utf-8"?>
+<mappings xmlns="http://schemas.microsoft.com/pics">
+  <picture>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</picture>
+</mappings>
 </file>
 
 <file path=customXml/item4.xml><?xml version="1.0" encoding="utf-8"?>
@@ -4659,6 +4660,14 @@
 </file>
 
 <file path=customXml/itemProps2.xml><?xml version="1.0" encoding="utf-8"?>
+<ds:datastoreItem xmlns:ds="http://schemas.openxmlformats.org/officeDocument/2006/customXml" ds:itemID="{90439260-127A-4477-B805-24A05066C225}">
+  <ds:schemaRefs>
+    <ds:schemaRef ds:uri="http://schemas.microsoft.com/sharepoint/v3/contenttype/forms"/>
+  </ds:schemaRefs>
+</ds:datastoreItem>
+</file>
+
+<file path=customXml/itemProps3.xml><?xml version="1.0" encoding="utf-8"?>
 <ds:datastoreItem xmlns:ds="http://schemas.openxmlformats.org/officeDocument/2006/customXml" ds:itemID="{E437E9E5-EE29-454F-8714-516920628209}">
   <ds:schemaRefs>
     <ds:schemaRef ds:uri="http://schemas.microsoft.com/pics"/>
@@ -4666,16 +4675,8 @@
 </ds:datastoreItem>
 </file>
 
-<file path=customXml/itemProps3.xml><?xml version="1.0" encoding="utf-8"?>
-<ds:datastoreItem xmlns:ds="http://schemas.openxmlformats.org/officeDocument/2006/customXml" ds:itemID="{90439260-127A-4477-B805-24A05066C225}">
-  <ds:schemaRefs>
-    <ds:schemaRef ds:uri="http://schemas.microsoft.com/sharepoint/v3/contenttype/forms"/>
-  </ds:schemaRefs>
-</ds:datastoreItem>
-</file>
-
 <file path=customXml/itemProps4.xml><?xml version="1.0" encoding="utf-8"?>
-<ds:datastoreItem xmlns:ds="http://schemas.openxmlformats.org/officeDocument/2006/customXml" ds:itemID="{D0E05227-9BE9-4E29-A113-94E534C4DDB8}">
+<ds:datastoreItem xmlns:ds="http://schemas.openxmlformats.org/officeDocument/2006/customXml" ds:itemID="{3E3987D3-C95E-419F-89B4-A0EF1D656EA5}">
   <ds:schemaRefs>
     <ds:schemaRef ds:uri="http://schemas.openxmlformats.org/officeDocument/2006/bibliography"/>
   </ds:schemaRefs>

</xml_diff>

<commit_message>
page loads with canvas visible in top-left, and prints 'hello world' to canvas on spacebar. problem: canvas is only visible when you're dead.
</commit_message>
<xml_diff>
--- a/sandhoefner-resume.docx
+++ b/sandhoefner-resume.docx
@@ -645,7 +645,23 @@
                         <w:sz w:val="19"/>
                         <w:szCs w:val="19"/>
                       </w:rPr>
-                      <w:t>extension for WikiPedia to streamline note-taking and excerpt sharing</w:t>
+                      <w:t xml:space="preserve">extension for </w:t>
+                    </w:r>
+                    <w:r>
+                      <w:rPr>
+                        <w:rFonts w:ascii="Tahoma" w:hAnsi="Tahoma" w:cs="Tahoma"/>
+                        <w:sz w:val="19"/>
+                        <w:szCs w:val="19"/>
+                      </w:rPr>
+                      <w:t>Wikip</w:t>
+                    </w:r>
+                    <w:r>
+                      <w:rPr>
+                        <w:rFonts w:ascii="Tahoma" w:hAnsi="Tahoma" w:cs="Tahoma"/>
+                        <w:sz w:val="19"/>
+                        <w:szCs w:val="19"/>
+                      </w:rPr>
+                      <w:t>edia to streamline note-taking and excerpt sharing</w:t>
                     </w:r>
                   </w:p>
                   <w:p>
@@ -1697,7 +1713,7 @@
                 <w:sz w:val="19"/>
                 <w:szCs w:val="19"/>
               </w:rPr>
-              <w:t xml:space="preserve"> PHP, SQL, HTML, Markdown, CSS, OCaml, version control (Git and GitHub), Linux (Ubuntu), Windows</w:t>
+              <w:t xml:space="preserve"> PHP, SQL, </w:t>
             </w:r>
             <w:r>
               <w:rPr>
@@ -1705,10 +1721,34 @@
                 <w:sz w:val="19"/>
                 <w:szCs w:val="19"/>
               </w:rPr>
-              <w:t>, LaTeX</w:t>
+              <w:t xml:space="preserve">OCaml, </w:t>
+            </w:r>
+            <w:r>
+              <w:rPr>
+                <w:rFonts w:ascii="Tahoma" w:hAnsi="Tahoma" w:cs="Tahoma"/>
+                <w:sz w:val="19"/>
+                <w:szCs w:val="19"/>
+              </w:rPr>
+              <w:t>HTML, CSS, Markdown, La</w:t>
             </w:r>
             <w:bookmarkStart w:id="0" w:name="_GoBack"/>
             <w:bookmarkEnd w:id="0"/>
+            <w:r>
+              <w:rPr>
+                <w:rFonts w:ascii="Tahoma" w:hAnsi="Tahoma" w:cs="Tahoma"/>
+                <w:sz w:val="19"/>
+                <w:szCs w:val="19"/>
+              </w:rPr>
+              <w:t xml:space="preserve">TeX, </w:t>
+            </w:r>
+            <w:r>
+              <w:rPr>
+                <w:rFonts w:ascii="Tahoma" w:hAnsi="Tahoma" w:cs="Tahoma"/>
+                <w:sz w:val="19"/>
+                <w:szCs w:val="19"/>
+              </w:rPr>
+              <w:t>version control (Git and GitHub), Linux (Ubuntu), Windows</w:t>
+            </w:r>
           </w:p>
           <w:p>
             <w:pPr>
@@ -1807,7 +1847,25 @@
                 <w:sz w:val="19"/>
                 <w:szCs w:val="19"/>
               </w:rPr>
-              <w:t>Athetics</w:t>
+              <w:t>Ath</w:t>
+            </w:r>
+            <w:r>
+              <w:rPr>
+                <w:rFonts w:ascii="Tahoma" w:hAnsi="Tahoma" w:cs="Tahoma"/>
+                <w:b/>
+                <w:sz w:val="19"/>
+                <w:szCs w:val="19"/>
+              </w:rPr>
+              <w:t>l</w:t>
+            </w:r>
+            <w:r>
+              <w:rPr>
+                <w:rFonts w:ascii="Tahoma" w:hAnsi="Tahoma" w:cs="Tahoma"/>
+                <w:b/>
+                <w:sz w:val="19"/>
+                <w:szCs w:val="19"/>
+              </w:rPr>
+              <w:t>etics</w:t>
             </w:r>
             <w:r>
               <w:rPr>
@@ -3707,6 +3765,7 @@
     <w:rsid w:val="0022667B"/>
     <w:rsid w:val="002F6945"/>
     <w:rsid w:val="00322545"/>
+    <w:rsid w:val="003F6B6E"/>
     <w:rsid w:val="00550C06"/>
     <w:rsid w:val="006F0A1A"/>
     <w:rsid w:val="006F0BF2"/>
@@ -4633,18 +4692,18 @@
 </file>
 
 <file path=customXml/item2.xml><?xml version="1.0" encoding="utf-8"?>
+<mappings xmlns="http://schemas.microsoft.com/pics">
+  <picture>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</picture>
+</mappings>
+</file>
+
+<file path=customXml/item3.xml><?xml version="1.0" encoding="utf-8"?>
 <?mso-contentType ?>
 <FormTemplates xmlns="http://schemas.microsoft.com/sharepoint/v3/contenttype/forms">
   <Display>DocumentLibraryForm</Display>
   <Edit>AssetEditForm</Edit>
   <New>DocumentLibraryForm</New>
 </FormTemplates>
-</file>
-
-<file path=customXml/item3.xml><?xml version="1.0" encoding="utf-8"?>
-<mappings xmlns="http://schemas.microsoft.com/pics">
-  <picture>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</picture>
-</mappings>
 </file>
 
 <file path=customXml/item4.xml><?xml version="1.0" encoding="utf-8"?>
@@ -4660,6 +4719,14 @@
 </file>
 
 <file path=customXml/itemProps2.xml><?xml version="1.0" encoding="utf-8"?>
+<ds:datastoreItem xmlns:ds="http://schemas.openxmlformats.org/officeDocument/2006/customXml" ds:itemID="{E437E9E5-EE29-454F-8714-516920628209}">
+  <ds:schemaRefs>
+    <ds:schemaRef ds:uri="http://schemas.microsoft.com/pics"/>
+  </ds:schemaRefs>
+</ds:datastoreItem>
+</file>
+
+<file path=customXml/itemProps3.xml><?xml version="1.0" encoding="utf-8"?>
 <ds:datastoreItem xmlns:ds="http://schemas.openxmlformats.org/officeDocument/2006/customXml" ds:itemID="{90439260-127A-4477-B805-24A05066C225}">
   <ds:schemaRefs>
     <ds:schemaRef ds:uri="http://schemas.microsoft.com/sharepoint/v3/contenttype/forms"/>
@@ -4667,16 +4734,8 @@
 </ds:datastoreItem>
 </file>
 
-<file path=customXml/itemProps3.xml><?xml version="1.0" encoding="utf-8"?>
-<ds:datastoreItem xmlns:ds="http://schemas.openxmlformats.org/officeDocument/2006/customXml" ds:itemID="{E437E9E5-EE29-454F-8714-516920628209}">
-  <ds:schemaRefs>
-    <ds:schemaRef ds:uri="http://schemas.microsoft.com/pics"/>
-  </ds:schemaRefs>
-</ds:datastoreItem>
-</file>
-
 <file path=customXml/itemProps4.xml><?xml version="1.0" encoding="utf-8"?>
-<ds:datastoreItem xmlns:ds="http://schemas.openxmlformats.org/officeDocument/2006/customXml" ds:itemID="{3E3987D3-C95E-419F-89B4-A0EF1D656EA5}">
+<ds:datastoreItem xmlns:ds="http://schemas.openxmlformats.org/officeDocument/2006/customXml" ds:itemID="{55D7665C-20D2-4020-9AAB-3E2C8D90025A}">
   <ds:schemaRefs>
     <ds:schemaRef ds:uri="http://schemas.openxmlformats.org/officeDocument/2006/bibliography"/>
   </ds:schemaRefs>

</xml_diff>

<commit_message>
hopefully didn't fuck anything up. had to de-commit too-large vid, having already commited and tried to push a few other files
</commit_message>
<xml_diff>
--- a/sandhoefner-resume.docx
+++ b/sandhoefner-resume.docx
@@ -5,7 +5,7 @@
     <w:p>
       <w:pPr>
         <w:pStyle w:val="ContactInfo"/>
-        <w:spacing w:before="0" w:after="34"/>
+        <w:spacing w:before="0" w:after="26"/>
         <w:ind w:firstLine="720"/>
         <w:rPr>
           <w:rFonts w:ascii="Tahoma" w:hAnsi="Tahoma" w:cs="Tahoma"/>
@@ -63,7 +63,7 @@
         <w:p>
           <w:pPr>
             <w:pStyle w:val="ContactInfo"/>
-            <w:spacing w:before="0" w:after="34"/>
+            <w:spacing w:before="0" w:after="26"/>
             <w:rPr>
               <w:rFonts w:ascii="Tahoma" w:hAnsi="Tahoma" w:cs="Tahoma"/>
               <w:sz w:val="19"/>
@@ -84,7 +84,7 @@
     <w:p>
       <w:pPr>
         <w:pStyle w:val="ContactInfo"/>
-        <w:spacing w:before="0" w:after="34"/>
+        <w:spacing w:before="0" w:after="26"/>
         <w:rPr>
           <w:rFonts w:ascii="Tahoma" w:hAnsi="Tahoma" w:cs="Tahoma"/>
           <w:sz w:val="19"/>
@@ -147,7 +147,7 @@
         <w:p>
           <w:pPr>
             <w:pStyle w:val="ContactInfo"/>
-            <w:spacing w:before="0" w:after="34"/>
+            <w:spacing w:before="0" w:after="26"/>
             <w:rPr>
               <w:rStyle w:val="Emphasis"/>
               <w:rFonts w:ascii="Tahoma" w:hAnsi="Tahoma" w:cs="Tahoma"/>
@@ -172,7 +172,7 @@
     <w:p>
       <w:pPr>
         <w:pStyle w:val="Name"/>
-        <w:spacing w:before="0" w:after="34" w:line="240" w:lineRule="auto"/>
+        <w:spacing w:before="0" w:after="26" w:line="240" w:lineRule="auto"/>
         <w:rPr>
           <w:rFonts w:ascii="Tahoma" w:hAnsi="Tahoma" w:cs="Tahoma"/>
           <w:sz w:val="38"/>
@@ -231,7 +231,7 @@
           <w:p>
             <w:pPr>
               <w:pStyle w:val="Heading1"/>
-              <w:spacing w:before="0" w:after="34" w:line="240" w:lineRule="auto"/>
+              <w:spacing w:before="0" w:after="26" w:line="240" w:lineRule="auto"/>
               <w:rPr>
                 <w:rFonts w:ascii="Tahoma" w:hAnsi="Tahoma" w:cs="Tahoma"/>
                 <w:sz w:val="19"/>
@@ -262,7 +262,7 @@
           </w:tcPr>
           <w:p>
             <w:pPr>
-              <w:spacing w:before="0" w:after="34" w:line="240" w:lineRule="auto"/>
+              <w:spacing w:before="0" w:after="26" w:line="240" w:lineRule="auto"/>
               <w:rPr>
                 <w:rFonts w:ascii="Tahoma" w:hAnsi="Tahoma" w:cs="Tahoma"/>
                 <w:sz w:val="19"/>
@@ -317,7 +317,7 @@
                   <w:p>
                     <w:pPr>
                       <w:pStyle w:val="Heading2"/>
-                      <w:spacing w:before="0" w:after="34" w:line="240" w:lineRule="auto"/>
+                      <w:spacing w:before="0" w:after="26" w:line="240" w:lineRule="auto"/>
                       <w:rPr>
                         <w:rFonts w:ascii="Tahoma" w:hAnsi="Tahoma" w:cs="Tahoma"/>
                         <w:sz w:val="19"/>
@@ -335,7 +335,7 @@
                   </w:p>
                   <w:p>
                     <w:pPr>
-                      <w:spacing w:before="0" w:after="34" w:line="240" w:lineRule="auto"/>
+                      <w:spacing w:before="0" w:after="26" w:line="240" w:lineRule="auto"/>
                       <w:rPr>
                         <w:rFonts w:ascii="Tahoma" w:hAnsi="Tahoma" w:cs="Tahoma"/>
                         <w:sz w:val="19"/>
@@ -354,7 +354,7 @@
                   <w:p>
                     <w:pPr>
                       <w:pStyle w:val="ResumeText"/>
-                      <w:spacing w:before="0" w:after="34" w:line="240" w:lineRule="auto"/>
+                      <w:spacing w:before="0" w:after="26" w:line="240" w:lineRule="auto"/>
                       <w:ind w:right="0"/>
                       <w:rPr>
                         <w:rFonts w:ascii="Tahoma" w:hAnsi="Tahoma" w:cs="Tahoma"/>
@@ -437,7 +437,137 @@
                         <w:ilvl w:val="0"/>
                         <w:numId w:val="1"/>
                       </w:numPr>
-                      <w:spacing w:before="0" w:after="34" w:line="240" w:lineRule="auto"/>
+                      <w:spacing w:before="0" w:after="26" w:line="240" w:lineRule="auto"/>
+                      <w:ind w:right="0"/>
+                      <w:rPr>
+                        <w:rFonts w:ascii="Tahoma" w:hAnsi="Tahoma" w:cs="Tahoma"/>
+                        <w:sz w:val="19"/>
+                        <w:szCs w:val="19"/>
+                      </w:rPr>
+                    </w:pPr>
+                    <w:proofErr w:type="spellStart"/>
+                    <w:r>
+                      <w:rPr>
+                        <w:rFonts w:ascii="Tahoma" w:hAnsi="Tahoma" w:cs="Tahoma"/>
+                        <w:sz w:val="19"/>
+                        <w:szCs w:val="19"/>
+                      </w:rPr>
+                      <w:t>AgroMod</w:t>
+                    </w:r>
+                    <w:proofErr w:type="spellEnd"/>
+                    <w:r>
+                      <w:rPr>
+                        <w:rFonts w:ascii="Tahoma" w:hAnsi="Tahoma" w:cs="Tahoma"/>
+                        <w:sz w:val="19"/>
+                        <w:szCs w:val="19"/>
+                      </w:rPr>
+                      <w:t>, a Chrome extension to enhance the functionality and UX</w:t>
+                    </w:r>
+                    <w:r>
+                      <w:rPr>
+                        <w:rFonts w:ascii="Tahoma" w:hAnsi="Tahoma" w:cs="Tahoma"/>
+                        <w:sz w:val="19"/>
+                        <w:szCs w:val="19"/>
+                      </w:rPr>
+                      <w:t xml:space="preserve"> of the MMO game Agar.io</w:t>
+                    </w:r>
+                  </w:p>
+                  <w:p>
+                    <w:pPr>
+                      <w:pStyle w:val="ResumeText"/>
+                      <w:numPr>
+                        <w:ilvl w:val="1"/>
+                        <w:numId w:val="1"/>
+                      </w:numPr>
+                      <w:spacing w:before="0" w:after="26" w:line="240" w:lineRule="auto"/>
+                      <w:ind w:right="0"/>
+                      <w:rPr>
+                        <w:rFonts w:ascii="Tahoma" w:hAnsi="Tahoma" w:cs="Tahoma"/>
+                        <w:sz w:val="19"/>
+                        <w:szCs w:val="19"/>
+                      </w:rPr>
+                    </w:pPr>
+                    <w:r>
+                      <w:rPr>
+                        <w:rFonts w:ascii="Tahoma" w:hAnsi="Tahoma" w:cs="Tahoma"/>
+                        <w:sz w:val="19"/>
+                        <w:szCs w:val="19"/>
+                      </w:rPr>
+                      <w:t>4/5 stars and over 1,000 users in the Chrome web store</w:t>
+                    </w:r>
+                  </w:p>
+                  <w:p>
+                    <w:pPr>
+                      <w:pStyle w:val="ResumeText"/>
+                      <w:numPr>
+                        <w:ilvl w:val="0"/>
+                        <w:numId w:val="1"/>
+                      </w:numPr>
+                      <w:spacing w:before="0" w:after="26" w:line="240" w:lineRule="auto"/>
+                      <w:ind w:right="0"/>
+                      <w:rPr>
+                        <w:rFonts w:ascii="Tahoma" w:hAnsi="Tahoma" w:cs="Tahoma"/>
+                        <w:sz w:val="19"/>
+                        <w:szCs w:val="19"/>
+                      </w:rPr>
+                    </w:pPr>
+                    <w:r>
+                      <w:rPr>
+                        <w:rFonts w:ascii="Tahoma" w:hAnsi="Tahoma" w:cs="Tahoma"/>
+                        <w:sz w:val="19"/>
+                        <w:szCs w:val="19"/>
+                      </w:rPr>
+                      <w:t>A Connect Four AI game,</w:t>
+                    </w:r>
+                    <w:r>
+                      <w:rPr>
+                        <w:rFonts w:ascii="Tahoma" w:hAnsi="Tahoma" w:cs="Tahoma"/>
+                        <w:sz w:val="19"/>
+                        <w:szCs w:val="19"/>
+                      </w:rPr>
+                      <w:t xml:space="preserve"> implemente</w:t>
+                    </w:r>
+                    <w:r>
+                      <w:rPr>
+                        <w:rFonts w:ascii="Tahoma" w:hAnsi="Tahoma" w:cs="Tahoma"/>
+                        <w:sz w:val="19"/>
+                        <w:szCs w:val="19"/>
+                      </w:rPr>
+                      <w:t>d using a</w:t>
+                    </w:r>
+                    <w:r>
+                      <w:rPr>
+                        <w:rFonts w:ascii="Tahoma" w:hAnsi="Tahoma" w:cs="Tahoma"/>
+                        <w:sz w:val="19"/>
+                        <w:szCs w:val="19"/>
+                      </w:rPr>
+                      <w:t xml:space="preserve"> minimax algorithm</w:t>
+                    </w:r>
+                    <w:r>
+                      <w:rPr>
+                        <w:rFonts w:ascii="Tahoma" w:hAnsi="Tahoma" w:cs="Tahoma"/>
+                        <w:sz w:val="19"/>
+                        <w:szCs w:val="19"/>
+                      </w:rPr>
+                      <w:t xml:space="preserve"> with </w:t>
+                    </w:r>
+                    <w:r>
+                      <w:rPr>
+                        <w:rFonts w:ascii="Tahoma" w:hAnsi="Tahoma" w:cs="Tahoma"/>
+                        <w:sz w:val="19"/>
+                        <w:szCs w:val="19"/>
+                      </w:rPr>
+                      <w:t>alpha-beta pruning</w:t>
+                    </w:r>
+                  </w:p>
+                  <w:p>
+                    <w:pPr>
+                      <w:pStyle w:val="ResumeText"/>
+                      <w:numPr>
+                        <w:ilvl w:val="0"/>
+                        <w:numId w:val="1"/>
+                      </w:numPr>
+                      <w:spacing w:before="0" w:after="26" w:line="240" w:lineRule="auto"/>
                       <w:ind w:right="0"/>
                       <w:rPr>
                         <w:rFonts w:ascii="Tahoma" w:hAnsi="Tahoma" w:cs="Tahoma"/>
@@ -524,7 +654,7 @@
                         <w:ilvl w:val="0"/>
                         <w:numId w:val="1"/>
                       </w:numPr>
-                      <w:spacing w:before="0" w:after="34" w:line="240" w:lineRule="auto"/>
+                      <w:spacing w:before="0" w:after="26" w:line="240" w:lineRule="auto"/>
                       <w:ind w:right="0"/>
                       <w:rPr>
                         <w:rFonts w:ascii="Tahoma" w:hAnsi="Tahoma" w:cs="Tahoma"/>
@@ -538,57 +668,64 @@
                         <w:sz w:val="19"/>
                         <w:szCs w:val="19"/>
                       </w:rPr>
-                      <w:t>A Connect Four AI game,</w:t>
-                    </w:r>
-                    <w:r>
-                      <w:rPr>
-                        <w:rFonts w:ascii="Tahoma" w:hAnsi="Tahoma" w:cs="Tahoma"/>
-                        <w:sz w:val="19"/>
-                        <w:szCs w:val="19"/>
-                      </w:rPr>
-                      <w:t xml:space="preserve"> implemente</w:t>
-                    </w:r>
-                    <w:r>
-                      <w:rPr>
-                        <w:rFonts w:ascii="Tahoma" w:hAnsi="Tahoma" w:cs="Tahoma"/>
-                        <w:sz w:val="19"/>
-                        <w:szCs w:val="19"/>
-                      </w:rPr>
-                      <w:t>d using a</w:t>
-                    </w:r>
-                    <w:r>
-                      <w:rPr>
-                        <w:rFonts w:ascii="Tahoma" w:hAnsi="Tahoma" w:cs="Tahoma"/>
-                        <w:sz w:val="19"/>
-                        <w:szCs w:val="19"/>
-                      </w:rPr>
-                      <w:t xml:space="preserve"> minimax algorithm</w:t>
-                    </w:r>
-                    <w:r>
-                      <w:rPr>
-                        <w:rFonts w:ascii="Tahoma" w:hAnsi="Tahoma" w:cs="Tahoma"/>
-                        <w:sz w:val="19"/>
-                        <w:szCs w:val="19"/>
-                      </w:rPr>
-                      <w:t xml:space="preserve"> with </w:t>
-                    </w:r>
-                    <w:r>
-                      <w:rPr>
-                        <w:rFonts w:ascii="Tahoma" w:hAnsi="Tahoma" w:cs="Tahoma"/>
-                        <w:sz w:val="19"/>
-                        <w:szCs w:val="19"/>
-                      </w:rPr>
-                      <w:t>alpha-beta pruning</w:t>
+                      <w:t>Interactive d</w:t>
+                    </w:r>
+                    <w:r>
+                      <w:rPr>
+                        <w:rFonts w:ascii="Tahoma" w:hAnsi="Tahoma" w:cs="Tahoma"/>
+                        <w:sz w:val="19"/>
+                        <w:szCs w:val="19"/>
+                      </w:rPr>
+                      <w:t>ata visualizations exploring topics such as</w:t>
+                    </w:r>
+                    <w:r>
+                      <w:rPr>
+                        <w:rFonts w:ascii="Tahoma" w:hAnsi="Tahoma" w:cs="Tahoma"/>
+                        <w:sz w:val="19"/>
+                        <w:szCs w:val="19"/>
+                      </w:rPr>
+                      <w:t xml:space="preserve"> </w:t>
+                    </w:r>
+                    <w:r>
+                      <w:rPr>
+                        <w:rFonts w:ascii="Tahoma" w:hAnsi="Tahoma" w:cs="Tahoma"/>
+                        <w:sz w:val="19"/>
+                        <w:szCs w:val="19"/>
+                      </w:rPr>
+                      <w:t xml:space="preserve">American electoral politics, characteristics of elite rock climbers, and </w:t>
+                    </w:r>
+                    <w:r>
+                      <w:rPr>
+                        <w:rFonts w:ascii="Tahoma" w:hAnsi="Tahoma" w:cs="Tahoma"/>
+                        <w:sz w:val="19"/>
+                        <w:szCs w:val="19"/>
+                      </w:rPr>
+                      <w:t>the economics of global climate change</w:t>
+                    </w:r>
+                  </w:p>
+                  <w:p>
+                    <w:pPr>
+                      <w:pStyle w:val="Heading2"/>
+                      <w:spacing w:before="0" w:after="26" w:line="240" w:lineRule="auto"/>
+                      <w:rPr>
+                        <w:rFonts w:ascii="Tahoma" w:hAnsi="Tahoma" w:cs="Tahoma"/>
+                        <w:sz w:val="19"/>
+                        <w:szCs w:val="19"/>
+                      </w:rPr>
+                    </w:pPr>
+                    <w:r>
+                      <w:rPr>
+                        <w:rFonts w:ascii="Tahoma" w:hAnsi="Tahoma" w:cs="Tahoma"/>
+                        <w:sz w:val="19"/>
+                        <w:szCs w:val="19"/>
+                      </w:rPr>
+                      <w:t>researcher, world bank and harvard university</w:t>
                     </w:r>
                   </w:p>
                   <w:p>
                     <w:pPr>
                       <w:pStyle w:val="ResumeText"/>
-                      <w:numPr>
-                        <w:ilvl w:val="0"/>
-                        <w:numId w:val="1"/>
-                      </w:numPr>
-                      <w:spacing w:before="0" w:after="34" w:line="240" w:lineRule="auto"/>
+                      <w:spacing w:before="0" w:after="26" w:line="240" w:lineRule="auto"/>
                       <w:ind w:right="0"/>
                       <w:rPr>
                         <w:rFonts w:ascii="Tahoma" w:hAnsi="Tahoma" w:cs="Tahoma"/>
@@ -602,49 +739,146 @@
                         <w:sz w:val="19"/>
                         <w:szCs w:val="19"/>
                       </w:rPr>
-                      <w:t>Interactive d</w:t>
-                    </w:r>
-                    <w:r>
-                      <w:rPr>
-                        <w:rFonts w:ascii="Tahoma" w:hAnsi="Tahoma" w:cs="Tahoma"/>
-                        <w:sz w:val="19"/>
-                        <w:szCs w:val="19"/>
-                      </w:rPr>
-                      <w:t>ata visualizations exploring topics such as</w:t>
-                    </w:r>
-                    <w:r>
-                      <w:rPr>
-                        <w:rFonts w:ascii="Tahoma" w:hAnsi="Tahoma" w:cs="Tahoma"/>
-                        <w:sz w:val="19"/>
-                        <w:szCs w:val="19"/>
-                      </w:rPr>
-                      <w:t xml:space="preserve"> </w:t>
-                    </w:r>
-                    <w:r>
-                      <w:rPr>
-                        <w:rFonts w:ascii="Tahoma" w:hAnsi="Tahoma" w:cs="Tahoma"/>
-                        <w:sz w:val="19"/>
-                        <w:szCs w:val="19"/>
-                      </w:rPr>
-                      <w:t xml:space="preserve">American electoral politics, characteristics of elite rock climbers, and </w:t>
-                    </w:r>
-                    <w:r>
-                      <w:rPr>
-                        <w:rFonts w:ascii="Tahoma" w:hAnsi="Tahoma" w:cs="Tahoma"/>
-                        <w:sz w:val="19"/>
-                        <w:szCs w:val="19"/>
-                      </w:rPr>
-                      <w:t>the economics of global climate change</w:t>
+                      <w:t>January 2015 – Present</w:t>
+                    </w:r>
+                  </w:p>
+                  <w:p>
+                    <w:pPr>
+                      <w:spacing w:before="0" w:after="26" w:line="240" w:lineRule="auto"/>
+                      <w:rPr>
+                        <w:rFonts w:ascii="Tahoma" w:hAnsi="Tahoma" w:cs="Tahoma"/>
+                        <w:sz w:val="19"/>
+                        <w:szCs w:val="19"/>
+                      </w:rPr>
+                    </w:pPr>
+                    <w:r>
+                      <w:rPr>
+                        <w:rFonts w:ascii="Tahoma" w:hAnsi="Tahoma" w:cs="Tahoma"/>
+                        <w:sz w:val="19"/>
+                        <w:szCs w:val="19"/>
+                      </w:rPr>
+                      <w:t>Co-authored a</w:t>
+                    </w:r>
+                    <w:r>
+                      <w:rPr>
+                        <w:rFonts w:ascii="Tahoma" w:hAnsi="Tahoma" w:cs="Tahoma"/>
+                        <w:sz w:val="19"/>
+                        <w:szCs w:val="19"/>
+                      </w:rPr>
+                      <w:t xml:space="preserve"> World Bank-commissioned e</w:t>
+                    </w:r>
+                    <w:r>
+                      <w:rPr>
+                        <w:rFonts w:ascii="Tahoma" w:hAnsi="Tahoma" w:cs="Tahoma"/>
+                        <w:sz w:val="19"/>
+                        <w:szCs w:val="19"/>
+                      </w:rPr>
+                      <w:t>conomic</w:t>
+                    </w:r>
+                    <w:r>
+                      <w:rPr>
+                        <w:rFonts w:ascii="Tahoma" w:hAnsi="Tahoma" w:cs="Tahoma"/>
+                        <w:sz w:val="19"/>
+                        <w:szCs w:val="19"/>
+                      </w:rPr>
+                      <w:t xml:space="preserve"> paper </w:t>
+                    </w:r>
+                    <w:r>
+                      <w:rPr>
+                        <w:rFonts w:ascii="Tahoma" w:hAnsi="Tahoma" w:cs="Tahoma"/>
+                        <w:sz w:val="19"/>
+                        <w:szCs w:val="19"/>
+                      </w:rPr>
+                      <w:t xml:space="preserve">examining </w:t>
+                    </w:r>
+                    <w:r>
+                      <w:rPr>
+                        <w:rFonts w:ascii="Tahoma" w:hAnsi="Tahoma" w:cs="Tahoma"/>
+                        <w:sz w:val="19"/>
+                        <w:szCs w:val="19"/>
+                      </w:rPr>
+                      <w:t xml:space="preserve">the </w:t>
+                    </w:r>
+                    <w:r>
+                      <w:rPr>
+                        <w:rFonts w:ascii="Tahoma" w:hAnsi="Tahoma" w:cs="Tahoma"/>
+                        <w:sz w:val="19"/>
+                        <w:szCs w:val="19"/>
+                      </w:rPr>
+                      <w:t>distributional impacts of climate change in developing countries, with a focus on extreme poverty</w:t>
+                    </w:r>
+                    <w:r>
+                      <w:rPr>
+                        <w:rFonts w:ascii="Tahoma" w:hAnsi="Tahoma" w:cs="Tahoma"/>
+                        <w:sz w:val="19"/>
+                        <w:szCs w:val="19"/>
+                      </w:rPr>
+                      <w:t xml:space="preserve">. </w:t>
+                    </w:r>
+                    <w:r>
+                      <w:rPr>
+                        <w:rFonts w:ascii="Tahoma" w:hAnsi="Tahoma" w:cs="Tahoma"/>
+                        <w:sz w:val="19"/>
+                        <w:szCs w:val="19"/>
+                      </w:rPr>
+                      <w:t>Received a grant from the Harvard University Center for the Environment; a</w:t>
+                    </w:r>
+                    <w:r>
+                      <w:rPr>
+                        <w:rFonts w:ascii="Tahoma" w:hAnsi="Tahoma" w:cs="Tahoma"/>
+                        <w:sz w:val="19"/>
+                        <w:szCs w:val="19"/>
+                      </w:rPr>
+                      <w:t>nalyzed</w:t>
+                    </w:r>
+                    <w:r>
+                      <w:rPr>
+                        <w:rFonts w:ascii="Tahoma" w:hAnsi="Tahoma" w:cs="Tahoma"/>
+                        <w:sz w:val="19"/>
+                        <w:szCs w:val="19"/>
+                      </w:rPr>
+                      <w:t xml:space="preserve"> a large data</w:t>
+                    </w:r>
+                    <w:r>
+                      <w:rPr>
+                        <w:rFonts w:ascii="Tahoma" w:hAnsi="Tahoma" w:cs="Tahoma"/>
+                        <w:sz w:val="19"/>
+                        <w:szCs w:val="19"/>
+                      </w:rPr>
+                      <w:t xml:space="preserve">set using Stata and </w:t>
+                    </w:r>
+                    <w:r>
+                      <w:rPr>
+                        <w:rFonts w:ascii="Tahoma" w:hAnsi="Tahoma" w:cs="Tahoma"/>
+                        <w:sz w:val="19"/>
+                        <w:szCs w:val="19"/>
+                      </w:rPr>
+                      <w:t>Python; produced interactive visualizations using JavaScript with D3.</w:t>
+                    </w:r>
+                  </w:p>
+                  <w:p>
+                    <w:pPr>
+                      <w:pStyle w:val="Heading2"/>
+                      <w:spacing w:before="0" w:after="26" w:line="240" w:lineRule="auto"/>
+                      <w:rPr>
+                        <w:rFonts w:ascii="Tahoma" w:hAnsi="Tahoma" w:cs="Tahoma"/>
+                        <w:sz w:val="19"/>
+                        <w:szCs w:val="19"/>
+                      </w:rPr>
+                    </w:pPr>
+                    <w:r>
+                      <w:rPr>
+                        <w:rFonts w:ascii="Tahoma" w:hAnsi="Tahoma" w:cs="Tahoma"/>
+                        <w:sz w:val="19"/>
+                        <w:szCs w:val="19"/>
+                      </w:rPr>
+                      <w:t>Tutor, admissions hero</w:t>
                     </w:r>
                   </w:p>
                   <w:p>
                     <w:pPr>
                       <w:pStyle w:val="ResumeText"/>
-                      <w:numPr>
-                        <w:ilvl w:val="0"/>
-                        <w:numId w:val="1"/>
-                      </w:numPr>
-                      <w:spacing w:before="0" w:after="34" w:line="240" w:lineRule="auto"/>
+                      <w:spacing w:before="0" w:after="26" w:line="240" w:lineRule="auto"/>
                       <w:ind w:right="0"/>
                       <w:rPr>
                         <w:rFonts w:ascii="Tahoma" w:hAnsi="Tahoma" w:cs="Tahoma"/>
@@ -652,252 +886,26 @@
                         <w:szCs w:val="19"/>
                       </w:rPr>
                     </w:pPr>
-                    <w:proofErr w:type="spellStart"/>
-                    <w:r>
-                      <w:rPr>
-                        <w:rFonts w:ascii="Tahoma" w:hAnsi="Tahoma" w:cs="Tahoma"/>
-                        <w:sz w:val="19"/>
-                        <w:szCs w:val="19"/>
-                      </w:rPr>
-                      <w:t>AgroMod</w:t>
-                    </w:r>
-                    <w:proofErr w:type="spellEnd"/>
-                    <w:r>
-                      <w:rPr>
-                        <w:rFonts w:ascii="Tahoma" w:hAnsi="Tahoma" w:cs="Tahoma"/>
-                        <w:sz w:val="19"/>
-                        <w:szCs w:val="19"/>
-                      </w:rPr>
-                      <w:t xml:space="preserve">, a Chrome </w:t>
-                    </w:r>
-                    <w:r>
-                      <w:rPr>
-                        <w:rFonts w:ascii="Tahoma" w:hAnsi="Tahoma" w:cs="Tahoma"/>
-                        <w:sz w:val="19"/>
-                        <w:szCs w:val="19"/>
-                      </w:rPr>
-                      <w:t xml:space="preserve">extension </w:t>
-                    </w:r>
-                    <w:r>
-                      <w:rPr>
-                        <w:rFonts w:ascii="Tahoma" w:hAnsi="Tahoma" w:cs="Tahoma"/>
-                        <w:sz w:val="19"/>
-                        <w:szCs w:val="19"/>
-                      </w:rPr>
-                      <w:t>to enhance the functionality and UX</w:t>
-                    </w:r>
-                    <w:r>
-                      <w:rPr>
-                        <w:rFonts w:ascii="Tahoma" w:hAnsi="Tahoma" w:cs="Tahoma"/>
-                        <w:sz w:val="19"/>
-                        <w:szCs w:val="19"/>
-                      </w:rPr>
-                      <w:t xml:space="preserve"> of the MMO game Agar.io</w:t>
+                    <w:r>
+                      <w:rPr>
+                        <w:rFonts w:ascii="Tahoma" w:hAnsi="Tahoma" w:cs="Tahoma"/>
+                        <w:sz w:val="19"/>
+                        <w:szCs w:val="19"/>
+                      </w:rPr>
+                      <w:t xml:space="preserve">July 2014 – </w:t>
+                    </w:r>
+                    <w:r>
+                      <w:rPr>
+                        <w:rFonts w:ascii="Tahoma" w:hAnsi="Tahoma" w:cs="Tahoma"/>
+                        <w:sz w:val="19"/>
+                        <w:szCs w:val="19"/>
+                      </w:rPr>
+                      <w:t>January 2015</w:t>
                     </w:r>
                   </w:p>
                   <w:p>
                     <w:pPr>
-                      <w:pStyle w:val="Heading2"/>
-                      <w:spacing w:before="0" w:after="34" w:line="240" w:lineRule="auto"/>
-                      <w:rPr>
-                        <w:rFonts w:ascii="Tahoma" w:hAnsi="Tahoma" w:cs="Tahoma"/>
-                        <w:sz w:val="19"/>
-                        <w:szCs w:val="19"/>
-                      </w:rPr>
-                    </w:pPr>
-                    <w:r>
-                      <w:rPr>
-                        <w:rFonts w:ascii="Tahoma" w:hAnsi="Tahoma" w:cs="Tahoma"/>
-                        <w:sz w:val="19"/>
-                        <w:szCs w:val="19"/>
-                      </w:rPr>
-                      <w:t>researcher, world bank and harvard university</w:t>
-                    </w:r>
-                  </w:p>
-                  <w:p>
-                    <w:pPr>
-                      <w:pStyle w:val="ResumeText"/>
-                      <w:spacing w:before="0" w:after="34" w:line="240" w:lineRule="auto"/>
-                      <w:ind w:right="0"/>
-                      <w:rPr>
-                        <w:rFonts w:ascii="Tahoma" w:hAnsi="Tahoma" w:cs="Tahoma"/>
-                        <w:sz w:val="19"/>
-                        <w:szCs w:val="19"/>
-                      </w:rPr>
-                    </w:pPr>
-                    <w:r>
-                      <w:rPr>
-                        <w:rFonts w:ascii="Tahoma" w:hAnsi="Tahoma" w:cs="Tahoma"/>
-                        <w:sz w:val="19"/>
-                        <w:szCs w:val="19"/>
-                      </w:rPr>
-                      <w:t>January 2015 – Present</w:t>
-                    </w:r>
-                  </w:p>
-                  <w:p>
-                    <w:pPr>
-                      <w:spacing w:before="0" w:after="34" w:line="240" w:lineRule="auto"/>
-                      <w:rPr>
-                        <w:rFonts w:ascii="Tahoma" w:hAnsi="Tahoma" w:cs="Tahoma"/>
-                        <w:sz w:val="19"/>
-                        <w:szCs w:val="19"/>
-                      </w:rPr>
-                    </w:pPr>
-                    <w:r>
-                      <w:rPr>
-                        <w:rFonts w:ascii="Tahoma" w:hAnsi="Tahoma" w:cs="Tahoma"/>
-                        <w:sz w:val="19"/>
-                        <w:szCs w:val="19"/>
-                      </w:rPr>
-                      <w:t>Co-authored a</w:t>
-                    </w:r>
-                    <w:r>
-                      <w:rPr>
-                        <w:rFonts w:ascii="Tahoma" w:hAnsi="Tahoma" w:cs="Tahoma"/>
-                        <w:sz w:val="19"/>
-                        <w:szCs w:val="19"/>
-                      </w:rPr>
-                      <w:t xml:space="preserve"> World Bank-commissioned e</w:t>
-                    </w:r>
-                    <w:r>
-                      <w:rPr>
-                        <w:rFonts w:ascii="Tahoma" w:hAnsi="Tahoma" w:cs="Tahoma"/>
-                        <w:sz w:val="19"/>
-                        <w:szCs w:val="19"/>
-                      </w:rPr>
-                      <w:t>conomic</w:t>
-                    </w:r>
-                    <w:r>
-                      <w:rPr>
-                        <w:rFonts w:ascii="Tahoma" w:hAnsi="Tahoma" w:cs="Tahoma"/>
-                        <w:sz w:val="19"/>
-                        <w:szCs w:val="19"/>
-                      </w:rPr>
-                      <w:t xml:space="preserve"> paper </w:t>
-                    </w:r>
-                    <w:r>
-                      <w:rPr>
-                        <w:rFonts w:ascii="Tahoma" w:hAnsi="Tahoma" w:cs="Tahoma"/>
-                        <w:sz w:val="19"/>
-                        <w:szCs w:val="19"/>
-                      </w:rPr>
-                      <w:t xml:space="preserve">examining </w:t>
-                    </w:r>
-                    <w:r>
-                      <w:rPr>
-                        <w:rFonts w:ascii="Tahoma" w:hAnsi="Tahoma" w:cs="Tahoma"/>
-                        <w:sz w:val="19"/>
-                        <w:szCs w:val="19"/>
-                      </w:rPr>
-                      <w:t xml:space="preserve">the </w:t>
-                    </w:r>
-                    <w:r>
-                      <w:rPr>
-                        <w:rFonts w:ascii="Tahoma" w:hAnsi="Tahoma" w:cs="Tahoma"/>
-                        <w:sz w:val="19"/>
-                        <w:szCs w:val="19"/>
-                      </w:rPr>
-                      <w:t>distributional impacts of climate change in developing countries, with a focus on extreme poverty</w:t>
-                    </w:r>
-                    <w:r>
-                      <w:rPr>
-                        <w:rFonts w:ascii="Tahoma" w:hAnsi="Tahoma" w:cs="Tahoma"/>
-                        <w:sz w:val="19"/>
-                        <w:szCs w:val="19"/>
-                      </w:rPr>
-                      <w:t xml:space="preserve">. </w:t>
-                    </w:r>
-                    <w:r>
-                      <w:rPr>
-                        <w:rFonts w:ascii="Tahoma" w:hAnsi="Tahoma" w:cs="Tahoma"/>
-                        <w:sz w:val="19"/>
-                        <w:szCs w:val="19"/>
-                      </w:rPr>
-                      <w:t>Received a grant from the Harvard University Center for the Environment; a</w:t>
-                    </w:r>
-                    <w:r>
-                      <w:rPr>
-                        <w:rFonts w:ascii="Tahoma" w:hAnsi="Tahoma" w:cs="Tahoma"/>
-                        <w:sz w:val="19"/>
-                        <w:szCs w:val="19"/>
-                      </w:rPr>
-                      <w:t>nalyzed</w:t>
-                    </w:r>
-                    <w:r>
-                      <w:rPr>
-                        <w:rFonts w:ascii="Tahoma" w:hAnsi="Tahoma" w:cs="Tahoma"/>
-                        <w:sz w:val="19"/>
-                        <w:szCs w:val="19"/>
-                      </w:rPr>
-                      <w:t xml:space="preserve"> a large data</w:t>
-                    </w:r>
-                    <w:r>
-                      <w:rPr>
-                        <w:rFonts w:ascii="Tahoma" w:hAnsi="Tahoma" w:cs="Tahoma"/>
-                        <w:sz w:val="19"/>
-                        <w:szCs w:val="19"/>
-                      </w:rPr>
-                      <w:t xml:space="preserve">set using Stata and </w:t>
-                    </w:r>
-                    <w:r>
-                      <w:rPr>
-                        <w:rFonts w:ascii="Tahoma" w:hAnsi="Tahoma" w:cs="Tahoma"/>
-                        <w:sz w:val="19"/>
-                        <w:szCs w:val="19"/>
-                      </w:rPr>
-                      <w:t>Python; produced interactive visualizations using JavaScript with D3.</w:t>
-                    </w:r>
-                  </w:p>
-                  <w:p>
-                    <w:pPr>
-                      <w:pStyle w:val="Heading2"/>
-                      <w:spacing w:before="0" w:after="34" w:line="240" w:lineRule="auto"/>
-                      <w:rPr>
-                        <w:rFonts w:ascii="Tahoma" w:hAnsi="Tahoma" w:cs="Tahoma"/>
-                        <w:sz w:val="19"/>
-                        <w:szCs w:val="19"/>
-                      </w:rPr>
-                    </w:pPr>
-                    <w:r>
-                      <w:rPr>
-                        <w:rFonts w:ascii="Tahoma" w:hAnsi="Tahoma" w:cs="Tahoma"/>
-                        <w:sz w:val="19"/>
-                        <w:szCs w:val="19"/>
-                      </w:rPr>
-                      <w:t>Tutor, admissions hero</w:t>
-                    </w:r>
-                  </w:p>
-                  <w:p>
-                    <w:pPr>
-                      <w:pStyle w:val="ResumeText"/>
-                      <w:spacing w:before="0" w:after="34" w:line="240" w:lineRule="auto"/>
-                      <w:ind w:right="0"/>
-                      <w:rPr>
-                        <w:rFonts w:ascii="Tahoma" w:hAnsi="Tahoma" w:cs="Tahoma"/>
-                        <w:sz w:val="19"/>
-                        <w:szCs w:val="19"/>
-                      </w:rPr>
-                    </w:pPr>
-                    <w:r>
-                      <w:rPr>
-                        <w:rFonts w:ascii="Tahoma" w:hAnsi="Tahoma" w:cs="Tahoma"/>
-                        <w:sz w:val="19"/>
-                        <w:szCs w:val="19"/>
-                      </w:rPr>
-                      <w:t xml:space="preserve">July 2014 – </w:t>
-                    </w:r>
-                    <w:r>
-                      <w:rPr>
-                        <w:rFonts w:ascii="Tahoma" w:hAnsi="Tahoma" w:cs="Tahoma"/>
-                        <w:sz w:val="19"/>
-                        <w:szCs w:val="19"/>
-                      </w:rPr>
-                      <w:t>January 2015</w:t>
-                    </w:r>
-                  </w:p>
-                  <w:p>
-                    <w:pPr>
-                      <w:spacing w:before="0" w:after="34" w:line="240" w:lineRule="auto"/>
+                      <w:spacing w:before="0" w:after="26" w:line="240" w:lineRule="auto"/>
                       <w:rPr>
                         <w:rFonts w:ascii="Tahoma" w:hAnsi="Tahoma" w:cs="Tahoma"/>
                         <w:sz w:val="19"/>
@@ -939,7 +947,7 @@
                   <w:p>
                     <w:pPr>
                       <w:pStyle w:val="Heading2"/>
-                      <w:spacing w:before="0" w:after="34" w:line="240" w:lineRule="auto"/>
+                      <w:spacing w:before="0" w:after="26" w:line="240" w:lineRule="auto"/>
                       <w:rPr>
                         <w:rFonts w:ascii="Tahoma" w:hAnsi="Tahoma" w:cs="Tahoma"/>
                         <w:sz w:val="19"/>
@@ -958,7 +966,7 @@
                   <w:p>
                     <w:pPr>
                       <w:pStyle w:val="ResumeText"/>
-                      <w:spacing w:before="0" w:after="34" w:line="240" w:lineRule="auto"/>
+                      <w:spacing w:before="0" w:after="26" w:line="240" w:lineRule="auto"/>
                       <w:ind w:right="0"/>
                       <w:rPr>
                         <w:rFonts w:ascii="Tahoma" w:hAnsi="Tahoma" w:cs="Tahoma"/>
@@ -1001,7 +1009,7 @@
                   <w:p>
                     <w:pPr>
                       <w:pStyle w:val="Heading2"/>
-                      <w:spacing w:before="0" w:after="34" w:line="240" w:lineRule="auto"/>
+                      <w:spacing w:before="0" w:after="26" w:line="240" w:lineRule="auto"/>
                       <w:rPr>
                         <w:rFonts w:ascii="Tahoma" w:hAnsi="Tahoma" w:cs="Tahoma"/>
                         <w:sz w:val="19"/>
@@ -1020,7 +1028,7 @@
                   <w:p>
                     <w:pPr>
                       <w:pStyle w:val="ResumeText"/>
-                      <w:spacing w:before="0" w:after="34" w:line="240" w:lineRule="auto"/>
+                      <w:spacing w:before="0" w:after="26" w:line="240" w:lineRule="auto"/>
                       <w:ind w:right="0"/>
                       <w:rPr>
                         <w:rFonts w:ascii="Tahoma" w:hAnsi="Tahoma" w:cs="Tahoma"/>
@@ -1039,7 +1047,7 @@
                   </w:p>
                   <w:p>
                     <w:pPr>
-                      <w:spacing w:before="0" w:after="34" w:line="240" w:lineRule="auto"/>
+                      <w:spacing w:before="0" w:after="26" w:line="240" w:lineRule="auto"/>
                       <w:rPr>
                         <w:rFonts w:ascii="Tahoma" w:hAnsi="Tahoma" w:cs="Tahoma"/>
                         <w:sz w:val="19"/>
@@ -1149,7 +1157,7 @@
           <w:p>
             <w:pPr>
               <w:pStyle w:val="Heading1"/>
-              <w:spacing w:before="0" w:after="34" w:line="240" w:lineRule="auto"/>
+              <w:spacing w:before="0" w:after="26" w:line="240" w:lineRule="auto"/>
               <w:rPr>
                 <w:rFonts w:ascii="Tahoma" w:hAnsi="Tahoma" w:cs="Tahoma"/>
                 <w:sz w:val="19"/>
@@ -1172,7 +1180,7 @@
           </w:tcPr>
           <w:p>
             <w:pPr>
-              <w:spacing w:before="0" w:after="34" w:line="240" w:lineRule="auto"/>
+              <w:spacing w:before="0" w:after="26" w:line="240" w:lineRule="auto"/>
               <w:rPr>
                 <w:rFonts w:ascii="Tahoma" w:hAnsi="Tahoma" w:cs="Tahoma"/>
                 <w:sz w:val="19"/>
@@ -1229,7 +1237,7 @@
                   <w:p>
                     <w:pPr>
                       <w:pStyle w:val="Heading2"/>
-                      <w:spacing w:before="0" w:after="34" w:line="240" w:lineRule="auto"/>
+                      <w:spacing w:before="0" w:after="26" w:line="240" w:lineRule="auto"/>
                       <w:rPr>
                         <w:rFonts w:ascii="Tahoma" w:hAnsi="Tahoma" w:cs="Tahoma"/>
                         <w:sz w:val="19"/>
@@ -1256,7 +1264,7 @@
                   <w:p>
                     <w:pPr>
                       <w:pStyle w:val="Heading2"/>
-                      <w:spacing w:before="0" w:after="34" w:line="240" w:lineRule="auto"/>
+                      <w:spacing w:before="0" w:after="26" w:line="240" w:lineRule="auto"/>
                       <w:rPr>
                         <w:rFonts w:ascii="Tahoma" w:hAnsi="Tahoma" w:cs="Tahoma"/>
                         <w:sz w:val="19"/>
@@ -1269,7 +1277,17 @@
                         <w:sz w:val="19"/>
                         <w:szCs w:val="19"/>
                       </w:rPr>
-                      <w:t>a.b.</w:t>
+                      <w:t>a.</w:t>
+                    </w:r>
+                    <w:bookmarkStart w:id="0" w:name="_GoBack"/>
+                    <w:bookmarkEnd w:id="0"/>
+                    <w:r>
+                      <w:rPr>
+                        <w:rFonts w:ascii="Tahoma" w:hAnsi="Tahoma" w:cs="Tahoma"/>
+                        <w:sz w:val="19"/>
+                        <w:szCs w:val="19"/>
+                      </w:rPr>
+                      <w:t>b.</w:t>
                     </w:r>
                     <w:r>
                       <w:rPr>
@@ -1322,7 +1340,7 @@
                   </w:p>
                   <w:p>
                     <w:pPr>
-                      <w:spacing w:before="0" w:after="34" w:line="240" w:lineRule="auto"/>
+                      <w:spacing w:before="0" w:after="26" w:line="240" w:lineRule="auto"/>
                       <w:rPr>
                         <w:rFonts w:ascii="Tahoma" w:hAnsi="Tahoma" w:cs="Tahoma"/>
                         <w:sz w:val="19"/>
@@ -1335,17 +1353,7 @@
                         <w:sz w:val="19"/>
                         <w:szCs w:val="19"/>
                       </w:rPr>
-                      <w:t>August 2013 – M</w:t>
-                    </w:r>
-                    <w:bookmarkStart w:id="0" w:name="_GoBack"/>
-                    <w:bookmarkEnd w:id="0"/>
-                    <w:r>
-                      <w:rPr>
-                        <w:rFonts w:ascii="Tahoma" w:hAnsi="Tahoma" w:cs="Tahoma"/>
-                        <w:sz w:val="19"/>
-                        <w:szCs w:val="19"/>
-                      </w:rPr>
-                      <w:t>ay 2017</w:t>
+                      <w:t>August 2013 – May 2017</w:t>
                     </w:r>
                   </w:p>
                   <w:p>
@@ -1355,7 +1363,7 @@
                         <w:ilvl w:val="0"/>
                         <w:numId w:val="2"/>
                       </w:numPr>
-                      <w:spacing w:before="0" w:after="34" w:line="240" w:lineRule="auto"/>
+                      <w:spacing w:before="0" w:after="26" w:line="240" w:lineRule="auto"/>
                       <w:rPr>
                         <w:rFonts w:ascii="Tahoma" w:hAnsi="Tahoma" w:cs="Tahoma"/>
                         <w:sz w:val="19"/>
@@ -1378,7 +1386,7 @@
                         <w:ilvl w:val="0"/>
                         <w:numId w:val="2"/>
                       </w:numPr>
-                      <w:spacing w:before="0" w:after="34" w:line="240" w:lineRule="auto"/>
+                      <w:spacing w:before="0" w:after="26" w:line="240" w:lineRule="auto"/>
                       <w:rPr>
                         <w:rFonts w:ascii="Tahoma" w:hAnsi="Tahoma" w:cs="Tahoma"/>
                         <w:sz w:val="19"/>
@@ -1449,7 +1457,7 @@
                         <w:ilvl w:val="0"/>
                         <w:numId w:val="2"/>
                       </w:numPr>
-                      <w:spacing w:before="0" w:after="34" w:line="240" w:lineRule="auto"/>
+                      <w:spacing w:before="0" w:after="26" w:line="240" w:lineRule="auto"/>
                       <w:rPr>
                         <w:rFonts w:ascii="Tahoma" w:hAnsi="Tahoma" w:cs="Tahoma"/>
                         <w:sz w:val="19"/>
@@ -1472,7 +1480,7 @@
                         <w:ilvl w:val="0"/>
                         <w:numId w:val="2"/>
                       </w:numPr>
-                      <w:spacing w:before="0" w:after="34" w:line="240" w:lineRule="auto"/>
+                      <w:spacing w:before="0" w:after="26" w:line="240" w:lineRule="auto"/>
                       <w:rPr>
                         <w:rFonts w:ascii="Tahoma" w:hAnsi="Tahoma" w:cs="Tahoma"/>
                         <w:sz w:val="19"/>
@@ -1513,7 +1521,7 @@
                   <w:p>
                     <w:pPr>
                       <w:pStyle w:val="Heading2"/>
-                      <w:spacing w:before="0" w:after="34" w:line="240" w:lineRule="auto"/>
+                      <w:spacing w:before="0" w:after="26" w:line="240" w:lineRule="auto"/>
                       <w:rPr>
                         <w:rFonts w:ascii="Tahoma" w:hAnsi="Tahoma" w:cs="Tahoma"/>
                         <w:sz w:val="19"/>
@@ -1532,7 +1540,7 @@
                   <w:p>
                     <w:pPr>
                       <w:pStyle w:val="Heading2"/>
-                      <w:spacing w:before="0" w:after="34" w:line="240" w:lineRule="auto"/>
+                      <w:spacing w:before="0" w:after="26" w:line="240" w:lineRule="auto"/>
                       <w:rPr>
                         <w:rFonts w:ascii="Tahoma" w:hAnsi="Tahoma" w:cs="Tahoma"/>
                         <w:sz w:val="19"/>
@@ -1550,7 +1558,7 @@
                   </w:p>
                   <w:p>
                     <w:pPr>
-                      <w:spacing w:before="0" w:after="34" w:line="240" w:lineRule="auto"/>
+                      <w:spacing w:before="0" w:after="26" w:line="240" w:lineRule="auto"/>
                       <w:rPr>
                         <w:rFonts w:ascii="Tahoma" w:hAnsi="Tahoma" w:cs="Tahoma"/>
                         <w:sz w:val="19"/>
@@ -1568,7 +1576,7 @@
                   </w:p>
                   <w:p>
                     <w:pPr>
-                      <w:spacing w:before="0" w:after="34" w:line="240" w:lineRule="auto"/>
+                      <w:spacing w:before="0" w:after="26" w:line="240" w:lineRule="auto"/>
                       <w:rPr>
                         <w:rFonts w:ascii="Tahoma" w:hAnsi="Tahoma" w:cs="Tahoma"/>
                         <w:sz w:val="19"/>
@@ -1670,7 +1678,7 @@
           <w:p>
             <w:pPr>
               <w:pStyle w:val="Heading1"/>
-              <w:spacing w:before="0" w:after="34" w:line="240" w:lineRule="auto"/>
+              <w:spacing w:before="0" w:after="26" w:line="240" w:lineRule="auto"/>
               <w:rPr>
                 <w:rFonts w:ascii="Tahoma" w:hAnsi="Tahoma" w:cs="Tahoma"/>
                 <w:sz w:val="19"/>
@@ -1701,7 +1709,7 @@
           </w:tcPr>
           <w:p>
             <w:pPr>
-              <w:spacing w:before="0" w:after="34" w:line="240" w:lineRule="auto"/>
+              <w:spacing w:before="0" w:after="26" w:line="240" w:lineRule="auto"/>
               <w:rPr>
                 <w:rFonts w:ascii="Tahoma" w:hAnsi="Tahoma" w:cs="Tahoma"/>
                 <w:sz w:val="19"/>
@@ -1716,7 +1724,7 @@
           </w:tcPr>
           <w:p>
             <w:pPr>
-              <w:spacing w:before="0" w:after="34" w:line="240" w:lineRule="auto"/>
+              <w:spacing w:before="0" w:after="26" w:line="240" w:lineRule="auto"/>
               <w:rPr>
                 <w:rFonts w:ascii="Tahoma" w:hAnsi="Tahoma" w:cs="Tahoma"/>
                 <w:sz w:val="19"/>
@@ -1837,7 +1845,7 @@
           </w:p>
           <w:p>
             <w:pPr>
-              <w:spacing w:before="0" w:after="34" w:line="240" w:lineRule="auto"/>
+              <w:spacing w:before="0" w:after="26" w:line="240" w:lineRule="auto"/>
               <w:rPr>
                 <w:rFonts w:ascii="Tahoma" w:hAnsi="Tahoma" w:cs="Tahoma"/>
                 <w:sz w:val="19"/>
@@ -1864,7 +1872,7 @@
           </w:p>
           <w:p>
             <w:pPr>
-              <w:spacing w:before="0" w:after="34" w:line="240" w:lineRule="auto"/>
+              <w:spacing w:before="0" w:after="26" w:line="240" w:lineRule="auto"/>
               <w:rPr>
                 <w:rFonts w:ascii="Tahoma" w:hAnsi="Tahoma" w:cs="Tahoma"/>
                 <w:sz w:val="19"/>
@@ -1891,7 +1899,7 @@
           </w:p>
           <w:p>
             <w:pPr>
-              <w:spacing w:before="0" w:after="34" w:line="240" w:lineRule="auto"/>
+              <w:spacing w:before="0" w:after="26" w:line="240" w:lineRule="auto"/>
               <w:rPr>
                 <w:rFonts w:ascii="Tahoma" w:hAnsi="Tahoma" w:cs="Tahoma"/>
                 <w:sz w:val="19"/>
@@ -1918,7 +1926,7 @@
           </w:p>
           <w:p>
             <w:pPr>
-              <w:spacing w:before="0" w:after="34" w:line="240" w:lineRule="auto"/>
+              <w:spacing w:before="0" w:after="26" w:line="240" w:lineRule="auto"/>
               <w:rPr>
                 <w:rFonts w:ascii="Tahoma" w:hAnsi="Tahoma" w:cs="Tahoma"/>
                 <w:sz w:val="19"/>
@@ -1988,7 +1996,7 @@
           </w:p>
           <w:p>
             <w:pPr>
-              <w:spacing w:before="0" w:after="34" w:line="240" w:lineRule="auto"/>
+              <w:spacing w:before="0" w:after="26" w:line="240" w:lineRule="auto"/>
               <w:rPr>
                 <w:rFonts w:ascii="Tahoma" w:hAnsi="Tahoma" w:cs="Tahoma"/>
                 <w:sz w:val="19"/>
@@ -2026,7 +2034,7 @@
           <w:p>
             <w:pPr>
               <w:pStyle w:val="Heading1"/>
-              <w:spacing w:before="0" w:after="34" w:line="240" w:lineRule="auto"/>
+              <w:spacing w:before="0" w:after="26" w:line="240" w:lineRule="auto"/>
               <w:rPr>
                 <w:rFonts w:ascii="Tahoma" w:hAnsi="Tahoma" w:cs="Tahoma"/>
                 <w:sz w:val="19"/>
@@ -2049,7 +2057,7 @@
           </w:tcPr>
           <w:p>
             <w:pPr>
-              <w:spacing w:before="0" w:after="34" w:line="240" w:lineRule="auto"/>
+              <w:spacing w:before="0" w:after="26" w:line="240" w:lineRule="auto"/>
               <w:rPr>
                 <w:rFonts w:ascii="Tahoma" w:hAnsi="Tahoma" w:cs="Tahoma"/>
                 <w:sz w:val="19"/>
@@ -2065,7 +2073,7 @@
           <w:p>
             <w:pPr>
               <w:pStyle w:val="Heading2"/>
-              <w:spacing w:before="0" w:after="34" w:line="240" w:lineRule="auto"/>
+              <w:spacing w:before="0" w:after="26" w:line="240" w:lineRule="auto"/>
               <w:rPr>
                 <w:rFonts w:ascii="Tahoma" w:hAnsi="Tahoma" w:cs="Tahoma"/>
                 <w:sz w:val="19"/>
@@ -2094,7 +2102,7 @@
         <w:tabs>
           <w:tab w:val="left" w:pos="1833"/>
         </w:tabs>
-        <w:spacing w:before="0" w:after="34" w:line="240" w:lineRule="auto"/>
+        <w:spacing w:before="0" w:after="26" w:line="240" w:lineRule="auto"/>
         <w:rPr>
           <w:rFonts w:ascii="Tahoma" w:hAnsi="Tahoma" w:cs="Tahoma"/>
           <w:color w:val="auto"/>
@@ -2328,7 +2336,7 @@
         <w:rFonts w:ascii="Symbol" w:hAnsi="Symbol" w:hint="default"/>
       </w:rPr>
     </w:lvl>
-    <w:lvl w:ilvl="1" w:tplc="04090003" w:tentative="1">
+    <w:lvl w:ilvl="1" w:tplc="04090003">
       <w:start w:val="1"/>
       <w:numFmt w:val="bullet"/>
       <w:lvlText w:val="o"/>
@@ -3847,6 +3855,7 @@
     <w:rsid w:val="00111A51"/>
     <w:rsid w:val="001B1EC4"/>
     <w:rsid w:val="0022667B"/>
+    <w:rsid w:val="00282CF9"/>
     <w:rsid w:val="002F6945"/>
     <w:rsid w:val="00322545"/>
     <w:rsid w:val="003F6B6E"/>
@@ -3860,6 +3869,7 @@
     <w:rsid w:val="00B42480"/>
     <w:rsid w:val="00B5287C"/>
     <w:rsid w:val="00B81749"/>
+    <w:rsid w:val="00B922D2"/>
     <w:rsid w:val="00BD4D0B"/>
     <w:rsid w:val="00DB1E29"/>
     <w:rsid w:val="00F72C64"/>
@@ -4820,7 +4830,7 @@
 </file>
 
 <file path=customXml/itemProps4.xml><?xml version="1.0" encoding="utf-8"?>
-<ds:datastoreItem xmlns:ds="http://schemas.openxmlformats.org/officeDocument/2006/customXml" ds:itemID="{8FC241CB-1DE6-4264-81D6-841C7558B568}">
+<ds:datastoreItem xmlns:ds="http://schemas.openxmlformats.org/officeDocument/2006/customXml" ds:itemID="{231D6FF0-2440-4B7C-9319-1DACAC5AD343}">
   <ds:schemaRefs>
     <ds:schemaRef ds:uri="http://schemas.openxmlformats.org/officeDocument/2006/bibliography"/>
   </ds:schemaRefs>

</xml_diff>

<commit_message>
added interactivity to Sticky
</commit_message>
<xml_diff>
--- a/sandhoefner-resume.docx
+++ b/sandhoefner-resume.docx
@@ -5,7 +5,7 @@
     <w:p>
       <w:pPr>
         <w:pStyle w:val="ContactInfo"/>
-        <w:spacing w:before="0" w:after="26"/>
+        <w:spacing w:before="0" w:after="20"/>
         <w:ind w:firstLine="720"/>
         <w:rPr>
           <w:rFonts w:ascii="Tahoma" w:hAnsi="Tahoma" w:cs="Tahoma"/>
@@ -63,7 +63,7 @@
         <w:p>
           <w:pPr>
             <w:pStyle w:val="ContactInfo"/>
-            <w:spacing w:before="0" w:after="26"/>
+            <w:spacing w:before="0" w:after="20"/>
             <w:rPr>
               <w:rFonts w:ascii="Tahoma" w:hAnsi="Tahoma" w:cs="Tahoma"/>
               <w:sz w:val="19"/>
@@ -84,7 +84,7 @@
     <w:p>
       <w:pPr>
         <w:pStyle w:val="ContactInfo"/>
-        <w:spacing w:before="0" w:after="26"/>
+        <w:spacing w:before="0" w:after="20"/>
         <w:rPr>
           <w:rFonts w:ascii="Tahoma" w:hAnsi="Tahoma" w:cs="Tahoma"/>
           <w:sz w:val="19"/>
@@ -147,7 +147,7 @@
         <w:p>
           <w:pPr>
             <w:pStyle w:val="ContactInfo"/>
-            <w:spacing w:before="0" w:after="26"/>
+            <w:spacing w:before="0" w:after="20"/>
             <w:rPr>
               <w:rStyle w:val="Emphasis"/>
               <w:rFonts w:ascii="Tahoma" w:hAnsi="Tahoma" w:cs="Tahoma"/>
@@ -172,7 +172,7 @@
     <w:p>
       <w:pPr>
         <w:pStyle w:val="Name"/>
-        <w:spacing w:before="0" w:after="26" w:line="240" w:lineRule="auto"/>
+        <w:spacing w:before="0" w:after="20" w:line="240" w:lineRule="auto"/>
         <w:rPr>
           <w:rFonts w:ascii="Tahoma" w:hAnsi="Tahoma" w:cs="Tahoma"/>
           <w:sz w:val="38"/>
@@ -216,9 +216,9 @@
         <w:tblDescription w:val="Resume"/>
       </w:tblPr>
       <w:tblGrid>
-        <w:gridCol w:w="1938"/>
-        <w:gridCol w:w="494"/>
-        <w:gridCol w:w="8368"/>
+        <w:gridCol w:w="1800"/>
+        <w:gridCol w:w="450"/>
+        <w:gridCol w:w="8550"/>
       </w:tblGrid>
       <w:tr>
         <w:trPr>
@@ -226,12 +226,12 @@
         </w:trPr>
         <w:tc>
           <w:tcPr>
-            <w:tcW w:w="1938" w:type="dxa"/>
+            <w:tcW w:w="1800" w:type="dxa"/>
           </w:tcPr>
           <w:p>
             <w:pPr>
               <w:pStyle w:val="Heading1"/>
-              <w:spacing w:before="0" w:after="26" w:line="240" w:lineRule="auto"/>
+              <w:spacing w:before="0" w:after="20" w:line="240" w:lineRule="auto"/>
               <w:rPr>
                 <w:rFonts w:ascii="Tahoma" w:hAnsi="Tahoma" w:cs="Tahoma"/>
                 <w:sz w:val="19"/>
@@ -258,11 +258,11 @@
         </w:tc>
         <w:tc>
           <w:tcPr>
-            <w:tcW w:w="494" w:type="dxa"/>
+            <w:tcW w:w="450" w:type="dxa"/>
           </w:tcPr>
           <w:p>
             <w:pPr>
-              <w:spacing w:before="0" w:after="26" w:line="240" w:lineRule="auto"/>
+              <w:spacing w:before="0" w:after="20" w:line="240" w:lineRule="auto"/>
               <w:rPr>
                 <w:rFonts w:ascii="Tahoma" w:hAnsi="Tahoma" w:cs="Tahoma"/>
                 <w:sz w:val="19"/>
@@ -273,7 +273,7 @@
         </w:tc>
         <w:tc>
           <w:tcPr>
-            <w:tcW w:w="8368" w:type="dxa"/>
+            <w:tcW w:w="8550" w:type="dxa"/>
           </w:tcPr>
           <w:sdt>
             <w:sdtPr>
@@ -317,7 +317,7 @@
                   <w:p>
                     <w:pPr>
                       <w:pStyle w:val="Heading2"/>
-                      <w:spacing w:before="0" w:after="26" w:line="240" w:lineRule="auto"/>
+                      <w:spacing w:before="0" w:after="20" w:line="240" w:lineRule="auto"/>
                       <w:rPr>
                         <w:rFonts w:ascii="Tahoma" w:hAnsi="Tahoma" w:cs="Tahoma"/>
                         <w:sz w:val="19"/>
@@ -335,7 +335,7 @@
                   </w:p>
                   <w:p>
                     <w:pPr>
-                      <w:spacing w:before="0" w:after="26" w:line="240" w:lineRule="auto"/>
+                      <w:spacing w:before="0" w:after="20" w:line="240" w:lineRule="auto"/>
                       <w:rPr>
                         <w:rFonts w:ascii="Tahoma" w:hAnsi="Tahoma" w:cs="Tahoma"/>
                         <w:sz w:val="19"/>
@@ -354,7 +354,7 @@
                   <w:p>
                     <w:pPr>
                       <w:pStyle w:val="ResumeText"/>
-                      <w:spacing w:before="0" w:after="26" w:line="240" w:lineRule="auto"/>
+                      <w:spacing w:before="0" w:after="20" w:line="240" w:lineRule="auto"/>
                       <w:ind w:right="0"/>
                       <w:rPr>
                         <w:rFonts w:ascii="Tahoma" w:hAnsi="Tahoma" w:cs="Tahoma"/>
@@ -437,7 +437,7 @@
                         <w:ilvl w:val="0"/>
                         <w:numId w:val="1"/>
                       </w:numPr>
-                      <w:spacing w:before="0" w:after="26" w:line="240" w:lineRule="auto"/>
+                      <w:spacing w:before="0" w:after="20" w:line="240" w:lineRule="auto"/>
                       <w:ind w:right="0"/>
                       <w:rPr>
                         <w:rFonts w:ascii="Tahoma" w:hAnsi="Tahoma" w:cs="Tahoma"/>
@@ -452,6 +452,107 @@
                         <w:sz w:val="19"/>
                         <w:szCs w:val="19"/>
                       </w:rPr>
+                      <w:t>CustomCatan</w:t>
+                    </w:r>
+                    <w:proofErr w:type="spellEnd"/>
+                    <w:r>
+                      <w:rPr>
+                        <w:rFonts w:ascii="Tahoma" w:hAnsi="Tahoma" w:cs="Tahoma"/>
+                        <w:sz w:val="19"/>
+                        <w:szCs w:val="19"/>
+                      </w:rPr>
+                      <w:t xml:space="preserve"> -</w:t>
+                    </w:r>
+                    <w:r>
+                      <w:rPr>
+                        <w:rFonts w:ascii="Tahoma" w:hAnsi="Tahoma" w:cs="Tahoma"/>
+                        <w:sz w:val="19"/>
+                        <w:szCs w:val="19"/>
+                      </w:rPr>
+                      <w:t xml:space="preserve"> a </w:t>
+                    </w:r>
+                    <w:r>
+                      <w:rPr>
+                        <w:rFonts w:ascii="Tahoma" w:hAnsi="Tahoma" w:cs="Tahoma"/>
+                        <w:sz w:val="19"/>
+                        <w:szCs w:val="19"/>
+                      </w:rPr>
+                      <w:t xml:space="preserve">web-based </w:t>
+                    </w:r>
+                    <w:r>
+                      <w:rPr>
+                        <w:rFonts w:ascii="Tahoma" w:hAnsi="Tahoma" w:cs="Tahoma"/>
+                        <w:sz w:val="19"/>
+                        <w:szCs w:val="19"/>
+                      </w:rPr>
+                      <w:t xml:space="preserve">board layout optimizer for the </w:t>
+                    </w:r>
+                    <w:r>
+                      <w:rPr>
+                        <w:rFonts w:ascii="Tahoma" w:hAnsi="Tahoma" w:cs="Tahoma"/>
+                        <w:sz w:val="19"/>
+                        <w:szCs w:val="19"/>
+                      </w:rPr>
+                      <w:t xml:space="preserve">popular </w:t>
+                    </w:r>
+                    <w:r>
+                      <w:rPr>
+                        <w:rFonts w:ascii="Tahoma" w:hAnsi="Tahoma" w:cs="Tahoma"/>
+                        <w:sz w:val="19"/>
+                        <w:szCs w:val="19"/>
+                      </w:rPr>
+                      <w:t xml:space="preserve">game </w:t>
+                    </w:r>
+                    <w:r>
+                      <w:rPr>
+                        <w:rFonts w:ascii="Tahoma" w:hAnsi="Tahoma" w:cs="Tahoma"/>
+                        <w:i/>
+                        <w:sz w:val="19"/>
+                        <w:szCs w:val="19"/>
+                      </w:rPr>
+                      <w:t xml:space="preserve">The </w:t>
+                    </w:r>
+                    <w:r>
+                      <w:rPr>
+                        <w:rFonts w:ascii="Tahoma" w:hAnsi="Tahoma" w:cs="Tahoma"/>
+                        <w:i/>
+                        <w:sz w:val="19"/>
+                        <w:szCs w:val="19"/>
+                      </w:rPr>
+                      <w:t xml:space="preserve">Settlers of </w:t>
+                    </w:r>
+                    <w:proofErr w:type="spellStart"/>
+                    <w:r>
+                      <w:rPr>
+                        <w:rFonts w:ascii="Tahoma" w:hAnsi="Tahoma" w:cs="Tahoma"/>
+                        <w:i/>
+                        <w:sz w:val="19"/>
+                        <w:szCs w:val="19"/>
+                      </w:rPr>
+                      <w:t>Catan</w:t>
+                    </w:r>
+                  </w:p>
+                  <w:p>
+                    <w:pPr>
+                      <w:pStyle w:val="ResumeText"/>
+                      <w:numPr>
+                        <w:ilvl w:val="0"/>
+                        <w:numId w:val="1"/>
+                      </w:numPr>
+                      <w:spacing w:before="0" w:after="20" w:line="240" w:lineRule="auto"/>
+                      <w:ind w:right="0"/>
+                      <w:rPr>
+                        <w:rFonts w:ascii="Tahoma" w:hAnsi="Tahoma" w:cs="Tahoma"/>
+                        <w:sz w:val="19"/>
+                        <w:szCs w:val="19"/>
+                      </w:rPr>
+                    </w:pPr>
+                    <w:r>
+                      <w:rPr>
+                        <w:rFonts w:ascii="Tahoma" w:hAnsi="Tahoma" w:cs="Tahoma"/>
+                        <w:sz w:val="19"/>
+                        <w:szCs w:val="19"/>
+                      </w:rPr>
                       <w:t>AgroMod</w:t>
                     </w:r>
                     <w:proofErr w:type="spellEnd"/>
@@ -461,7 +562,15 @@
                         <w:sz w:val="19"/>
                         <w:szCs w:val="19"/>
                       </w:rPr>
-                      <w:t>, a Chrome extension to enhance the functionality and UX</w:t>
+                      <w:t xml:space="preserve"> -</w:t>
+                    </w:r>
+                    <w:r>
+                      <w:rPr>
+                        <w:rFonts w:ascii="Tahoma" w:hAnsi="Tahoma" w:cs="Tahoma"/>
+                        <w:sz w:val="19"/>
+                        <w:szCs w:val="19"/>
+                      </w:rPr>
+                      <w:t xml:space="preserve"> a Chrome extension to enhance the functionality and UX</w:t>
                     </w:r>
                     <w:r>
                       <w:rPr>
@@ -479,7 +588,7 @@
                         <w:ilvl w:val="1"/>
                         <w:numId w:val="1"/>
                       </w:numPr>
-                      <w:spacing w:before="0" w:after="26" w:line="240" w:lineRule="auto"/>
+                      <w:spacing w:before="0" w:after="20" w:line="240" w:lineRule="auto"/>
                       <w:ind w:right="0"/>
                       <w:rPr>
                         <w:rFonts w:ascii="Tahoma" w:hAnsi="Tahoma" w:cs="Tahoma"/>
@@ -493,7 +602,7 @@
                         <w:sz w:val="19"/>
                         <w:szCs w:val="19"/>
                       </w:rPr>
-                      <w:t>4/5 stars and over 1,000 users in the Chrome web store</w:t>
+                      <w:t>Over 3,000 users in the Chrome web store</w:t>
                     </w:r>
                   </w:p>
                   <w:p>
@@ -503,7 +612,7 @@
                         <w:ilvl w:val="0"/>
                         <w:numId w:val="1"/>
                       </w:numPr>
-                      <w:spacing w:before="0" w:after="26" w:line="240" w:lineRule="auto"/>
+                      <w:spacing w:before="0" w:after="20" w:line="240" w:lineRule="auto"/>
                       <w:ind w:right="0"/>
                       <w:rPr>
                         <w:rFonts w:ascii="Tahoma" w:hAnsi="Tahoma" w:cs="Tahoma"/>
@@ -517,47 +626,7 @@
                         <w:sz w:val="19"/>
                         <w:szCs w:val="19"/>
                       </w:rPr>
-                      <w:t>A Connect Four AI game,</w:t>
-                    </w:r>
-                    <w:r>
-                      <w:rPr>
-                        <w:rFonts w:ascii="Tahoma" w:hAnsi="Tahoma" w:cs="Tahoma"/>
-                        <w:sz w:val="19"/>
-                        <w:szCs w:val="19"/>
-                      </w:rPr>
-                      <w:t xml:space="preserve"> implemente</w:t>
-                    </w:r>
-                    <w:r>
-                      <w:rPr>
-                        <w:rFonts w:ascii="Tahoma" w:hAnsi="Tahoma" w:cs="Tahoma"/>
-                        <w:sz w:val="19"/>
-                        <w:szCs w:val="19"/>
-                      </w:rPr>
-                      <w:t>d using a</w:t>
-                    </w:r>
-                    <w:r>
-                      <w:rPr>
-                        <w:rFonts w:ascii="Tahoma" w:hAnsi="Tahoma" w:cs="Tahoma"/>
-                        <w:sz w:val="19"/>
-                        <w:szCs w:val="19"/>
-                      </w:rPr>
-                      <w:t xml:space="preserve"> minimax algorithm</w:t>
-                    </w:r>
-                    <w:r>
-                      <w:rPr>
-                        <w:rFonts w:ascii="Tahoma" w:hAnsi="Tahoma" w:cs="Tahoma"/>
-                        <w:sz w:val="19"/>
-                        <w:szCs w:val="19"/>
-                      </w:rPr>
-                      <w:t xml:space="preserve"> with </w:t>
-                    </w:r>
-                    <w:r>
-                      <w:rPr>
-                        <w:rFonts w:ascii="Tahoma" w:hAnsi="Tahoma" w:cs="Tahoma"/>
-                        <w:sz w:val="19"/>
-                        <w:szCs w:val="19"/>
-                      </w:rPr>
-                      <w:t>alpha-beta pruning</w:t>
+                      <w:t>Gravity Trainer - a training, reference, and record-keeping Android app for rock climbers</w:t>
                     </w:r>
                   </w:p>
                   <w:p>
@@ -567,7 +636,7 @@
                         <w:ilvl w:val="0"/>
                         <w:numId w:val="1"/>
                       </w:numPr>
-                      <w:spacing w:before="0" w:after="26" w:line="240" w:lineRule="auto"/>
+                      <w:spacing w:before="0" w:after="20" w:line="240" w:lineRule="auto"/>
                       <w:ind w:right="0"/>
                       <w:rPr>
                         <w:rFonts w:ascii="Tahoma" w:hAnsi="Tahoma" w:cs="Tahoma"/>
@@ -575,77 +644,54 @@
                         <w:szCs w:val="19"/>
                       </w:rPr>
                     </w:pPr>
-                    <w:proofErr w:type="spellStart"/>
-                    <w:r>
-                      <w:rPr>
-                        <w:rFonts w:ascii="Tahoma" w:hAnsi="Tahoma" w:cs="Tahoma"/>
-                        <w:sz w:val="19"/>
-                        <w:szCs w:val="19"/>
-                      </w:rPr>
-                      <w:t>CustomCatan</w:t>
-                    </w:r>
-                    <w:proofErr w:type="spellEnd"/>
-                    <w:r>
-                      <w:rPr>
-                        <w:rFonts w:ascii="Tahoma" w:hAnsi="Tahoma" w:cs="Tahoma"/>
-                        <w:sz w:val="19"/>
-                        <w:szCs w:val="19"/>
-                      </w:rPr>
-                      <w:t xml:space="preserve">, a </w:t>
-                    </w:r>
-                    <w:r>
-                      <w:rPr>
-                        <w:rFonts w:ascii="Tahoma" w:hAnsi="Tahoma" w:cs="Tahoma"/>
-                        <w:sz w:val="19"/>
-                        <w:szCs w:val="19"/>
-                      </w:rPr>
-                      <w:t xml:space="preserve">board layout optimizer for the </w:t>
-                    </w:r>
-                    <w:r>
-                      <w:rPr>
-                        <w:rFonts w:ascii="Tahoma" w:hAnsi="Tahoma" w:cs="Tahoma"/>
-                        <w:sz w:val="19"/>
-                        <w:szCs w:val="19"/>
-                      </w:rPr>
-                      <w:t xml:space="preserve">popular </w:t>
-                    </w:r>
-                    <w:r>
-                      <w:rPr>
-                        <w:rFonts w:ascii="Tahoma" w:hAnsi="Tahoma" w:cs="Tahoma"/>
-                        <w:sz w:val="19"/>
-                        <w:szCs w:val="19"/>
-                      </w:rPr>
-                      <w:t xml:space="preserve">game </w:t>
-                    </w:r>
-                    <w:r>
-                      <w:rPr>
-                        <w:rFonts w:ascii="Tahoma" w:hAnsi="Tahoma" w:cs="Tahoma"/>
-                        <w:i/>
-                        <w:sz w:val="19"/>
-                        <w:szCs w:val="19"/>
-                      </w:rPr>
-                      <w:t xml:space="preserve">The </w:t>
-                    </w:r>
-                    <w:r>
-                      <w:rPr>
-                        <w:rFonts w:ascii="Tahoma" w:hAnsi="Tahoma" w:cs="Tahoma"/>
-                        <w:i/>
-                        <w:sz w:val="19"/>
-                        <w:szCs w:val="19"/>
-                      </w:rPr>
-                      <w:t xml:space="preserve">Settlers of </w:t>
-                    </w:r>
-                    <w:proofErr w:type="spellStart"/>
-                    <w:r>
-                      <w:rPr>
-                        <w:rFonts w:ascii="Tahoma" w:hAnsi="Tahoma" w:cs="Tahoma"/>
-                        <w:i/>
-                        <w:sz w:val="19"/>
-                        <w:szCs w:val="19"/>
-                      </w:rPr>
-                      <w:t>Catan</w:t>
-                    </w:r>
-                    <w:proofErr w:type="spellEnd"/>
+                    <w:r>
+                      <w:rPr>
+                        <w:rFonts w:ascii="Tahoma" w:hAnsi="Tahoma" w:cs="Tahoma"/>
+                        <w:sz w:val="19"/>
+                        <w:szCs w:val="19"/>
+                      </w:rPr>
+                      <w:t>A Connect Four AI game,</w:t>
+                    </w:r>
+                    <w:r>
+                      <w:rPr>
+                        <w:rFonts w:ascii="Tahoma" w:hAnsi="Tahoma" w:cs="Tahoma"/>
+                        <w:sz w:val="19"/>
+                        <w:szCs w:val="19"/>
+                      </w:rPr>
+                      <w:t xml:space="preserve"> implemente</w:t>
+                    </w:r>
+                    <w:r>
+                      <w:rPr>
+                        <w:rFonts w:ascii="Tahoma" w:hAnsi="Tahoma" w:cs="Tahoma"/>
+                        <w:sz w:val="19"/>
+                        <w:szCs w:val="19"/>
+                      </w:rPr>
+                      <w:t>d using a</w:t>
+                    </w:r>
+                    <w:r>
+                      <w:rPr>
+                        <w:rFonts w:ascii="Tahoma" w:hAnsi="Tahoma" w:cs="Tahoma"/>
+                        <w:sz w:val="19"/>
+                        <w:szCs w:val="19"/>
+                      </w:rPr>
+                      <w:t xml:space="preserve"> minimax algorithm</w:t>
+                    </w:r>
+                    <w:r>
+                      <w:rPr>
+                        <w:rFonts w:ascii="Tahoma" w:hAnsi="Tahoma" w:cs="Tahoma"/>
+                        <w:sz w:val="19"/>
+                        <w:szCs w:val="19"/>
+                      </w:rPr>
+                      <w:t xml:space="preserve"> with </w:t>
+                    </w:r>
+                    <w:r>
+                      <w:rPr>
+                        <w:rFonts w:ascii="Tahoma" w:hAnsi="Tahoma" w:cs="Tahoma"/>
+                        <w:sz w:val="19"/>
+                        <w:szCs w:val="19"/>
+                      </w:rPr>
+                      <w:t>alpha-beta pruning</w:t>
+                    </w:r>
                   </w:p>
                   <w:p>
                     <w:pPr>
@@ -654,7 +700,7 @@
                         <w:ilvl w:val="0"/>
                         <w:numId w:val="1"/>
                       </w:numPr>
-                      <w:spacing w:before="0" w:after="26" w:line="240" w:lineRule="auto"/>
+                      <w:spacing w:before="0" w:after="20" w:line="240" w:lineRule="auto"/>
                       <w:ind w:right="0"/>
                       <w:rPr>
                         <w:rFonts w:ascii="Tahoma" w:hAnsi="Tahoma" w:cs="Tahoma"/>
@@ -706,7 +752,7 @@
                   <w:p>
                     <w:pPr>
                       <w:pStyle w:val="Heading2"/>
-                      <w:spacing w:before="0" w:after="26" w:line="240" w:lineRule="auto"/>
+                      <w:spacing w:before="0" w:after="20" w:line="240" w:lineRule="auto"/>
                       <w:rPr>
                         <w:rFonts w:ascii="Tahoma" w:hAnsi="Tahoma" w:cs="Tahoma"/>
                         <w:sz w:val="19"/>
@@ -719,13 +765,29 @@
                         <w:sz w:val="19"/>
                         <w:szCs w:val="19"/>
                       </w:rPr>
-                      <w:t>researcher, world bank and harvard university</w:t>
+                      <w:t>Author, “</w:t>
+                    </w:r>
+                    <w:r>
+                      <w:rPr>
+                        <w:rFonts w:ascii="Tahoma" w:hAnsi="Tahoma" w:cs="Tahoma"/>
+                        <w:sz w:val="19"/>
+                        <w:szCs w:val="19"/>
+                      </w:rPr>
+                      <w:t>Shock Waves: Managing the Impacts of Climate Change on Poverty</w:t>
+                    </w:r>
+                    <w:r>
+                      <w:rPr>
+                        <w:rFonts w:ascii="Tahoma" w:hAnsi="Tahoma" w:cs="Tahoma"/>
+                        <w:sz w:val="19"/>
+                        <w:szCs w:val="19"/>
+                      </w:rPr>
+                      <w:t>”</w:t>
                     </w:r>
                   </w:p>
                   <w:p>
                     <w:pPr>
                       <w:pStyle w:val="ResumeText"/>
-                      <w:spacing w:before="0" w:after="26" w:line="240" w:lineRule="auto"/>
+                      <w:spacing w:before="0" w:after="20" w:line="240" w:lineRule="auto"/>
                       <w:ind w:right="0"/>
                       <w:rPr>
                         <w:rFonts w:ascii="Tahoma" w:hAnsi="Tahoma" w:cs="Tahoma"/>
@@ -739,12 +801,20 @@
                         <w:sz w:val="19"/>
                         <w:szCs w:val="19"/>
                       </w:rPr>
-                      <w:t>January 2015 – Present</w:t>
+                      <w:t xml:space="preserve">January 2015 – </w:t>
+                    </w:r>
+                    <w:r>
+                      <w:rPr>
+                        <w:rFonts w:ascii="Tahoma" w:hAnsi="Tahoma" w:cs="Tahoma"/>
+                        <w:sz w:val="19"/>
+                        <w:szCs w:val="19"/>
+                      </w:rPr>
+                      <w:t>November 2015</w:t>
                     </w:r>
                   </w:p>
                   <w:p>
                     <w:pPr>
-                      <w:spacing w:before="0" w:after="26" w:line="240" w:lineRule="auto"/>
+                      <w:spacing w:before="0" w:after="20" w:line="240" w:lineRule="auto"/>
                       <w:rPr>
                         <w:rFonts w:ascii="Tahoma" w:hAnsi="Tahoma" w:cs="Tahoma"/>
                         <w:sz w:val="19"/>
@@ -859,7 +929,7 @@
                   <w:p>
                     <w:pPr>
                       <w:pStyle w:val="Heading2"/>
-                      <w:spacing w:before="0" w:after="26" w:line="240" w:lineRule="auto"/>
+                      <w:spacing w:before="0" w:after="20" w:line="240" w:lineRule="auto"/>
                       <w:rPr>
                         <w:rFonts w:ascii="Tahoma" w:hAnsi="Tahoma" w:cs="Tahoma"/>
                         <w:sz w:val="19"/>
@@ -878,7 +948,7 @@
                   <w:p>
                     <w:pPr>
                       <w:pStyle w:val="ResumeText"/>
-                      <w:spacing w:before="0" w:after="26" w:line="240" w:lineRule="auto"/>
+                      <w:spacing w:before="0" w:after="20" w:line="240" w:lineRule="auto"/>
                       <w:ind w:right="0"/>
                       <w:rPr>
                         <w:rFonts w:ascii="Tahoma" w:hAnsi="Tahoma" w:cs="Tahoma"/>
@@ -905,7 +975,7 @@
                   </w:p>
                   <w:p>
                     <w:pPr>
-                      <w:spacing w:before="0" w:after="26" w:line="240" w:lineRule="auto"/>
+                      <w:spacing w:before="0" w:after="20" w:line="240" w:lineRule="auto"/>
                       <w:rPr>
                         <w:rFonts w:ascii="Tahoma" w:hAnsi="Tahoma" w:cs="Tahoma"/>
                         <w:sz w:val="19"/>
@@ -947,7 +1017,7 @@
                   <w:p>
                     <w:pPr>
                       <w:pStyle w:val="Heading2"/>
-                      <w:spacing w:before="0" w:after="26" w:line="240" w:lineRule="auto"/>
+                      <w:spacing w:before="0" w:after="20" w:line="240" w:lineRule="auto"/>
                       <w:rPr>
                         <w:rFonts w:ascii="Tahoma" w:hAnsi="Tahoma" w:cs="Tahoma"/>
                         <w:sz w:val="19"/>
@@ -966,7 +1036,7 @@
                   <w:p>
                     <w:pPr>
                       <w:pStyle w:val="ResumeText"/>
-                      <w:spacing w:before="0" w:after="26" w:line="240" w:lineRule="auto"/>
+                      <w:spacing w:before="0" w:after="20" w:line="240" w:lineRule="auto"/>
                       <w:ind w:right="0"/>
                       <w:rPr>
                         <w:rFonts w:ascii="Tahoma" w:hAnsi="Tahoma" w:cs="Tahoma"/>
@@ -1009,7 +1079,7 @@
                   <w:p>
                     <w:pPr>
                       <w:pStyle w:val="Heading2"/>
-                      <w:spacing w:before="0" w:after="26" w:line="240" w:lineRule="auto"/>
+                      <w:spacing w:before="0" w:after="20" w:line="240" w:lineRule="auto"/>
                       <w:rPr>
                         <w:rFonts w:ascii="Tahoma" w:hAnsi="Tahoma" w:cs="Tahoma"/>
                         <w:sz w:val="19"/>
@@ -1028,7 +1098,7 @@
                   <w:p>
                     <w:pPr>
                       <w:pStyle w:val="ResumeText"/>
-                      <w:spacing w:before="0" w:after="26" w:line="240" w:lineRule="auto"/>
+                      <w:spacing w:before="0" w:after="20" w:line="240" w:lineRule="auto"/>
                       <w:ind w:right="0"/>
                       <w:rPr>
                         <w:rFonts w:ascii="Tahoma" w:hAnsi="Tahoma" w:cs="Tahoma"/>
@@ -1047,7 +1117,7 @@
                   </w:p>
                   <w:p>
                     <w:pPr>
-                      <w:spacing w:before="0" w:after="26" w:line="240" w:lineRule="auto"/>
+                      <w:spacing w:before="0" w:after="20" w:line="240" w:lineRule="auto"/>
                       <w:rPr>
                         <w:rFonts w:ascii="Tahoma" w:hAnsi="Tahoma" w:cs="Tahoma"/>
                         <w:sz w:val="19"/>
@@ -1152,12 +1222,12 @@
       <w:tr>
         <w:tc>
           <w:tcPr>
-            <w:tcW w:w="1938" w:type="dxa"/>
+            <w:tcW w:w="1800" w:type="dxa"/>
           </w:tcPr>
           <w:p>
             <w:pPr>
               <w:pStyle w:val="Heading1"/>
-              <w:spacing w:before="0" w:after="26" w:line="240" w:lineRule="auto"/>
+              <w:spacing w:before="0" w:after="20" w:line="240" w:lineRule="auto"/>
               <w:rPr>
                 <w:rFonts w:ascii="Tahoma" w:hAnsi="Tahoma" w:cs="Tahoma"/>
                 <w:sz w:val="19"/>
@@ -1176,11 +1246,11 @@
         </w:tc>
         <w:tc>
           <w:tcPr>
-            <w:tcW w:w="494" w:type="dxa"/>
+            <w:tcW w:w="450" w:type="dxa"/>
           </w:tcPr>
           <w:p>
             <w:pPr>
-              <w:spacing w:before="0" w:after="26" w:line="240" w:lineRule="auto"/>
+              <w:spacing w:before="0" w:after="20" w:line="240" w:lineRule="auto"/>
               <w:rPr>
                 <w:rFonts w:ascii="Tahoma" w:hAnsi="Tahoma" w:cs="Tahoma"/>
                 <w:sz w:val="19"/>
@@ -1191,7 +1261,7 @@
         </w:tc>
         <w:tc>
           <w:tcPr>
-            <w:tcW w:w="8368" w:type="dxa"/>
+            <w:tcW w:w="8550" w:type="dxa"/>
           </w:tcPr>
           <w:sdt>
             <w:sdtPr>
@@ -1237,7 +1307,7 @@
                   <w:p>
                     <w:pPr>
                       <w:pStyle w:val="Heading2"/>
-                      <w:spacing w:before="0" w:after="26" w:line="240" w:lineRule="auto"/>
+                      <w:spacing w:before="0" w:after="20" w:line="240" w:lineRule="auto"/>
                       <w:rPr>
                         <w:rFonts w:ascii="Tahoma" w:hAnsi="Tahoma" w:cs="Tahoma"/>
                         <w:sz w:val="19"/>
@@ -1264,7 +1334,7 @@
                   <w:p>
                     <w:pPr>
                       <w:pStyle w:val="Heading2"/>
-                      <w:spacing w:before="0" w:after="26" w:line="240" w:lineRule="auto"/>
+                      <w:spacing w:before="0" w:after="20" w:line="240" w:lineRule="auto"/>
                       <w:rPr>
                         <w:rFonts w:ascii="Tahoma" w:hAnsi="Tahoma" w:cs="Tahoma"/>
                         <w:sz w:val="19"/>
@@ -1277,17 +1347,7 @@
                         <w:sz w:val="19"/>
                         <w:szCs w:val="19"/>
                       </w:rPr>
-                      <w:t>a.</w:t>
-                    </w:r>
-                    <w:bookmarkStart w:id="0" w:name="_GoBack"/>
-                    <w:bookmarkEnd w:id="0"/>
-                    <w:r>
-                      <w:rPr>
-                        <w:rFonts w:ascii="Tahoma" w:hAnsi="Tahoma" w:cs="Tahoma"/>
-                        <w:sz w:val="19"/>
-                        <w:szCs w:val="19"/>
-                      </w:rPr>
-                      <w:t>b.</w:t>
+                      <w:t>a.b.</w:t>
                     </w:r>
                     <w:r>
                       <w:rPr>
@@ -1340,7 +1400,7 @@
                   </w:p>
                   <w:p>
                     <w:pPr>
-                      <w:spacing w:before="0" w:after="26" w:line="240" w:lineRule="auto"/>
+                      <w:spacing w:before="0" w:after="20" w:line="240" w:lineRule="auto"/>
                       <w:rPr>
                         <w:rFonts w:ascii="Tahoma" w:hAnsi="Tahoma" w:cs="Tahoma"/>
                         <w:sz w:val="19"/>
@@ -1363,7 +1423,7 @@
                         <w:ilvl w:val="0"/>
                         <w:numId w:val="2"/>
                       </w:numPr>
-                      <w:spacing w:before="0" w:after="26" w:line="240" w:lineRule="auto"/>
+                      <w:spacing w:before="0" w:after="20" w:line="240" w:lineRule="auto"/>
                       <w:rPr>
                         <w:rFonts w:ascii="Tahoma" w:hAnsi="Tahoma" w:cs="Tahoma"/>
                         <w:sz w:val="19"/>
@@ -1386,7 +1446,7 @@
                         <w:ilvl w:val="0"/>
                         <w:numId w:val="2"/>
                       </w:numPr>
-                      <w:spacing w:before="0" w:after="26" w:line="240" w:lineRule="auto"/>
+                      <w:spacing w:before="0" w:after="20" w:line="240" w:lineRule="auto"/>
                       <w:rPr>
                         <w:rFonts w:ascii="Tahoma" w:hAnsi="Tahoma" w:cs="Tahoma"/>
                         <w:sz w:val="19"/>
@@ -1457,7 +1517,7 @@
                         <w:ilvl w:val="0"/>
                         <w:numId w:val="2"/>
                       </w:numPr>
-                      <w:spacing w:before="0" w:after="26" w:line="240" w:lineRule="auto"/>
+                      <w:spacing w:before="0" w:after="20" w:line="240" w:lineRule="auto"/>
                       <w:rPr>
                         <w:rFonts w:ascii="Tahoma" w:hAnsi="Tahoma" w:cs="Tahoma"/>
                         <w:sz w:val="19"/>
@@ -1480,7 +1540,7 @@
                         <w:ilvl w:val="0"/>
                         <w:numId w:val="2"/>
                       </w:numPr>
-                      <w:spacing w:before="0" w:after="26" w:line="240" w:lineRule="auto"/>
+                      <w:spacing w:before="0" w:after="20" w:line="240" w:lineRule="auto"/>
                       <w:rPr>
                         <w:rFonts w:ascii="Tahoma" w:hAnsi="Tahoma" w:cs="Tahoma"/>
                         <w:sz w:val="19"/>
@@ -1521,7 +1581,7 @@
                   <w:p>
                     <w:pPr>
                       <w:pStyle w:val="Heading2"/>
-                      <w:spacing w:before="0" w:after="26" w:line="240" w:lineRule="auto"/>
+                      <w:spacing w:before="0" w:after="20" w:line="240" w:lineRule="auto"/>
                       <w:rPr>
                         <w:rFonts w:ascii="Tahoma" w:hAnsi="Tahoma" w:cs="Tahoma"/>
                         <w:sz w:val="19"/>
@@ -1540,7 +1600,7 @@
                   <w:p>
                     <w:pPr>
                       <w:pStyle w:val="Heading2"/>
-                      <w:spacing w:before="0" w:after="26" w:line="240" w:lineRule="auto"/>
+                      <w:spacing w:before="0" w:after="20" w:line="240" w:lineRule="auto"/>
                       <w:rPr>
                         <w:rFonts w:ascii="Tahoma" w:hAnsi="Tahoma" w:cs="Tahoma"/>
                         <w:sz w:val="19"/>
@@ -1558,7 +1618,7 @@
                   </w:p>
                   <w:p>
                     <w:pPr>
-                      <w:spacing w:before="0" w:after="26" w:line="240" w:lineRule="auto"/>
+                      <w:spacing w:before="0" w:after="20" w:line="240" w:lineRule="auto"/>
                       <w:rPr>
                         <w:rFonts w:ascii="Tahoma" w:hAnsi="Tahoma" w:cs="Tahoma"/>
                         <w:sz w:val="19"/>
@@ -1573,10 +1633,12 @@
                       </w:rPr>
                       <w:t>September 2008 – June 2013</w:t>
                     </w:r>
+                    <w:bookmarkStart w:id="0" w:name="_GoBack"/>
+                    <w:bookmarkEnd w:id="0"/>
                   </w:p>
                   <w:p>
                     <w:pPr>
-                      <w:spacing w:before="0" w:after="26" w:line="240" w:lineRule="auto"/>
+                      <w:spacing w:before="0" w:after="20" w:line="240" w:lineRule="auto"/>
                       <w:rPr>
                         <w:rFonts w:ascii="Tahoma" w:hAnsi="Tahoma" w:cs="Tahoma"/>
                         <w:sz w:val="19"/>
@@ -1673,12 +1735,12 @@
       <w:tr>
         <w:tc>
           <w:tcPr>
-            <w:tcW w:w="1938" w:type="dxa"/>
+            <w:tcW w:w="1800" w:type="dxa"/>
           </w:tcPr>
           <w:p>
             <w:pPr>
               <w:pStyle w:val="Heading1"/>
-              <w:spacing w:before="0" w:after="26" w:line="240" w:lineRule="auto"/>
+              <w:spacing w:before="0" w:after="20" w:line="240" w:lineRule="auto"/>
               <w:rPr>
                 <w:rFonts w:ascii="Tahoma" w:hAnsi="Tahoma" w:cs="Tahoma"/>
                 <w:sz w:val="19"/>
@@ -1705,11 +1767,11 @@
         </w:tc>
         <w:tc>
           <w:tcPr>
-            <w:tcW w:w="494" w:type="dxa"/>
+            <w:tcW w:w="450" w:type="dxa"/>
           </w:tcPr>
           <w:p>
             <w:pPr>
-              <w:spacing w:before="0" w:after="26" w:line="240" w:lineRule="auto"/>
+              <w:spacing w:before="0" w:after="20" w:line="240" w:lineRule="auto"/>
               <w:rPr>
                 <w:rFonts w:ascii="Tahoma" w:hAnsi="Tahoma" w:cs="Tahoma"/>
                 <w:sz w:val="19"/>
@@ -1720,11 +1782,11 @@
         </w:tc>
         <w:tc>
           <w:tcPr>
-            <w:tcW w:w="8368" w:type="dxa"/>
+            <w:tcW w:w="8550" w:type="dxa"/>
           </w:tcPr>
           <w:p>
             <w:pPr>
-              <w:spacing w:before="0" w:after="26" w:line="240" w:lineRule="auto"/>
+              <w:spacing w:before="0" w:after="20" w:line="240" w:lineRule="auto"/>
               <w:rPr>
                 <w:rFonts w:ascii="Tahoma" w:hAnsi="Tahoma" w:cs="Tahoma"/>
                 <w:sz w:val="19"/>
@@ -1754,7 +1816,23 @@
                 <w:sz w:val="19"/>
                 <w:szCs w:val="19"/>
               </w:rPr>
-              <w:t>Python, JavaScript (with D3 and jQuery),</w:t>
+              <w:t xml:space="preserve">Python, </w:t>
+            </w:r>
+            <w:r>
+              <w:rPr>
+                <w:rFonts w:ascii="Tahoma" w:hAnsi="Tahoma" w:cs="Tahoma"/>
+                <w:sz w:val="19"/>
+                <w:szCs w:val="19"/>
+              </w:rPr>
+              <w:t xml:space="preserve">Java, Android, </w:t>
+            </w:r>
+            <w:r>
+              <w:rPr>
+                <w:rFonts w:ascii="Tahoma" w:hAnsi="Tahoma" w:cs="Tahoma"/>
+                <w:sz w:val="19"/>
+                <w:szCs w:val="19"/>
+              </w:rPr>
+              <w:t>JavaScript (with D3 and jQuery),</w:t>
             </w:r>
             <w:r>
               <w:rPr>
@@ -1796,7 +1874,23 @@
                 <w:sz w:val="19"/>
                 <w:szCs w:val="19"/>
               </w:rPr>
-              <w:t xml:space="preserve">HTML, CSS, Markdown, </w:t>
+              <w:t>HTML,</w:t>
+            </w:r>
+            <w:r>
+              <w:rPr>
+                <w:rFonts w:ascii="Tahoma" w:hAnsi="Tahoma" w:cs="Tahoma"/>
+                <w:sz w:val="19"/>
+                <w:szCs w:val="19"/>
+              </w:rPr>
+              <w:t xml:space="preserve"> XML,</w:t>
+            </w:r>
+            <w:r>
+              <w:rPr>
+                <w:rFonts w:ascii="Tahoma" w:hAnsi="Tahoma" w:cs="Tahoma"/>
+                <w:sz w:val="19"/>
+                <w:szCs w:val="19"/>
+              </w:rPr>
+              <w:t xml:space="preserve"> CSS, Markdown, </w:t>
             </w:r>
             <w:proofErr w:type="spellStart"/>
             <w:r>
@@ -1845,7 +1939,7 @@
           </w:p>
           <w:p>
             <w:pPr>
-              <w:spacing w:before="0" w:after="26" w:line="240" w:lineRule="auto"/>
+              <w:spacing w:before="0" w:after="20" w:line="240" w:lineRule="auto"/>
               <w:rPr>
                 <w:rFonts w:ascii="Tahoma" w:hAnsi="Tahoma" w:cs="Tahoma"/>
                 <w:sz w:val="19"/>
@@ -1872,7 +1966,7 @@
           </w:p>
           <w:p>
             <w:pPr>
-              <w:spacing w:before="0" w:after="26" w:line="240" w:lineRule="auto"/>
+              <w:spacing w:before="0" w:after="20" w:line="240" w:lineRule="auto"/>
               <w:rPr>
                 <w:rFonts w:ascii="Tahoma" w:hAnsi="Tahoma" w:cs="Tahoma"/>
                 <w:sz w:val="19"/>
@@ -1899,7 +1993,7 @@
           </w:p>
           <w:p>
             <w:pPr>
-              <w:spacing w:before="0" w:after="26" w:line="240" w:lineRule="auto"/>
+              <w:spacing w:before="0" w:after="20" w:line="240" w:lineRule="auto"/>
               <w:rPr>
                 <w:rFonts w:ascii="Tahoma" w:hAnsi="Tahoma" w:cs="Tahoma"/>
                 <w:sz w:val="19"/>
@@ -1926,7 +2020,7 @@
           </w:p>
           <w:p>
             <w:pPr>
-              <w:spacing w:before="0" w:after="26" w:line="240" w:lineRule="auto"/>
+              <w:spacing w:before="0" w:after="20" w:line="240" w:lineRule="auto"/>
               <w:rPr>
                 <w:rFonts w:ascii="Tahoma" w:hAnsi="Tahoma" w:cs="Tahoma"/>
                 <w:sz w:val="19"/>
@@ -1996,7 +2090,7 @@
           </w:p>
           <w:p>
             <w:pPr>
-              <w:spacing w:before="0" w:after="26" w:line="240" w:lineRule="auto"/>
+              <w:spacing w:before="0" w:after="20" w:line="240" w:lineRule="auto"/>
               <w:rPr>
                 <w:rFonts w:ascii="Tahoma" w:hAnsi="Tahoma" w:cs="Tahoma"/>
                 <w:sz w:val="19"/>
@@ -2029,12 +2123,12 @@
         </w:trPr>
         <w:tc>
           <w:tcPr>
-            <w:tcW w:w="1938" w:type="dxa"/>
+            <w:tcW w:w="1800" w:type="dxa"/>
           </w:tcPr>
           <w:p>
             <w:pPr>
               <w:pStyle w:val="Heading1"/>
-              <w:spacing w:before="0" w:after="26" w:line="240" w:lineRule="auto"/>
+              <w:spacing w:before="0" w:after="20" w:line="240" w:lineRule="auto"/>
               <w:rPr>
                 <w:rFonts w:ascii="Tahoma" w:hAnsi="Tahoma" w:cs="Tahoma"/>
                 <w:sz w:val="19"/>
@@ -2053,11 +2147,11 @@
         </w:tc>
         <w:tc>
           <w:tcPr>
-            <w:tcW w:w="494" w:type="dxa"/>
+            <w:tcW w:w="450" w:type="dxa"/>
           </w:tcPr>
           <w:p>
             <w:pPr>
-              <w:spacing w:before="0" w:after="26" w:line="240" w:lineRule="auto"/>
+              <w:spacing w:before="0" w:after="20" w:line="240" w:lineRule="auto"/>
               <w:rPr>
                 <w:rFonts w:ascii="Tahoma" w:hAnsi="Tahoma" w:cs="Tahoma"/>
                 <w:sz w:val="19"/>
@@ -2068,12 +2162,12 @@
         </w:tc>
         <w:tc>
           <w:tcPr>
-            <w:tcW w:w="8368" w:type="dxa"/>
+            <w:tcW w:w="8550" w:type="dxa"/>
           </w:tcPr>
           <w:p>
             <w:pPr>
               <w:pStyle w:val="Heading2"/>
-              <w:spacing w:before="0" w:after="26" w:line="240" w:lineRule="auto"/>
+              <w:spacing w:before="0" w:after="20" w:line="240" w:lineRule="auto"/>
               <w:rPr>
                 <w:rFonts w:ascii="Tahoma" w:hAnsi="Tahoma" w:cs="Tahoma"/>
                 <w:sz w:val="19"/>
@@ -2102,7 +2196,7 @@
         <w:tabs>
           <w:tab w:val="left" w:pos="1833"/>
         </w:tabs>
-        <w:spacing w:before="0" w:after="26" w:line="240" w:lineRule="auto"/>
+        <w:spacing w:before="0" w:after="20" w:line="240" w:lineRule="auto"/>
         <w:rPr>
           <w:rFonts w:ascii="Tahoma" w:hAnsi="Tahoma" w:cs="Tahoma"/>
           <w:color w:val="auto"/>
@@ -3865,6 +3959,7 @@
     <w:rsid w:val="007F316C"/>
     <w:rsid w:val="009F1A6B"/>
     <w:rsid w:val="00A21FA4"/>
+    <w:rsid w:val="00AB74E6"/>
     <w:rsid w:val="00B20D64"/>
     <w:rsid w:val="00B42480"/>
     <w:rsid w:val="00B5287C"/>
@@ -4787,18 +4882,18 @@
 </file>
 
 <file path=customXml/item2.xml><?xml version="1.0" encoding="utf-8"?>
+<mappings xmlns="http://schemas.microsoft.com/pics">
+  <picture>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</picture>
+</mappings>
+</file>
+
+<file path=customXml/item3.xml><?xml version="1.0" encoding="utf-8"?>
 <?mso-contentType ?>
 <FormTemplates xmlns="http://schemas.microsoft.com/sharepoint/v3/contenttype/forms">
   <Display>DocumentLibraryForm</Display>
   <Edit>AssetEditForm</Edit>
   <New>DocumentLibraryForm</New>
 </FormTemplates>
-</file>
-
-<file path=customXml/item3.xml><?xml version="1.0" encoding="utf-8"?>
-<mappings xmlns="http://schemas.microsoft.com/pics">
-  <picture>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</picture>
-</mappings>
 </file>
 
 <file path=customXml/item4.xml><?xml version="1.0" encoding="utf-8"?>
@@ -4814,6 +4909,14 @@
 </file>
 
 <file path=customXml/itemProps2.xml><?xml version="1.0" encoding="utf-8"?>
+<ds:datastoreItem xmlns:ds="http://schemas.openxmlformats.org/officeDocument/2006/customXml" ds:itemID="{E437E9E5-EE29-454F-8714-516920628209}">
+  <ds:schemaRefs>
+    <ds:schemaRef ds:uri="http://schemas.microsoft.com/pics"/>
+  </ds:schemaRefs>
+</ds:datastoreItem>
+</file>
+
+<file path=customXml/itemProps3.xml><?xml version="1.0" encoding="utf-8"?>
 <ds:datastoreItem xmlns:ds="http://schemas.openxmlformats.org/officeDocument/2006/customXml" ds:itemID="{90439260-127A-4477-B805-24A05066C225}">
   <ds:schemaRefs>
     <ds:schemaRef ds:uri="http://schemas.microsoft.com/sharepoint/v3/contenttype/forms"/>
@@ -4821,16 +4924,8 @@
 </ds:datastoreItem>
 </file>
 
-<file path=customXml/itemProps3.xml><?xml version="1.0" encoding="utf-8"?>
-<ds:datastoreItem xmlns:ds="http://schemas.openxmlformats.org/officeDocument/2006/customXml" ds:itemID="{E437E9E5-EE29-454F-8714-516920628209}">
-  <ds:schemaRefs>
-    <ds:schemaRef ds:uri="http://schemas.microsoft.com/pics"/>
-  </ds:schemaRefs>
-</ds:datastoreItem>
-</file>
-
 <file path=customXml/itemProps4.xml><?xml version="1.0" encoding="utf-8"?>
-<ds:datastoreItem xmlns:ds="http://schemas.openxmlformats.org/officeDocument/2006/customXml" ds:itemID="{231D6FF0-2440-4B7C-9319-1DACAC5AD343}">
+<ds:datastoreItem xmlns:ds="http://schemas.openxmlformats.org/officeDocument/2006/customXml" ds:itemID="{91152165-9300-4A3C-B5CF-BFE39F4050B5}">
   <ds:schemaRefs>
     <ds:schemaRef ds:uri="http://schemas.openxmlformats.org/officeDocument/2006/bibliography"/>
   </ds:schemaRefs>

</xml_diff>